<commit_message>
add 2c), assignment 3
</commit_message>
<xml_diff>
--- a/assignment_3.docx
+++ b/assignment_3.docx
@@ -676,7 +676,13 @@
       </w:r>
       <w:r>
         <w:tab/>
-        <w:t>ENQUEUE(v)</w:t>
+        <w:t>ENQUEUE(</w:t>
+      </w:r>
+      <w:r>
+        <w:t xml:space="preserve">Q, </w:t>
+      </w:r>
+      <w:r>
+        <w:t>v)</w:t>
       </w:r>
     </w:p>
     <w:p>
@@ -1105,15 +1111,27 @@
         <w:spacing w:after="0"/>
       </w:pPr>
       <w:r>
-        <w:t xml:space="preserve">If we begin searching at vertex E, the solution above would find cycle E-C-D. </w:t>
-      </w:r>
-    </w:p>
-    <w:p>
-      <w:pPr>
-        <w:spacing w:after="0"/>
-      </w:pPr>
-      <w:r>
-        <w:t>If we begin search from vertex A, the solution above would find cycle B-C-D.</w:t>
+        <w:t xml:space="preserve">If we begin searching at vertex </w:t>
+      </w:r>
+      <w:r>
+        <w:t xml:space="preserve">C and process E first, </w:t>
+      </w:r>
+      <w:r>
+        <w:t xml:space="preserve">the solution above would find cycle E-C-D. </w:t>
+      </w:r>
+    </w:p>
+    <w:p>
+      <w:pPr>
+        <w:spacing w:after="0"/>
+      </w:pPr>
+      <w:r>
+        <w:t xml:space="preserve">If we begin search from vertex </w:t>
+      </w:r>
+      <w:r>
+        <w:t>C and process B first,</w:t>
+      </w:r>
+      <w:r>
+        <w:t xml:space="preserve"> the solution above would find cycle B-C-D.</w:t>
       </w:r>
     </w:p>
     <w:p>
@@ -6156,6 +6174,1712 @@
           <w:bCs/>
         </w:rPr>
         <w:lastRenderedPageBreak/>
+        <w:t xml:space="preserve">c) </w:t>
+      </w:r>
+    </w:p>
+    <w:p>
+      <w:pPr>
+        <w:tabs>
+          <w:tab w:val="left" w:pos="720"/>
+          <w:tab w:val="left" w:pos="1440"/>
+          <w:tab w:val="left" w:pos="2160"/>
+          <w:tab w:val="left" w:pos="2880"/>
+          <w:tab w:val="left" w:pos="3675"/>
+        </w:tabs>
+        <w:spacing w:after="0"/>
+      </w:pPr>
+    </w:p>
+    <w:p>
+      <w:pPr>
+        <w:pStyle w:val="ListParagraph"/>
+        <w:numPr>
+          <w:ilvl w:val="0"/>
+          <w:numId w:val="10"/>
+        </w:numPr>
+        <w:tabs>
+          <w:tab w:val="left" w:pos="720"/>
+          <w:tab w:val="left" w:pos="1440"/>
+          <w:tab w:val="left" w:pos="2160"/>
+          <w:tab w:val="left" w:pos="2880"/>
+          <w:tab w:val="left" w:pos="3675"/>
+        </w:tabs>
+        <w:spacing w:after="0"/>
+      </w:pPr>
+      <w:r>
+        <w:t xml:space="preserve">Model this problem </w:t>
+      </w:r>
+      <w:r>
+        <w:t>as two graphs with the same set of vertices representing bus stops. In graph G1, edges represent red bus lines. In graph G2, edges represent blue bus lines.</w:t>
+      </w:r>
+    </w:p>
+    <w:p>
+      <w:pPr>
+        <w:pStyle w:val="ListParagraph"/>
+        <w:numPr>
+          <w:ilvl w:val="0"/>
+          <w:numId w:val="10"/>
+        </w:numPr>
+        <w:tabs>
+          <w:tab w:val="left" w:pos="720"/>
+          <w:tab w:val="left" w:pos="1440"/>
+          <w:tab w:val="left" w:pos="2160"/>
+          <w:tab w:val="left" w:pos="2880"/>
+          <w:tab w:val="left" w:pos="3675"/>
+        </w:tabs>
+        <w:spacing w:after="0"/>
+      </w:pPr>
+      <w:r>
+        <w:t xml:space="preserve">We want to know if we can get from vertex X to vertex Y using exactly one transfer. First, we can run DFS in G1 and G2 </w:t>
+      </w:r>
+      <w:r>
+        <w:t>where X is the source node</w:t>
+      </w:r>
+      <w:r>
+        <w:t xml:space="preserve">. This gives us all the bus stops we can reach if we started on the red bus line or the on blue bus line. </w:t>
+      </w:r>
+    </w:p>
+    <w:p>
+      <w:pPr>
+        <w:pStyle w:val="ListParagraph"/>
+        <w:numPr>
+          <w:ilvl w:val="0"/>
+          <w:numId w:val="10"/>
+        </w:numPr>
+        <w:tabs>
+          <w:tab w:val="left" w:pos="720"/>
+          <w:tab w:val="left" w:pos="1440"/>
+          <w:tab w:val="left" w:pos="2160"/>
+          <w:tab w:val="left" w:pos="2880"/>
+          <w:tab w:val="left" w:pos="3675"/>
+        </w:tabs>
+        <w:spacing w:after="0"/>
+      </w:pPr>
+      <w:r>
+        <w:t xml:space="preserve">If either DFS result can get us to Y, we can return true. </w:t>
+      </w:r>
+    </w:p>
+    <w:p>
+      <w:pPr>
+        <w:pStyle w:val="ListParagraph"/>
+        <w:numPr>
+          <w:ilvl w:val="0"/>
+          <w:numId w:val="10"/>
+        </w:numPr>
+        <w:tabs>
+          <w:tab w:val="left" w:pos="720"/>
+          <w:tab w:val="left" w:pos="1440"/>
+          <w:tab w:val="left" w:pos="2160"/>
+          <w:tab w:val="left" w:pos="2880"/>
+          <w:tab w:val="left" w:pos="3675"/>
+        </w:tabs>
+        <w:spacing w:after="0"/>
+      </w:pPr>
+      <w:r>
+        <w:t>Otherwise, we need to run DFS on G1</w:t>
+      </w:r>
+      <w:r>
+        <w:rPr>
+          <w:vertAlign w:val="superscript"/>
+        </w:rPr>
+        <w:t>T</w:t>
+      </w:r>
+      <w:r>
+        <w:t xml:space="preserve"> and G2</w:t>
+      </w:r>
+      <w:r>
+        <w:rPr>
+          <w:vertAlign w:val="superscript"/>
+        </w:rPr>
+        <w:t xml:space="preserve">T </w:t>
+      </w:r>
+      <w:r>
+        <w:t>where Y is the source node. This gives us all the vertices from which it is possible to reach Y using either the red or blue lines.</w:t>
+      </w:r>
+    </w:p>
+    <w:p>
+      <w:pPr>
+        <w:pStyle w:val="ListParagraph"/>
+        <w:numPr>
+          <w:ilvl w:val="0"/>
+          <w:numId w:val="10"/>
+        </w:numPr>
+        <w:tabs>
+          <w:tab w:val="left" w:pos="720"/>
+          <w:tab w:val="left" w:pos="1440"/>
+          <w:tab w:val="left" w:pos="2160"/>
+          <w:tab w:val="left" w:pos="2880"/>
+          <w:tab w:val="left" w:pos="3675"/>
+        </w:tabs>
+        <w:spacing w:after="0"/>
+      </w:pPr>
+      <w:r>
+        <w:t>Finally, we just need to cross-reference the vertices from the first DFS</w:t>
+      </w:r>
+      <w:r>
+        <w:t xml:space="preserve"> results with the vertices from the second DFS results. If there is at least one vertex in common, then we know we can get from X to Y using a single transfer. Note: we have to run this comparison twice: once in case we started on a red line and switched to blue and vice-versa.</w:t>
+      </w:r>
+    </w:p>
+    <w:p>
+      <w:pPr>
+        <w:tabs>
+          <w:tab w:val="left" w:pos="720"/>
+          <w:tab w:val="left" w:pos="1440"/>
+          <w:tab w:val="left" w:pos="2160"/>
+          <w:tab w:val="left" w:pos="2880"/>
+          <w:tab w:val="left" w:pos="3675"/>
+        </w:tabs>
+        <w:spacing w:after="0"/>
+      </w:pPr>
+    </w:p>
+    <w:p>
+      <w:pPr>
+        <w:tabs>
+          <w:tab w:val="left" w:pos="720"/>
+          <w:tab w:val="left" w:pos="1440"/>
+          <w:tab w:val="left" w:pos="2160"/>
+          <w:tab w:val="left" w:pos="2880"/>
+          <w:tab w:val="left" w:pos="3675"/>
+        </w:tabs>
+        <w:spacing w:after="0"/>
+        <w:rPr>
+          <w:b/>
+          <w:bCs/>
+        </w:rPr>
+      </w:pPr>
+      <w:r>
+        <w:rPr>
+          <w:b/>
+          <w:bCs/>
+        </w:rPr>
+        <w:t>BusRoute(</w:t>
+      </w:r>
+      <w:r>
+        <w:rPr>
+          <w:b/>
+          <w:bCs/>
+        </w:rPr>
+        <w:t>G, X, Y</w:t>
+      </w:r>
+      <w:r>
+        <w:rPr>
+          <w:b/>
+          <w:bCs/>
+        </w:rPr>
+        <w:t>)</w:t>
+      </w:r>
+    </w:p>
+    <w:p>
+      <w:pPr>
+        <w:tabs>
+          <w:tab w:val="left" w:pos="720"/>
+          <w:tab w:val="left" w:pos="1440"/>
+          <w:tab w:val="left" w:pos="2160"/>
+          <w:tab w:val="left" w:pos="2880"/>
+          <w:tab w:val="left" w:pos="3675"/>
+        </w:tabs>
+        <w:spacing w:after="0"/>
+      </w:pPr>
+      <w:r>
+        <w:rPr>
+          <w:b/>
+          <w:bCs/>
+        </w:rPr>
+        <w:tab/>
+      </w:r>
+      <w:r>
+        <w:t xml:space="preserve">redLineVerticesFromX = </w:t>
+      </w:r>
+      <w:r>
+        <w:t>DFS</w:t>
+      </w:r>
+      <w:r>
+        <w:t>(G1)</w:t>
+      </w:r>
+    </w:p>
+    <w:p>
+      <w:pPr>
+        <w:tabs>
+          <w:tab w:val="left" w:pos="720"/>
+          <w:tab w:val="left" w:pos="1440"/>
+          <w:tab w:val="left" w:pos="2160"/>
+          <w:tab w:val="left" w:pos="2880"/>
+          <w:tab w:val="left" w:pos="3675"/>
+        </w:tabs>
+        <w:spacing w:after="0"/>
+      </w:pPr>
+      <w:r>
+        <w:tab/>
+        <w:t xml:space="preserve">for each v in </w:t>
+      </w:r>
+      <w:r>
+        <w:t>redLineVerticesFromX</w:t>
+      </w:r>
+      <w:r>
+        <w:t>:</w:t>
+      </w:r>
+    </w:p>
+    <w:p>
+      <w:pPr>
+        <w:tabs>
+          <w:tab w:val="left" w:pos="720"/>
+          <w:tab w:val="left" w:pos="1440"/>
+          <w:tab w:val="left" w:pos="2160"/>
+          <w:tab w:val="left" w:pos="2880"/>
+          <w:tab w:val="left" w:pos="3675"/>
+        </w:tabs>
+        <w:spacing w:after="0"/>
+        <w:rPr>
+          <w:i/>
+          <w:iCs/>
+        </w:rPr>
+      </w:pPr>
+      <w:r>
+        <w:tab/>
+      </w:r>
+      <w:r>
+        <w:tab/>
+      </w:r>
+      <w:r>
+        <w:rPr>
+          <w:i/>
+          <w:iCs/>
+        </w:rPr>
+        <w:t xml:space="preserve"># if we can reach Y along just the </w:t>
+      </w:r>
+      <w:r>
+        <w:rPr>
+          <w:i/>
+          <w:iCs/>
+        </w:rPr>
+        <w:t>red</w:t>
+      </w:r>
+      <w:r>
+        <w:rPr>
+          <w:i/>
+          <w:iCs/>
+        </w:rPr>
+        <w:t xml:space="preserve"> line</w:t>
+      </w:r>
+    </w:p>
+    <w:p>
+      <w:pPr>
+        <w:tabs>
+          <w:tab w:val="left" w:pos="720"/>
+          <w:tab w:val="left" w:pos="1440"/>
+          <w:tab w:val="left" w:pos="2160"/>
+          <w:tab w:val="left" w:pos="2880"/>
+          <w:tab w:val="left" w:pos="3675"/>
+        </w:tabs>
+        <w:spacing w:after="0"/>
+      </w:pPr>
+      <w:r>
+        <w:tab/>
+      </w:r>
+      <w:r>
+        <w:tab/>
+        <w:t>if v = Y return true</w:t>
+      </w:r>
+    </w:p>
+    <w:p>
+      <w:pPr>
+        <w:tabs>
+          <w:tab w:val="left" w:pos="720"/>
+          <w:tab w:val="left" w:pos="1440"/>
+          <w:tab w:val="left" w:pos="2160"/>
+          <w:tab w:val="left" w:pos="2880"/>
+          <w:tab w:val="left" w:pos="3675"/>
+        </w:tabs>
+        <w:spacing w:after="0"/>
+      </w:pPr>
+      <w:r>
+        <w:tab/>
+      </w:r>
+    </w:p>
+    <w:p>
+      <w:pPr>
+        <w:tabs>
+          <w:tab w:val="left" w:pos="720"/>
+          <w:tab w:val="left" w:pos="1440"/>
+          <w:tab w:val="left" w:pos="2160"/>
+          <w:tab w:val="left" w:pos="2880"/>
+          <w:tab w:val="left" w:pos="3675"/>
+        </w:tabs>
+        <w:spacing w:after="0"/>
+      </w:pPr>
+      <w:r>
+        <w:tab/>
+        <w:t>blueLineVerticesFromX = DFS(G2)</w:t>
+      </w:r>
+    </w:p>
+    <w:p>
+      <w:pPr>
+        <w:tabs>
+          <w:tab w:val="left" w:pos="720"/>
+          <w:tab w:val="left" w:pos="1440"/>
+          <w:tab w:val="left" w:pos="2160"/>
+          <w:tab w:val="left" w:pos="2880"/>
+          <w:tab w:val="left" w:pos="3675"/>
+        </w:tabs>
+        <w:spacing w:after="0"/>
+      </w:pPr>
+      <w:r>
+        <w:tab/>
+      </w:r>
+      <w:r>
+        <w:t xml:space="preserve">for each v in </w:t>
+      </w:r>
+      <w:r>
+        <w:t>blueLineVerticesFromX</w:t>
+      </w:r>
+      <w:r>
+        <w:t>:</w:t>
+      </w:r>
+    </w:p>
+    <w:p>
+      <w:pPr>
+        <w:tabs>
+          <w:tab w:val="left" w:pos="720"/>
+          <w:tab w:val="left" w:pos="1440"/>
+          <w:tab w:val="left" w:pos="2160"/>
+          <w:tab w:val="left" w:pos="2880"/>
+          <w:tab w:val="left" w:pos="3675"/>
+        </w:tabs>
+        <w:spacing w:after="0"/>
+        <w:rPr>
+          <w:i/>
+          <w:iCs/>
+        </w:rPr>
+      </w:pPr>
+      <w:r>
+        <w:tab/>
+      </w:r>
+      <w:r>
+        <w:tab/>
+      </w:r>
+      <w:r>
+        <w:rPr>
+          <w:i/>
+          <w:iCs/>
+        </w:rPr>
+        <w:t xml:space="preserve"># </w:t>
+      </w:r>
+      <w:r>
+        <w:rPr>
+          <w:i/>
+          <w:iCs/>
+        </w:rPr>
+        <w:t xml:space="preserve">if </w:t>
+      </w:r>
+      <w:r>
+        <w:rPr>
+          <w:i/>
+          <w:iCs/>
+        </w:rPr>
+        <w:t>we can reach Y along just the blue line</w:t>
+      </w:r>
+    </w:p>
+    <w:p>
+      <w:pPr>
+        <w:tabs>
+          <w:tab w:val="left" w:pos="720"/>
+          <w:tab w:val="left" w:pos="1440"/>
+          <w:tab w:val="left" w:pos="2160"/>
+          <w:tab w:val="left" w:pos="2880"/>
+          <w:tab w:val="left" w:pos="3675"/>
+        </w:tabs>
+        <w:spacing w:after="0"/>
+      </w:pPr>
+      <w:r>
+        <w:tab/>
+      </w:r>
+      <w:r>
+        <w:tab/>
+        <w:t>if v = Y return true</w:t>
+      </w:r>
+    </w:p>
+    <w:p>
+      <w:pPr>
+        <w:tabs>
+          <w:tab w:val="left" w:pos="720"/>
+          <w:tab w:val="left" w:pos="1440"/>
+          <w:tab w:val="left" w:pos="2160"/>
+          <w:tab w:val="left" w:pos="2880"/>
+          <w:tab w:val="left" w:pos="3675"/>
+        </w:tabs>
+        <w:spacing w:after="0"/>
+      </w:pPr>
+      <w:r>
+        <w:tab/>
+      </w:r>
+    </w:p>
+    <w:p>
+      <w:pPr>
+        <w:tabs>
+          <w:tab w:val="left" w:pos="720"/>
+          <w:tab w:val="left" w:pos="1440"/>
+          <w:tab w:val="left" w:pos="2160"/>
+          <w:tab w:val="left" w:pos="2880"/>
+          <w:tab w:val="left" w:pos="3675"/>
+        </w:tabs>
+        <w:spacing w:after="0"/>
+      </w:pPr>
+      <w:r>
+        <w:tab/>
+        <w:t>G1_T = transpose(G1)</w:t>
+      </w:r>
+    </w:p>
+    <w:p>
+      <w:pPr>
+        <w:tabs>
+          <w:tab w:val="left" w:pos="720"/>
+          <w:tab w:val="left" w:pos="1440"/>
+          <w:tab w:val="left" w:pos="2160"/>
+          <w:tab w:val="left" w:pos="2880"/>
+          <w:tab w:val="left" w:pos="3675"/>
+        </w:tabs>
+        <w:spacing w:after="0"/>
+      </w:pPr>
+    </w:p>
+    <w:p>
+      <w:pPr>
+        <w:tabs>
+          <w:tab w:val="left" w:pos="720"/>
+          <w:tab w:val="left" w:pos="1440"/>
+          <w:tab w:val="left" w:pos="2160"/>
+          <w:tab w:val="left" w:pos="2880"/>
+          <w:tab w:val="left" w:pos="3675"/>
+        </w:tabs>
+        <w:spacing w:after="0"/>
+      </w:pPr>
+      <w:r>
+        <w:tab/>
+        <w:t>redLineVerticesToY = DFS(G1_T)</w:t>
+      </w:r>
+    </w:p>
+    <w:p>
+      <w:pPr>
+        <w:tabs>
+          <w:tab w:val="left" w:pos="720"/>
+          <w:tab w:val="left" w:pos="1440"/>
+          <w:tab w:val="left" w:pos="2160"/>
+          <w:tab w:val="left" w:pos="2880"/>
+          <w:tab w:val="left" w:pos="3675"/>
+        </w:tabs>
+        <w:spacing w:after="0"/>
+      </w:pPr>
+      <w:r>
+        <w:tab/>
+        <w:t xml:space="preserve">for each v1 in </w:t>
+      </w:r>
+      <w:r>
+        <w:t>blueLineVerticesFromX</w:t>
+      </w:r>
+      <w:r>
+        <w:t>:</w:t>
+      </w:r>
+    </w:p>
+    <w:p>
+      <w:pPr>
+        <w:tabs>
+          <w:tab w:val="left" w:pos="720"/>
+          <w:tab w:val="left" w:pos="1440"/>
+          <w:tab w:val="left" w:pos="2160"/>
+          <w:tab w:val="left" w:pos="2880"/>
+          <w:tab w:val="left" w:pos="3675"/>
+        </w:tabs>
+        <w:spacing w:after="0"/>
+      </w:pPr>
+      <w:r>
+        <w:tab/>
+      </w:r>
+      <w:r>
+        <w:tab/>
+        <w:t xml:space="preserve">for each v2 in </w:t>
+      </w:r>
+      <w:r>
+        <w:t>redLineVerticesToY</w:t>
+      </w:r>
+      <w:r>
+        <w:t>:</w:t>
+      </w:r>
+    </w:p>
+    <w:p>
+      <w:pPr>
+        <w:tabs>
+          <w:tab w:val="left" w:pos="720"/>
+          <w:tab w:val="left" w:pos="1440"/>
+          <w:tab w:val="left" w:pos="2160"/>
+          <w:tab w:val="left" w:pos="2880"/>
+          <w:tab w:val="left" w:pos="3675"/>
+        </w:tabs>
+        <w:spacing w:after="0"/>
+        <w:rPr>
+          <w:i/>
+          <w:iCs/>
+        </w:rPr>
+      </w:pPr>
+      <w:r>
+        <w:tab/>
+      </w:r>
+      <w:r>
+        <w:tab/>
+      </w:r>
+      <w:r>
+        <w:tab/>
+      </w:r>
+      <w:r>
+        <w:rPr>
+          <w:i/>
+          <w:iCs/>
+        </w:rPr>
+        <w:t># can reach Y by transferring from blue to red</w:t>
+      </w:r>
+    </w:p>
+    <w:p>
+      <w:pPr>
+        <w:tabs>
+          <w:tab w:val="left" w:pos="720"/>
+          <w:tab w:val="left" w:pos="1440"/>
+          <w:tab w:val="left" w:pos="2160"/>
+          <w:tab w:val="left" w:pos="2880"/>
+          <w:tab w:val="left" w:pos="3675"/>
+        </w:tabs>
+        <w:spacing w:after="0"/>
+      </w:pPr>
+      <w:r>
+        <w:tab/>
+      </w:r>
+      <w:r>
+        <w:tab/>
+      </w:r>
+      <w:r>
+        <w:tab/>
+        <w:t>if v1 = v2 return true</w:t>
+      </w:r>
+    </w:p>
+    <w:p>
+      <w:pPr>
+        <w:tabs>
+          <w:tab w:val="left" w:pos="720"/>
+          <w:tab w:val="left" w:pos="1440"/>
+          <w:tab w:val="left" w:pos="2160"/>
+          <w:tab w:val="left" w:pos="2880"/>
+          <w:tab w:val="left" w:pos="3675"/>
+        </w:tabs>
+        <w:spacing w:after="0"/>
+      </w:pPr>
+    </w:p>
+    <w:p>
+      <w:pPr>
+        <w:tabs>
+          <w:tab w:val="left" w:pos="720"/>
+          <w:tab w:val="left" w:pos="1440"/>
+          <w:tab w:val="left" w:pos="2160"/>
+          <w:tab w:val="left" w:pos="2880"/>
+          <w:tab w:val="left" w:pos="3675"/>
+        </w:tabs>
+        <w:spacing w:after="0"/>
+      </w:pPr>
+      <w:r>
+        <w:tab/>
+      </w:r>
+      <w:r>
+        <w:t>G2_T = transpose(G2)</w:t>
+      </w:r>
+    </w:p>
+    <w:p>
+      <w:pPr>
+        <w:tabs>
+          <w:tab w:val="left" w:pos="720"/>
+          <w:tab w:val="left" w:pos="1440"/>
+          <w:tab w:val="left" w:pos="2160"/>
+          <w:tab w:val="left" w:pos="2880"/>
+          <w:tab w:val="left" w:pos="3675"/>
+        </w:tabs>
+        <w:spacing w:after="0"/>
+      </w:pPr>
+      <w:r>
+        <w:tab/>
+      </w:r>
+    </w:p>
+    <w:p>
+      <w:pPr>
+        <w:tabs>
+          <w:tab w:val="left" w:pos="720"/>
+          <w:tab w:val="left" w:pos="1440"/>
+          <w:tab w:val="left" w:pos="2160"/>
+          <w:tab w:val="left" w:pos="2880"/>
+          <w:tab w:val="left" w:pos="3675"/>
+        </w:tabs>
+        <w:spacing w:after="0"/>
+      </w:pPr>
+      <w:r>
+        <w:tab/>
+        <w:t>blueLineVerticesToY = DFS(G2_T)</w:t>
+      </w:r>
+    </w:p>
+    <w:p>
+      <w:pPr>
+        <w:tabs>
+          <w:tab w:val="left" w:pos="720"/>
+          <w:tab w:val="left" w:pos="1440"/>
+          <w:tab w:val="left" w:pos="2160"/>
+          <w:tab w:val="left" w:pos="2880"/>
+          <w:tab w:val="left" w:pos="3675"/>
+        </w:tabs>
+        <w:spacing w:after="0"/>
+      </w:pPr>
+      <w:r>
+        <w:tab/>
+        <w:t>for each v3 in redLineVerticesFromX:</w:t>
+      </w:r>
+    </w:p>
+    <w:p>
+      <w:pPr>
+        <w:tabs>
+          <w:tab w:val="left" w:pos="720"/>
+          <w:tab w:val="left" w:pos="1440"/>
+          <w:tab w:val="left" w:pos="2160"/>
+          <w:tab w:val="left" w:pos="2880"/>
+          <w:tab w:val="left" w:pos="3675"/>
+        </w:tabs>
+        <w:spacing w:after="0"/>
+      </w:pPr>
+      <w:r>
+        <w:tab/>
+      </w:r>
+      <w:r>
+        <w:tab/>
+        <w:t xml:space="preserve">for each v4 in </w:t>
+      </w:r>
+      <w:r>
+        <w:t>blueLineVerticesToY</w:t>
+      </w:r>
+      <w:r>
+        <w:t>:</w:t>
+      </w:r>
+    </w:p>
+    <w:p>
+      <w:pPr>
+        <w:tabs>
+          <w:tab w:val="left" w:pos="720"/>
+          <w:tab w:val="left" w:pos="1440"/>
+          <w:tab w:val="left" w:pos="2160"/>
+          <w:tab w:val="left" w:pos="2880"/>
+          <w:tab w:val="left" w:pos="3675"/>
+        </w:tabs>
+        <w:spacing w:after="0"/>
+        <w:rPr>
+          <w:i/>
+          <w:iCs/>
+        </w:rPr>
+      </w:pPr>
+      <w:r>
+        <w:tab/>
+      </w:r>
+      <w:r>
+        <w:tab/>
+      </w:r>
+      <w:r>
+        <w:tab/>
+      </w:r>
+      <w:r>
+        <w:rPr>
+          <w:i/>
+          <w:iCs/>
+        </w:rPr>
+        <w:t xml:space="preserve"># can reach Y by transferring from </w:t>
+      </w:r>
+      <w:r>
+        <w:rPr>
+          <w:i/>
+          <w:iCs/>
+        </w:rPr>
+        <w:t>red</w:t>
+      </w:r>
+      <w:r>
+        <w:rPr>
+          <w:i/>
+          <w:iCs/>
+        </w:rPr>
+        <w:t xml:space="preserve"> to </w:t>
+      </w:r>
+      <w:r>
+        <w:rPr>
+          <w:i/>
+          <w:iCs/>
+        </w:rPr>
+        <w:t>blue</w:t>
+      </w:r>
+    </w:p>
+    <w:p>
+      <w:pPr>
+        <w:tabs>
+          <w:tab w:val="left" w:pos="720"/>
+          <w:tab w:val="left" w:pos="1440"/>
+          <w:tab w:val="left" w:pos="2160"/>
+          <w:tab w:val="left" w:pos="2880"/>
+          <w:tab w:val="left" w:pos="3675"/>
+        </w:tabs>
+        <w:spacing w:after="0"/>
+      </w:pPr>
+      <w:r>
+        <w:tab/>
+      </w:r>
+      <w:r>
+        <w:tab/>
+      </w:r>
+      <w:r>
+        <w:tab/>
+        <w:t>if v</w:t>
+      </w:r>
+      <w:r>
+        <w:t>3</w:t>
+      </w:r>
+      <w:r>
+        <w:t xml:space="preserve"> = v</w:t>
+      </w:r>
+      <w:r>
+        <w:t>4</w:t>
+      </w:r>
+      <w:r>
+        <w:t xml:space="preserve"> return true</w:t>
+      </w:r>
+    </w:p>
+    <w:p>
+      <w:pPr>
+        <w:tabs>
+          <w:tab w:val="left" w:pos="720"/>
+          <w:tab w:val="left" w:pos="1440"/>
+          <w:tab w:val="left" w:pos="2160"/>
+          <w:tab w:val="left" w:pos="2880"/>
+          <w:tab w:val="left" w:pos="3675"/>
+        </w:tabs>
+        <w:spacing w:after="0"/>
+      </w:pPr>
+    </w:p>
+    <w:p>
+      <w:pPr>
+        <w:tabs>
+          <w:tab w:val="left" w:pos="720"/>
+          <w:tab w:val="left" w:pos="1440"/>
+          <w:tab w:val="left" w:pos="2160"/>
+          <w:tab w:val="left" w:pos="2880"/>
+          <w:tab w:val="left" w:pos="3675"/>
+        </w:tabs>
+        <w:spacing w:after="0"/>
+        <w:rPr>
+          <w:b/>
+          <w:bCs/>
+        </w:rPr>
+      </w:pPr>
+      <w:r>
+        <w:rPr>
+          <w:b/>
+          <w:bCs/>
+        </w:rPr>
+        <w:t>Runtime Justification</w:t>
+      </w:r>
+    </w:p>
+    <w:p>
+      <w:pPr>
+        <w:tabs>
+          <w:tab w:val="left" w:pos="720"/>
+          <w:tab w:val="left" w:pos="1440"/>
+          <w:tab w:val="left" w:pos="2160"/>
+          <w:tab w:val="left" w:pos="2880"/>
+          <w:tab w:val="left" w:pos="3675"/>
+        </w:tabs>
+        <w:spacing w:after="0"/>
+      </w:pPr>
+    </w:p>
+    <w:p>
+      <w:pPr>
+        <w:pStyle w:val="ListParagraph"/>
+        <w:numPr>
+          <w:ilvl w:val="0"/>
+          <w:numId w:val="11"/>
+        </w:numPr>
+        <w:tabs>
+          <w:tab w:val="left" w:pos="720"/>
+          <w:tab w:val="left" w:pos="1440"/>
+          <w:tab w:val="left" w:pos="2160"/>
+          <w:tab w:val="left" w:pos="2880"/>
+          <w:tab w:val="left" w:pos="3675"/>
+        </w:tabs>
+        <w:spacing w:after="0"/>
+      </w:pPr>
+      <w:r>
+        <w:lastRenderedPageBreak/>
+        <w:t xml:space="preserve">The time it takes to run DFS is </w:t>
+      </w:r>
+      <m:oMath>
+        <m:r>
+          <w:rPr>
+            <w:rFonts w:ascii="Cambria Math" w:hAnsi="Cambria Math"/>
+          </w:rPr>
+          <m:t>O(</m:t>
+        </m:r>
+        <m:r>
+          <w:rPr>
+            <w:rFonts w:ascii="Cambria Math" w:hAnsi="Cambria Math"/>
+          </w:rPr>
+          <m:t>V+E)</m:t>
+        </m:r>
+      </m:oMath>
+    </w:p>
+    <w:p>
+      <w:pPr>
+        <w:pStyle w:val="ListParagraph"/>
+        <w:numPr>
+          <w:ilvl w:val="0"/>
+          <w:numId w:val="11"/>
+        </w:numPr>
+        <w:tabs>
+          <w:tab w:val="left" w:pos="720"/>
+          <w:tab w:val="left" w:pos="1440"/>
+          <w:tab w:val="left" w:pos="2160"/>
+          <w:tab w:val="left" w:pos="2880"/>
+          <w:tab w:val="left" w:pos="3675"/>
+        </w:tabs>
+        <w:spacing w:after="0"/>
+      </w:pPr>
+      <w:r>
+        <w:rPr>
+          <w:rFonts w:eastAsiaTheme="minorEastAsia"/>
+        </w:rPr>
+        <w:t xml:space="preserve">The time it takes to loop through all red and blue vertices is in the worst case </w:t>
+      </w:r>
+      <m:oMath>
+        <m:r>
+          <w:rPr>
+            <w:rFonts w:ascii="Cambria Math" w:eastAsiaTheme="minorEastAsia" w:hAnsi="Cambria Math"/>
+          </w:rPr>
+          <m:t>O(</m:t>
+        </m:r>
+        <m:sSup>
+          <m:sSupPr>
+            <m:ctrlPr>
+              <w:rPr>
+                <w:rFonts w:ascii="Cambria Math" w:eastAsiaTheme="minorEastAsia" w:hAnsi="Cambria Math"/>
+                <w:i/>
+              </w:rPr>
+            </m:ctrlPr>
+          </m:sSupPr>
+          <m:e>
+            <m:r>
+              <w:rPr>
+                <w:rFonts w:ascii="Cambria Math" w:eastAsiaTheme="minorEastAsia" w:hAnsi="Cambria Math"/>
+              </w:rPr>
+              <m:t>n</m:t>
+            </m:r>
+          </m:e>
+          <m:sup>
+            <m:r>
+              <w:rPr>
+                <w:rFonts w:ascii="Cambria Math" w:eastAsiaTheme="minorEastAsia" w:hAnsi="Cambria Math"/>
+              </w:rPr>
+              <m:t>2</m:t>
+            </m:r>
+          </m:sup>
+        </m:sSup>
+        <m:r>
+          <w:rPr>
+            <w:rFonts w:ascii="Cambria Math" w:eastAsiaTheme="minorEastAsia" w:hAnsi="Cambria Math"/>
+          </w:rPr>
+          <m:t>)</m:t>
+        </m:r>
+      </m:oMath>
+      <w:r>
+        <w:rPr>
+          <w:rFonts w:eastAsiaTheme="minorEastAsia"/>
+        </w:rPr>
+        <w:t xml:space="preserve"> because there are </w:t>
+      </w:r>
+      <w:r>
+        <w:rPr>
+          <w:rFonts w:eastAsiaTheme="minorEastAsia"/>
+          <w:i/>
+          <w:iCs/>
+        </w:rPr>
+        <w:t>n</w:t>
+      </w:r>
+      <w:r>
+        <w:rPr>
+          <w:rFonts w:eastAsiaTheme="minorEastAsia"/>
+        </w:rPr>
+        <w:t xml:space="preserve"> vertices</w:t>
+      </w:r>
+      <w:r>
+        <w:rPr>
+          <w:rFonts w:eastAsiaTheme="minorEastAsia"/>
+        </w:rPr>
+        <w:t xml:space="preserve">; if red connects half the vertices and blue connects to other half, then we have an outer loop of </w:t>
+      </w:r>
+      <m:oMath>
+        <m:r>
+          <w:rPr>
+            <w:rFonts w:ascii="Cambria Math" w:eastAsiaTheme="minorEastAsia" w:hAnsi="Cambria Math"/>
+          </w:rPr>
+          <m:t>n/2</m:t>
+        </m:r>
+      </m:oMath>
+      <w:r>
+        <w:rPr>
+          <w:rFonts w:eastAsiaTheme="minorEastAsia"/>
+        </w:rPr>
+        <w:t xml:space="preserve"> with an inner loop of </w:t>
+      </w:r>
+      <w:r>
+        <w:rPr>
+          <w:rFonts w:eastAsiaTheme="minorEastAsia"/>
+          <w:i/>
+          <w:iCs/>
+        </w:rPr>
+        <w:t>n/2</w:t>
+      </w:r>
+      <w:r>
+        <w:rPr>
+          <w:rFonts w:eastAsiaTheme="minorEastAsia"/>
+        </w:rPr>
+        <w:t xml:space="preserve"> which is still </w:t>
+      </w:r>
+      <m:oMath>
+        <m:sSup>
+          <m:sSupPr>
+            <m:ctrlPr>
+              <w:rPr>
+                <w:rFonts w:ascii="Cambria Math" w:eastAsiaTheme="minorEastAsia" w:hAnsi="Cambria Math"/>
+                <w:i/>
+              </w:rPr>
+            </m:ctrlPr>
+          </m:sSupPr>
+          <m:e>
+            <m:r>
+              <w:rPr>
+                <w:rFonts w:ascii="Cambria Math" w:eastAsiaTheme="minorEastAsia" w:hAnsi="Cambria Math"/>
+              </w:rPr>
+              <m:t>n</m:t>
+            </m:r>
+          </m:e>
+          <m:sup>
+            <m:r>
+              <w:rPr>
+                <w:rFonts w:ascii="Cambria Math" w:eastAsiaTheme="minorEastAsia" w:hAnsi="Cambria Math"/>
+              </w:rPr>
+              <m:t>2</m:t>
+            </m:r>
+          </m:sup>
+        </m:sSup>
+      </m:oMath>
+      <w:r>
+        <w:rPr>
+          <w:rFonts w:eastAsiaTheme="minorEastAsia"/>
+        </w:rPr>
+        <w:t>.</w:t>
+      </w:r>
+    </w:p>
+    <w:p>
+      <w:pPr>
+        <w:pStyle w:val="ListParagraph"/>
+        <w:numPr>
+          <w:ilvl w:val="0"/>
+          <w:numId w:val="11"/>
+        </w:numPr>
+        <w:tabs>
+          <w:tab w:val="left" w:pos="720"/>
+          <w:tab w:val="left" w:pos="1440"/>
+          <w:tab w:val="left" w:pos="2160"/>
+          <w:tab w:val="left" w:pos="2880"/>
+          <w:tab w:val="left" w:pos="3675"/>
+        </w:tabs>
+        <w:spacing w:after="0"/>
+      </w:pPr>
+      <w:r>
+        <w:rPr>
+          <w:rFonts w:eastAsiaTheme="minorEastAsia"/>
+        </w:rPr>
+        <w:t xml:space="preserve">Therefore the overall runtime is </w:t>
+      </w:r>
+      <m:oMath>
+        <m:r>
+          <w:rPr>
+            <w:rFonts w:ascii="Cambria Math" w:eastAsiaTheme="minorEastAsia" w:hAnsi="Cambria Math"/>
+          </w:rPr>
+          <m:t>O(</m:t>
+        </m:r>
+        <m:sSup>
+          <m:sSupPr>
+            <m:ctrlPr>
+              <w:rPr>
+                <w:rFonts w:ascii="Cambria Math" w:eastAsiaTheme="minorEastAsia" w:hAnsi="Cambria Math"/>
+                <w:i/>
+              </w:rPr>
+            </m:ctrlPr>
+          </m:sSupPr>
+          <m:e>
+            <m:r>
+              <w:rPr>
+                <w:rFonts w:ascii="Cambria Math" w:eastAsiaTheme="minorEastAsia" w:hAnsi="Cambria Math"/>
+              </w:rPr>
+              <m:t>n</m:t>
+            </m:r>
+          </m:e>
+          <m:sup>
+            <m:r>
+              <w:rPr>
+                <w:rFonts w:ascii="Cambria Math" w:eastAsiaTheme="minorEastAsia" w:hAnsi="Cambria Math"/>
+              </w:rPr>
+              <m:t>2</m:t>
+            </m:r>
+          </m:sup>
+        </m:sSup>
+        <m:r>
+          <w:rPr>
+            <w:rFonts w:ascii="Cambria Math" w:eastAsiaTheme="minorEastAsia" w:hAnsi="Cambria Math"/>
+          </w:rPr>
+          <m:t>)</m:t>
+        </m:r>
+      </m:oMath>
+      <w:r>
+        <w:rPr>
+          <w:rFonts w:eastAsiaTheme="minorEastAsia"/>
+        </w:rPr>
+        <w:t>.</w:t>
+      </w:r>
+    </w:p>
+    <w:p>
+      <w:pPr>
+        <w:tabs>
+          <w:tab w:val="left" w:pos="720"/>
+          <w:tab w:val="left" w:pos="1440"/>
+          <w:tab w:val="left" w:pos="2160"/>
+          <w:tab w:val="left" w:pos="2880"/>
+          <w:tab w:val="left" w:pos="3675"/>
+        </w:tabs>
+        <w:spacing w:after="0"/>
+      </w:pPr>
+      <w:r>
+        <w:tab/>
+      </w:r>
+    </w:p>
+    <w:p>
+      <w:pPr>
+        <w:tabs>
+          <w:tab w:val="left" w:pos="720"/>
+          <w:tab w:val="left" w:pos="1440"/>
+          <w:tab w:val="left" w:pos="2160"/>
+          <w:tab w:val="left" w:pos="2880"/>
+          <w:tab w:val="left" w:pos="3675"/>
+        </w:tabs>
+        <w:spacing w:after="0"/>
+      </w:pPr>
+    </w:p>
+    <w:p>
+      <w:pPr>
+        <w:tabs>
+          <w:tab w:val="left" w:pos="720"/>
+          <w:tab w:val="left" w:pos="1440"/>
+          <w:tab w:val="left" w:pos="2160"/>
+          <w:tab w:val="left" w:pos="2880"/>
+          <w:tab w:val="left" w:pos="3675"/>
+        </w:tabs>
+        <w:spacing w:after="0"/>
+      </w:pPr>
+    </w:p>
+    <w:p>
+      <w:pPr>
+        <w:tabs>
+          <w:tab w:val="left" w:pos="720"/>
+          <w:tab w:val="left" w:pos="1440"/>
+          <w:tab w:val="left" w:pos="2160"/>
+          <w:tab w:val="left" w:pos="2880"/>
+          <w:tab w:val="left" w:pos="3675"/>
+        </w:tabs>
+        <w:spacing w:after="0"/>
+      </w:pPr>
+    </w:p>
+    <w:p>
+      <w:pPr>
+        <w:tabs>
+          <w:tab w:val="left" w:pos="720"/>
+          <w:tab w:val="left" w:pos="1440"/>
+          <w:tab w:val="left" w:pos="2160"/>
+          <w:tab w:val="left" w:pos="2880"/>
+          <w:tab w:val="left" w:pos="3675"/>
+        </w:tabs>
+        <w:spacing w:after="0"/>
+        <w:rPr>
+          <w:b/>
+          <w:bCs/>
+        </w:rPr>
+      </w:pPr>
+    </w:p>
+    <w:p>
+      <w:pPr>
+        <w:tabs>
+          <w:tab w:val="left" w:pos="720"/>
+          <w:tab w:val="left" w:pos="1440"/>
+          <w:tab w:val="left" w:pos="2160"/>
+          <w:tab w:val="left" w:pos="2880"/>
+          <w:tab w:val="left" w:pos="3675"/>
+        </w:tabs>
+        <w:spacing w:after="0"/>
+        <w:rPr>
+          <w:b/>
+          <w:bCs/>
+        </w:rPr>
+      </w:pPr>
+    </w:p>
+    <w:p>
+      <w:pPr>
+        <w:tabs>
+          <w:tab w:val="left" w:pos="720"/>
+          <w:tab w:val="left" w:pos="1440"/>
+          <w:tab w:val="left" w:pos="2160"/>
+          <w:tab w:val="left" w:pos="2880"/>
+          <w:tab w:val="left" w:pos="3675"/>
+        </w:tabs>
+        <w:spacing w:after="0"/>
+        <w:rPr>
+          <w:b/>
+          <w:bCs/>
+        </w:rPr>
+      </w:pPr>
+    </w:p>
+    <w:p>
+      <w:pPr>
+        <w:tabs>
+          <w:tab w:val="left" w:pos="720"/>
+          <w:tab w:val="left" w:pos="1440"/>
+          <w:tab w:val="left" w:pos="2160"/>
+          <w:tab w:val="left" w:pos="2880"/>
+          <w:tab w:val="left" w:pos="3675"/>
+        </w:tabs>
+        <w:spacing w:after="0"/>
+        <w:rPr>
+          <w:b/>
+          <w:bCs/>
+        </w:rPr>
+      </w:pPr>
+    </w:p>
+    <w:p>
+      <w:pPr>
+        <w:tabs>
+          <w:tab w:val="left" w:pos="720"/>
+          <w:tab w:val="left" w:pos="1440"/>
+          <w:tab w:val="left" w:pos="2160"/>
+          <w:tab w:val="left" w:pos="2880"/>
+          <w:tab w:val="left" w:pos="3675"/>
+        </w:tabs>
+        <w:spacing w:after="0"/>
+        <w:rPr>
+          <w:b/>
+          <w:bCs/>
+        </w:rPr>
+      </w:pPr>
+    </w:p>
+    <w:p>
+      <w:pPr>
+        <w:tabs>
+          <w:tab w:val="left" w:pos="720"/>
+          <w:tab w:val="left" w:pos="1440"/>
+          <w:tab w:val="left" w:pos="2160"/>
+          <w:tab w:val="left" w:pos="2880"/>
+          <w:tab w:val="left" w:pos="3675"/>
+        </w:tabs>
+        <w:spacing w:after="0"/>
+        <w:rPr>
+          <w:b/>
+          <w:bCs/>
+        </w:rPr>
+      </w:pPr>
+    </w:p>
+    <w:p>
+      <w:pPr>
+        <w:tabs>
+          <w:tab w:val="left" w:pos="720"/>
+          <w:tab w:val="left" w:pos="1440"/>
+          <w:tab w:val="left" w:pos="2160"/>
+          <w:tab w:val="left" w:pos="2880"/>
+          <w:tab w:val="left" w:pos="3675"/>
+        </w:tabs>
+        <w:spacing w:after="0"/>
+        <w:rPr>
+          <w:b/>
+          <w:bCs/>
+        </w:rPr>
+      </w:pPr>
+    </w:p>
+    <w:p>
+      <w:pPr>
+        <w:tabs>
+          <w:tab w:val="left" w:pos="720"/>
+          <w:tab w:val="left" w:pos="1440"/>
+          <w:tab w:val="left" w:pos="2160"/>
+          <w:tab w:val="left" w:pos="2880"/>
+          <w:tab w:val="left" w:pos="3675"/>
+        </w:tabs>
+        <w:spacing w:after="0"/>
+        <w:rPr>
+          <w:b/>
+          <w:bCs/>
+        </w:rPr>
+      </w:pPr>
+    </w:p>
+    <w:p>
+      <w:pPr>
+        <w:tabs>
+          <w:tab w:val="left" w:pos="720"/>
+          <w:tab w:val="left" w:pos="1440"/>
+          <w:tab w:val="left" w:pos="2160"/>
+          <w:tab w:val="left" w:pos="2880"/>
+          <w:tab w:val="left" w:pos="3675"/>
+        </w:tabs>
+        <w:spacing w:after="0"/>
+        <w:rPr>
+          <w:b/>
+          <w:bCs/>
+        </w:rPr>
+      </w:pPr>
+    </w:p>
+    <w:p>
+      <w:pPr>
+        <w:tabs>
+          <w:tab w:val="left" w:pos="720"/>
+          <w:tab w:val="left" w:pos="1440"/>
+          <w:tab w:val="left" w:pos="2160"/>
+          <w:tab w:val="left" w:pos="2880"/>
+          <w:tab w:val="left" w:pos="3675"/>
+        </w:tabs>
+        <w:spacing w:after="0"/>
+        <w:rPr>
+          <w:b/>
+          <w:bCs/>
+        </w:rPr>
+      </w:pPr>
+    </w:p>
+    <w:p>
+      <w:pPr>
+        <w:tabs>
+          <w:tab w:val="left" w:pos="720"/>
+          <w:tab w:val="left" w:pos="1440"/>
+          <w:tab w:val="left" w:pos="2160"/>
+          <w:tab w:val="left" w:pos="2880"/>
+          <w:tab w:val="left" w:pos="3675"/>
+        </w:tabs>
+        <w:spacing w:after="0"/>
+        <w:rPr>
+          <w:b/>
+          <w:bCs/>
+        </w:rPr>
+      </w:pPr>
+    </w:p>
+    <w:p>
+      <w:pPr>
+        <w:tabs>
+          <w:tab w:val="left" w:pos="720"/>
+          <w:tab w:val="left" w:pos="1440"/>
+          <w:tab w:val="left" w:pos="2160"/>
+          <w:tab w:val="left" w:pos="2880"/>
+          <w:tab w:val="left" w:pos="3675"/>
+        </w:tabs>
+        <w:spacing w:after="0"/>
+        <w:rPr>
+          <w:b/>
+          <w:bCs/>
+        </w:rPr>
+      </w:pPr>
+    </w:p>
+    <w:p>
+      <w:pPr>
+        <w:tabs>
+          <w:tab w:val="left" w:pos="720"/>
+          <w:tab w:val="left" w:pos="1440"/>
+          <w:tab w:val="left" w:pos="2160"/>
+          <w:tab w:val="left" w:pos="2880"/>
+          <w:tab w:val="left" w:pos="3675"/>
+        </w:tabs>
+        <w:spacing w:after="0"/>
+        <w:rPr>
+          <w:b/>
+          <w:bCs/>
+        </w:rPr>
+      </w:pPr>
+    </w:p>
+    <w:p>
+      <w:pPr>
+        <w:tabs>
+          <w:tab w:val="left" w:pos="720"/>
+          <w:tab w:val="left" w:pos="1440"/>
+          <w:tab w:val="left" w:pos="2160"/>
+          <w:tab w:val="left" w:pos="2880"/>
+          <w:tab w:val="left" w:pos="3675"/>
+        </w:tabs>
+        <w:spacing w:after="0"/>
+        <w:rPr>
+          <w:b/>
+          <w:bCs/>
+        </w:rPr>
+      </w:pPr>
+    </w:p>
+    <w:p>
+      <w:pPr>
+        <w:tabs>
+          <w:tab w:val="left" w:pos="720"/>
+          <w:tab w:val="left" w:pos="1440"/>
+          <w:tab w:val="left" w:pos="2160"/>
+          <w:tab w:val="left" w:pos="2880"/>
+          <w:tab w:val="left" w:pos="3675"/>
+        </w:tabs>
+        <w:spacing w:after="0"/>
+        <w:rPr>
+          <w:b/>
+          <w:bCs/>
+        </w:rPr>
+      </w:pPr>
+    </w:p>
+    <w:p>
+      <w:pPr>
+        <w:tabs>
+          <w:tab w:val="left" w:pos="720"/>
+          <w:tab w:val="left" w:pos="1440"/>
+          <w:tab w:val="left" w:pos="2160"/>
+          <w:tab w:val="left" w:pos="2880"/>
+          <w:tab w:val="left" w:pos="3675"/>
+        </w:tabs>
+        <w:spacing w:after="0"/>
+        <w:rPr>
+          <w:b/>
+          <w:bCs/>
+        </w:rPr>
+      </w:pPr>
+    </w:p>
+    <w:p>
+      <w:pPr>
+        <w:tabs>
+          <w:tab w:val="left" w:pos="720"/>
+          <w:tab w:val="left" w:pos="1440"/>
+          <w:tab w:val="left" w:pos="2160"/>
+          <w:tab w:val="left" w:pos="2880"/>
+          <w:tab w:val="left" w:pos="3675"/>
+        </w:tabs>
+        <w:spacing w:after="0"/>
+        <w:rPr>
+          <w:b/>
+          <w:bCs/>
+        </w:rPr>
+      </w:pPr>
+    </w:p>
+    <w:p>
+      <w:pPr>
+        <w:tabs>
+          <w:tab w:val="left" w:pos="720"/>
+          <w:tab w:val="left" w:pos="1440"/>
+          <w:tab w:val="left" w:pos="2160"/>
+          <w:tab w:val="left" w:pos="2880"/>
+          <w:tab w:val="left" w:pos="3675"/>
+        </w:tabs>
+        <w:spacing w:after="0"/>
+        <w:rPr>
+          <w:b/>
+          <w:bCs/>
+        </w:rPr>
+      </w:pPr>
+    </w:p>
+    <w:p>
+      <w:pPr>
+        <w:tabs>
+          <w:tab w:val="left" w:pos="720"/>
+          <w:tab w:val="left" w:pos="1440"/>
+          <w:tab w:val="left" w:pos="2160"/>
+          <w:tab w:val="left" w:pos="2880"/>
+          <w:tab w:val="left" w:pos="3675"/>
+        </w:tabs>
+        <w:spacing w:after="0"/>
+        <w:rPr>
+          <w:b/>
+          <w:bCs/>
+        </w:rPr>
+      </w:pPr>
+    </w:p>
+    <w:p>
+      <w:pPr>
+        <w:tabs>
+          <w:tab w:val="left" w:pos="720"/>
+          <w:tab w:val="left" w:pos="1440"/>
+          <w:tab w:val="left" w:pos="2160"/>
+          <w:tab w:val="left" w:pos="2880"/>
+          <w:tab w:val="left" w:pos="3675"/>
+        </w:tabs>
+        <w:spacing w:after="0"/>
+        <w:rPr>
+          <w:b/>
+          <w:bCs/>
+        </w:rPr>
+      </w:pPr>
+    </w:p>
+    <w:p>
+      <w:pPr>
+        <w:tabs>
+          <w:tab w:val="left" w:pos="720"/>
+          <w:tab w:val="left" w:pos="1440"/>
+          <w:tab w:val="left" w:pos="2160"/>
+          <w:tab w:val="left" w:pos="2880"/>
+          <w:tab w:val="left" w:pos="3675"/>
+        </w:tabs>
+        <w:spacing w:after="0"/>
+        <w:rPr>
+          <w:b/>
+          <w:bCs/>
+        </w:rPr>
+      </w:pPr>
+    </w:p>
+    <w:p>
+      <w:pPr>
+        <w:tabs>
+          <w:tab w:val="left" w:pos="720"/>
+          <w:tab w:val="left" w:pos="1440"/>
+          <w:tab w:val="left" w:pos="2160"/>
+          <w:tab w:val="left" w:pos="2880"/>
+          <w:tab w:val="left" w:pos="3675"/>
+        </w:tabs>
+        <w:spacing w:after="0"/>
+        <w:rPr>
+          <w:b/>
+          <w:bCs/>
+        </w:rPr>
+      </w:pPr>
+    </w:p>
+    <w:p>
+      <w:pPr>
+        <w:tabs>
+          <w:tab w:val="left" w:pos="720"/>
+          <w:tab w:val="left" w:pos="1440"/>
+          <w:tab w:val="left" w:pos="2160"/>
+          <w:tab w:val="left" w:pos="2880"/>
+          <w:tab w:val="left" w:pos="3675"/>
+        </w:tabs>
+        <w:spacing w:after="0"/>
+        <w:rPr>
+          <w:b/>
+          <w:bCs/>
+        </w:rPr>
+      </w:pPr>
+    </w:p>
+    <w:p>
+      <w:pPr>
+        <w:tabs>
+          <w:tab w:val="left" w:pos="720"/>
+          <w:tab w:val="left" w:pos="1440"/>
+          <w:tab w:val="left" w:pos="2160"/>
+          <w:tab w:val="left" w:pos="2880"/>
+          <w:tab w:val="left" w:pos="3675"/>
+        </w:tabs>
+        <w:spacing w:after="0"/>
+        <w:rPr>
+          <w:b/>
+          <w:bCs/>
+        </w:rPr>
+      </w:pPr>
+    </w:p>
+    <w:p>
+      <w:pPr>
+        <w:tabs>
+          <w:tab w:val="left" w:pos="720"/>
+          <w:tab w:val="left" w:pos="1440"/>
+          <w:tab w:val="left" w:pos="2160"/>
+          <w:tab w:val="left" w:pos="2880"/>
+          <w:tab w:val="left" w:pos="3675"/>
+        </w:tabs>
+        <w:spacing w:after="0"/>
+        <w:rPr>
+          <w:b/>
+          <w:bCs/>
+        </w:rPr>
+      </w:pPr>
+    </w:p>
+    <w:p>
+      <w:pPr>
+        <w:tabs>
+          <w:tab w:val="left" w:pos="720"/>
+          <w:tab w:val="left" w:pos="1440"/>
+          <w:tab w:val="left" w:pos="2160"/>
+          <w:tab w:val="left" w:pos="2880"/>
+          <w:tab w:val="left" w:pos="3675"/>
+        </w:tabs>
+        <w:spacing w:after="0"/>
+        <w:rPr>
+          <w:b/>
+          <w:bCs/>
+        </w:rPr>
+      </w:pPr>
+    </w:p>
+    <w:p>
+      <w:pPr>
+        <w:tabs>
+          <w:tab w:val="left" w:pos="720"/>
+          <w:tab w:val="left" w:pos="1440"/>
+          <w:tab w:val="left" w:pos="2160"/>
+          <w:tab w:val="left" w:pos="2880"/>
+          <w:tab w:val="left" w:pos="3675"/>
+        </w:tabs>
+        <w:spacing w:after="0"/>
+        <w:rPr>
+          <w:b/>
+          <w:bCs/>
+        </w:rPr>
+      </w:pPr>
+    </w:p>
+    <w:p>
+      <w:pPr>
+        <w:tabs>
+          <w:tab w:val="left" w:pos="720"/>
+          <w:tab w:val="left" w:pos="1440"/>
+          <w:tab w:val="left" w:pos="2160"/>
+          <w:tab w:val="left" w:pos="2880"/>
+          <w:tab w:val="left" w:pos="3675"/>
+        </w:tabs>
+        <w:spacing w:after="0"/>
+        <w:rPr>
+          <w:b/>
+          <w:bCs/>
+        </w:rPr>
+      </w:pPr>
+    </w:p>
+    <w:p>
+      <w:pPr>
+        <w:tabs>
+          <w:tab w:val="left" w:pos="720"/>
+          <w:tab w:val="left" w:pos="1440"/>
+          <w:tab w:val="left" w:pos="2160"/>
+          <w:tab w:val="left" w:pos="2880"/>
+          <w:tab w:val="left" w:pos="3675"/>
+        </w:tabs>
+        <w:spacing w:after="0"/>
+        <w:rPr>
+          <w:b/>
+          <w:bCs/>
+        </w:rPr>
+      </w:pPr>
+    </w:p>
+    <w:p>
+      <w:pPr>
+        <w:tabs>
+          <w:tab w:val="left" w:pos="720"/>
+          <w:tab w:val="left" w:pos="1440"/>
+          <w:tab w:val="left" w:pos="2160"/>
+          <w:tab w:val="left" w:pos="2880"/>
+          <w:tab w:val="left" w:pos="3675"/>
+        </w:tabs>
+        <w:spacing w:after="0"/>
+        <w:rPr>
+          <w:b/>
+          <w:bCs/>
+        </w:rPr>
+      </w:pPr>
+    </w:p>
+    <w:p>
+      <w:pPr>
+        <w:tabs>
+          <w:tab w:val="left" w:pos="720"/>
+          <w:tab w:val="left" w:pos="1440"/>
+          <w:tab w:val="left" w:pos="2160"/>
+          <w:tab w:val="left" w:pos="2880"/>
+          <w:tab w:val="left" w:pos="3675"/>
+        </w:tabs>
+        <w:spacing w:after="0"/>
+        <w:rPr>
+          <w:b/>
+          <w:bCs/>
+        </w:rPr>
+      </w:pPr>
+    </w:p>
+    <w:p>
+      <w:pPr>
+        <w:tabs>
+          <w:tab w:val="left" w:pos="720"/>
+          <w:tab w:val="left" w:pos="1440"/>
+          <w:tab w:val="left" w:pos="2160"/>
+          <w:tab w:val="left" w:pos="2880"/>
+          <w:tab w:val="left" w:pos="3675"/>
+        </w:tabs>
+        <w:spacing w:after="0"/>
+        <w:rPr>
+          <w:b/>
+          <w:bCs/>
+        </w:rPr>
+      </w:pPr>
+    </w:p>
+    <w:p>
+      <w:pPr>
+        <w:tabs>
+          <w:tab w:val="left" w:pos="720"/>
+          <w:tab w:val="left" w:pos="1440"/>
+          <w:tab w:val="left" w:pos="2160"/>
+          <w:tab w:val="left" w:pos="2880"/>
+          <w:tab w:val="left" w:pos="3675"/>
+        </w:tabs>
+        <w:spacing w:after="0"/>
+        <w:rPr>
+          <w:b/>
+          <w:bCs/>
+        </w:rPr>
+      </w:pPr>
+    </w:p>
+    <w:p>
+      <w:pPr>
+        <w:tabs>
+          <w:tab w:val="left" w:pos="720"/>
+          <w:tab w:val="left" w:pos="1440"/>
+          <w:tab w:val="left" w:pos="2160"/>
+          <w:tab w:val="left" w:pos="2880"/>
+          <w:tab w:val="left" w:pos="3675"/>
+        </w:tabs>
+        <w:spacing w:after="0"/>
+        <w:rPr>
+          <w:b/>
+          <w:bCs/>
+        </w:rPr>
+      </w:pPr>
+    </w:p>
+    <w:p>
+      <w:pPr>
+        <w:tabs>
+          <w:tab w:val="left" w:pos="720"/>
+          <w:tab w:val="left" w:pos="1440"/>
+          <w:tab w:val="left" w:pos="2160"/>
+          <w:tab w:val="left" w:pos="2880"/>
+          <w:tab w:val="left" w:pos="3675"/>
+        </w:tabs>
+        <w:spacing w:after="0"/>
+        <w:rPr>
+          <w:b/>
+          <w:bCs/>
+        </w:rPr>
+      </w:pPr>
+    </w:p>
+    <w:p>
+      <w:pPr>
+        <w:tabs>
+          <w:tab w:val="left" w:pos="720"/>
+          <w:tab w:val="left" w:pos="1440"/>
+          <w:tab w:val="left" w:pos="2160"/>
+          <w:tab w:val="left" w:pos="2880"/>
+          <w:tab w:val="left" w:pos="3675"/>
+        </w:tabs>
+        <w:spacing w:after="0"/>
+        <w:rPr>
+          <w:b/>
+          <w:bCs/>
+        </w:rPr>
+      </w:pPr>
+      <w:r>
+        <w:rPr>
+          <w:b/>
+          <w:bCs/>
+        </w:rPr>
+        <w:lastRenderedPageBreak/>
         <w:t>d)</w:t>
       </w:r>
     </w:p>
@@ -8373,9 +10097,9 @@
 <file path=word/numbering.xml><?xml version="1.0" encoding="utf-8"?>
 <w:numbering xmlns:wpc="http://schemas.microsoft.com/office/word/2010/wordprocessingCanvas" xmlns:cx="http://schemas.microsoft.com/office/drawing/2014/chartex" xmlns:cx1="http://schemas.microsoft.com/office/drawing/2015/9/8/chartex" xmlns:cx2="http://schemas.microsoft.com/office/drawing/2015/10/21/chartex" xmlns:cx3="http://schemas.microsoft.com/office/drawing/2016/5/9/chartex" xmlns:cx4="http://schemas.microsoft.com/office/drawing/2016/5/10/chartex" xmlns:cx5="http://schemas.microsoft.com/office/drawing/2016/5/11/chartex" xmlns:cx6="http://schemas.microsoft.com/office/drawing/2016/5/12/chartex" xmlns:cx7="http://schemas.microsoft.com/office/drawing/2016/5/13/chartex" xmlns:cx8="http://schemas.microsoft.com/office/drawing/2016/5/14/chartex" xmlns:mc="http://schemas.openxmlformats.org/markup-compatibility/2006" xmlns:aink="http://schemas.microsoft.com/office/drawing/2016/ink" xmlns:am3d="http://schemas.microsoft.com/office/drawing/2017/model3d" xmlns:o="urn:schemas-microsoft-com:office:office" xmlns:r="http://schemas.openxmlformats.org/officeDocument/2006/relationships" xmlns:m="http://schemas.openxmlformats.org/officeDocument/2006/math" xmlns:v="urn:schemas-microsoft-com:vml" xmlns:wp14="http://schemas.microsoft.com/office/word/2010/wordprocessingDrawing" xmlns:wp="http://schemas.openxmlformats.org/drawingml/2006/wordprocessingDrawing" xmlns:w10="urn:schemas-microsoft-com:office:word" xmlns:w="http://schemas.openxmlformats.org/wordprocessingml/2006/main" xmlns:w14="http://schemas.microsoft.com/office/word/2010/wordml" xmlns:w15="http://schemas.microsoft.com/office/word/2012/wordml" xmlns:w16cex="http://schemas.microsoft.com/office/word/2018/wordml/cex" xmlns:w16cid="http://schemas.microsoft.com/office/word/2016/wordml/cid" xmlns:w16="http://schemas.microsoft.com/office/word/2018/wordml" xmlns:w16sdtdh="http://schemas.microsoft.com/office/word/2020/wordml/sdtdatahash" xmlns:w16se="http://schemas.microsoft.com/office/word/2015/wordml/symex" xmlns:wpg="http://schemas.microsoft.com/office/word/2010/wordprocessingGroup" xmlns:wpi="http://schemas.microsoft.com/office/word/2010/wordprocessingInk" xmlns:wne="http://schemas.microsoft.com/office/word/2006/wordml" xmlns:wps="http://schemas.microsoft.com/office/word/2010/wordprocessingShape" mc:Ignorable="w14 w15 w16se w16cid w16 w16cex w16sdtdh wp14">
   <w:abstractNum w:abstractNumId="0" w15:restartNumberingAfterBreak="0">
-    <w:nsid w:val="13A12B33"/>
+    <w:nsid w:val="030D45C5"/>
     <w:multiLevelType w:val="hybridMultilevel"/>
-    <w:tmpl w:val="0546CE16"/>
+    <w:tmpl w:val="96DE4314"/>
     <w:lvl w:ilvl="0" w:tplc="04090001">
       <w:start w:val="1"/>
       <w:numFmt w:val="bullet"/>
@@ -8486,9 +10210,122 @@
     </w:lvl>
   </w:abstractNum>
   <w:abstractNum w:abstractNumId="1" w15:restartNumberingAfterBreak="0">
-    <w:nsid w:val="1B4568F1"/>
+    <w:nsid w:val="0CD457A9"/>
     <w:multiLevelType w:val="hybridMultilevel"/>
-    <w:tmpl w:val="1F204E58"/>
+    <w:tmpl w:val="7AE076E4"/>
+    <w:lvl w:ilvl="0" w:tplc="04090001">
+      <w:start w:val="1"/>
+      <w:numFmt w:val="bullet"/>
+      <w:lvlText w:val=""/>
+      <w:lvlJc w:val="left"/>
+      <w:pPr>
+        <w:ind w:left="720" w:hanging="360"/>
+      </w:pPr>
+      <w:rPr>
+        <w:rFonts w:ascii="Symbol" w:hAnsi="Symbol" w:hint="default"/>
+      </w:rPr>
+    </w:lvl>
+    <w:lvl w:ilvl="1" w:tplc="04090003">
+      <w:start w:val="1"/>
+      <w:numFmt w:val="bullet"/>
+      <w:lvlText w:val="o"/>
+      <w:lvlJc w:val="left"/>
+      <w:pPr>
+        <w:ind w:left="1440" w:hanging="360"/>
+      </w:pPr>
+      <w:rPr>
+        <w:rFonts w:ascii="Courier New" w:hAnsi="Courier New" w:cs="Courier New" w:hint="default"/>
+      </w:rPr>
+    </w:lvl>
+    <w:lvl w:ilvl="2" w:tplc="04090005" w:tentative="1">
+      <w:start w:val="1"/>
+      <w:numFmt w:val="bullet"/>
+      <w:lvlText w:val=""/>
+      <w:lvlJc w:val="left"/>
+      <w:pPr>
+        <w:ind w:left="2160" w:hanging="360"/>
+      </w:pPr>
+      <w:rPr>
+        <w:rFonts w:ascii="Wingdings" w:hAnsi="Wingdings" w:hint="default"/>
+      </w:rPr>
+    </w:lvl>
+    <w:lvl w:ilvl="3" w:tplc="04090001" w:tentative="1">
+      <w:start w:val="1"/>
+      <w:numFmt w:val="bullet"/>
+      <w:lvlText w:val=""/>
+      <w:lvlJc w:val="left"/>
+      <w:pPr>
+        <w:ind w:left="2880" w:hanging="360"/>
+      </w:pPr>
+      <w:rPr>
+        <w:rFonts w:ascii="Symbol" w:hAnsi="Symbol" w:hint="default"/>
+      </w:rPr>
+    </w:lvl>
+    <w:lvl w:ilvl="4" w:tplc="04090003" w:tentative="1">
+      <w:start w:val="1"/>
+      <w:numFmt w:val="bullet"/>
+      <w:lvlText w:val="o"/>
+      <w:lvlJc w:val="left"/>
+      <w:pPr>
+        <w:ind w:left="3600" w:hanging="360"/>
+      </w:pPr>
+      <w:rPr>
+        <w:rFonts w:ascii="Courier New" w:hAnsi="Courier New" w:cs="Courier New" w:hint="default"/>
+      </w:rPr>
+    </w:lvl>
+    <w:lvl w:ilvl="5" w:tplc="04090005" w:tentative="1">
+      <w:start w:val="1"/>
+      <w:numFmt w:val="bullet"/>
+      <w:lvlText w:val=""/>
+      <w:lvlJc w:val="left"/>
+      <w:pPr>
+        <w:ind w:left="4320" w:hanging="360"/>
+      </w:pPr>
+      <w:rPr>
+        <w:rFonts w:ascii="Wingdings" w:hAnsi="Wingdings" w:hint="default"/>
+      </w:rPr>
+    </w:lvl>
+    <w:lvl w:ilvl="6" w:tplc="04090001" w:tentative="1">
+      <w:start w:val="1"/>
+      <w:numFmt w:val="bullet"/>
+      <w:lvlText w:val=""/>
+      <w:lvlJc w:val="left"/>
+      <w:pPr>
+        <w:ind w:left="5040" w:hanging="360"/>
+      </w:pPr>
+      <w:rPr>
+        <w:rFonts w:ascii="Symbol" w:hAnsi="Symbol" w:hint="default"/>
+      </w:rPr>
+    </w:lvl>
+    <w:lvl w:ilvl="7" w:tplc="04090003" w:tentative="1">
+      <w:start w:val="1"/>
+      <w:numFmt w:val="bullet"/>
+      <w:lvlText w:val="o"/>
+      <w:lvlJc w:val="left"/>
+      <w:pPr>
+        <w:ind w:left="5760" w:hanging="360"/>
+      </w:pPr>
+      <w:rPr>
+        <w:rFonts w:ascii="Courier New" w:hAnsi="Courier New" w:cs="Courier New" w:hint="default"/>
+      </w:rPr>
+    </w:lvl>
+    <w:lvl w:ilvl="8" w:tplc="04090005" w:tentative="1">
+      <w:start w:val="1"/>
+      <w:numFmt w:val="bullet"/>
+      <w:lvlText w:val=""/>
+      <w:lvlJc w:val="left"/>
+      <w:pPr>
+        <w:ind w:left="6480" w:hanging="360"/>
+      </w:pPr>
+      <w:rPr>
+        <w:rFonts w:ascii="Wingdings" w:hAnsi="Wingdings" w:hint="default"/>
+      </w:rPr>
+    </w:lvl>
+  </w:abstractNum>
+  <w:abstractNum w:abstractNumId="2" w15:restartNumberingAfterBreak="0">
+    <w:nsid w:val="13A12B33"/>
+    <w:multiLevelType w:val="hybridMultilevel"/>
+    <w:tmpl w:val="0546CE16"/>
     <w:lvl w:ilvl="0" w:tplc="04090001">
       <w:start w:val="1"/>
       <w:numFmt w:val="bullet"/>
@@ -8598,10 +10435,10 @@
       </w:rPr>
     </w:lvl>
   </w:abstractNum>
-  <w:abstractNum w:abstractNumId="2" w15:restartNumberingAfterBreak="0">
-    <w:nsid w:val="2CB263CB"/>
+  <w:abstractNum w:abstractNumId="3" w15:restartNumberingAfterBreak="0">
+    <w:nsid w:val="1B4568F1"/>
     <w:multiLevelType w:val="hybridMultilevel"/>
-    <w:tmpl w:val="61DE12EE"/>
+    <w:tmpl w:val="1F204E58"/>
     <w:lvl w:ilvl="0" w:tplc="04090001">
       <w:start w:val="1"/>
       <w:numFmt w:val="bullet"/>
@@ -8711,10 +10548,10 @@
       </w:rPr>
     </w:lvl>
   </w:abstractNum>
-  <w:abstractNum w:abstractNumId="3" w15:restartNumberingAfterBreak="0">
-    <w:nsid w:val="343D49BC"/>
+  <w:abstractNum w:abstractNumId="4" w15:restartNumberingAfterBreak="0">
+    <w:nsid w:val="2CB263CB"/>
     <w:multiLevelType w:val="hybridMultilevel"/>
-    <w:tmpl w:val="ED14BD82"/>
+    <w:tmpl w:val="61DE12EE"/>
     <w:lvl w:ilvl="0" w:tplc="04090001">
       <w:start w:val="1"/>
       <w:numFmt w:val="bullet"/>
@@ -8824,10 +10661,10 @@
       </w:rPr>
     </w:lvl>
   </w:abstractNum>
-  <w:abstractNum w:abstractNumId="4" w15:restartNumberingAfterBreak="0">
-    <w:nsid w:val="3A9C3369"/>
+  <w:abstractNum w:abstractNumId="5" w15:restartNumberingAfterBreak="0">
+    <w:nsid w:val="343D49BC"/>
     <w:multiLevelType w:val="hybridMultilevel"/>
-    <w:tmpl w:val="0636C2A0"/>
+    <w:tmpl w:val="ED14BD82"/>
     <w:lvl w:ilvl="0" w:tplc="04090001">
       <w:start w:val="1"/>
       <w:numFmt w:val="bullet"/>
@@ -8937,7 +10774,120 @@
       </w:rPr>
     </w:lvl>
   </w:abstractNum>
-  <w:abstractNum w:abstractNumId="5" w15:restartNumberingAfterBreak="0">
+  <w:abstractNum w:abstractNumId="6" w15:restartNumberingAfterBreak="0">
+    <w:nsid w:val="3A9C3369"/>
+    <w:multiLevelType w:val="hybridMultilevel"/>
+    <w:tmpl w:val="0636C2A0"/>
+    <w:lvl w:ilvl="0" w:tplc="04090001">
+      <w:start w:val="1"/>
+      <w:numFmt w:val="bullet"/>
+      <w:lvlText w:val=""/>
+      <w:lvlJc w:val="left"/>
+      <w:pPr>
+        <w:ind w:left="720" w:hanging="360"/>
+      </w:pPr>
+      <w:rPr>
+        <w:rFonts w:ascii="Symbol" w:hAnsi="Symbol" w:hint="default"/>
+      </w:rPr>
+    </w:lvl>
+    <w:lvl w:ilvl="1" w:tplc="04090003" w:tentative="1">
+      <w:start w:val="1"/>
+      <w:numFmt w:val="bullet"/>
+      <w:lvlText w:val="o"/>
+      <w:lvlJc w:val="left"/>
+      <w:pPr>
+        <w:ind w:left="1440" w:hanging="360"/>
+      </w:pPr>
+      <w:rPr>
+        <w:rFonts w:ascii="Courier New" w:hAnsi="Courier New" w:cs="Courier New" w:hint="default"/>
+      </w:rPr>
+    </w:lvl>
+    <w:lvl w:ilvl="2" w:tplc="04090005" w:tentative="1">
+      <w:start w:val="1"/>
+      <w:numFmt w:val="bullet"/>
+      <w:lvlText w:val=""/>
+      <w:lvlJc w:val="left"/>
+      <w:pPr>
+        <w:ind w:left="2160" w:hanging="360"/>
+      </w:pPr>
+      <w:rPr>
+        <w:rFonts w:ascii="Wingdings" w:hAnsi="Wingdings" w:hint="default"/>
+      </w:rPr>
+    </w:lvl>
+    <w:lvl w:ilvl="3" w:tplc="04090001" w:tentative="1">
+      <w:start w:val="1"/>
+      <w:numFmt w:val="bullet"/>
+      <w:lvlText w:val=""/>
+      <w:lvlJc w:val="left"/>
+      <w:pPr>
+        <w:ind w:left="2880" w:hanging="360"/>
+      </w:pPr>
+      <w:rPr>
+        <w:rFonts w:ascii="Symbol" w:hAnsi="Symbol" w:hint="default"/>
+      </w:rPr>
+    </w:lvl>
+    <w:lvl w:ilvl="4" w:tplc="04090003" w:tentative="1">
+      <w:start w:val="1"/>
+      <w:numFmt w:val="bullet"/>
+      <w:lvlText w:val="o"/>
+      <w:lvlJc w:val="left"/>
+      <w:pPr>
+        <w:ind w:left="3600" w:hanging="360"/>
+      </w:pPr>
+      <w:rPr>
+        <w:rFonts w:ascii="Courier New" w:hAnsi="Courier New" w:cs="Courier New" w:hint="default"/>
+      </w:rPr>
+    </w:lvl>
+    <w:lvl w:ilvl="5" w:tplc="04090005" w:tentative="1">
+      <w:start w:val="1"/>
+      <w:numFmt w:val="bullet"/>
+      <w:lvlText w:val=""/>
+      <w:lvlJc w:val="left"/>
+      <w:pPr>
+        <w:ind w:left="4320" w:hanging="360"/>
+      </w:pPr>
+      <w:rPr>
+        <w:rFonts w:ascii="Wingdings" w:hAnsi="Wingdings" w:hint="default"/>
+      </w:rPr>
+    </w:lvl>
+    <w:lvl w:ilvl="6" w:tplc="04090001" w:tentative="1">
+      <w:start w:val="1"/>
+      <w:numFmt w:val="bullet"/>
+      <w:lvlText w:val=""/>
+      <w:lvlJc w:val="left"/>
+      <w:pPr>
+        <w:ind w:left="5040" w:hanging="360"/>
+      </w:pPr>
+      <w:rPr>
+        <w:rFonts w:ascii="Symbol" w:hAnsi="Symbol" w:hint="default"/>
+      </w:rPr>
+    </w:lvl>
+    <w:lvl w:ilvl="7" w:tplc="04090003" w:tentative="1">
+      <w:start w:val="1"/>
+      <w:numFmt w:val="bullet"/>
+      <w:lvlText w:val="o"/>
+      <w:lvlJc w:val="left"/>
+      <w:pPr>
+        <w:ind w:left="5760" w:hanging="360"/>
+      </w:pPr>
+      <w:rPr>
+        <w:rFonts w:ascii="Courier New" w:hAnsi="Courier New" w:cs="Courier New" w:hint="default"/>
+      </w:rPr>
+    </w:lvl>
+    <w:lvl w:ilvl="8" w:tplc="04090005" w:tentative="1">
+      <w:start w:val="1"/>
+      <w:numFmt w:val="bullet"/>
+      <w:lvlText w:val=""/>
+      <w:lvlJc w:val="left"/>
+      <w:pPr>
+        <w:ind w:left="6480" w:hanging="360"/>
+      </w:pPr>
+      <w:rPr>
+        <w:rFonts w:ascii="Wingdings" w:hAnsi="Wingdings" w:hint="default"/>
+      </w:rPr>
+    </w:lvl>
+  </w:abstractNum>
+  <w:abstractNum w:abstractNumId="7" w15:restartNumberingAfterBreak="0">
     <w:nsid w:val="49D24E27"/>
     <w:multiLevelType w:val="multilevel"/>
     <w:tmpl w:val="0409001D"/>
@@ -9030,7 +10980,7 @@
       </w:pPr>
     </w:lvl>
   </w:abstractNum>
-  <w:abstractNum w:abstractNumId="6" w15:restartNumberingAfterBreak="0">
+  <w:abstractNum w:abstractNumId="8" w15:restartNumberingAfterBreak="0">
     <w:nsid w:val="4E6D60DE"/>
     <w:multiLevelType w:val="hybridMultilevel"/>
     <w:tmpl w:val="EF68057E"/>
@@ -9143,7 +11093,7 @@
       </w:rPr>
     </w:lvl>
   </w:abstractNum>
-  <w:abstractNum w:abstractNumId="7" w15:restartNumberingAfterBreak="0">
+  <w:abstractNum w:abstractNumId="9" w15:restartNumberingAfterBreak="0">
     <w:nsid w:val="60347090"/>
     <w:multiLevelType w:val="hybridMultilevel"/>
     <w:tmpl w:val="4BD82838"/>
@@ -9256,7 +11206,7 @@
       </w:rPr>
     </w:lvl>
   </w:abstractNum>
-  <w:abstractNum w:abstractNumId="8" w15:restartNumberingAfterBreak="0">
+  <w:abstractNum w:abstractNumId="10" w15:restartNumberingAfterBreak="0">
     <w:nsid w:val="7CB62C1C"/>
     <w:multiLevelType w:val="hybridMultilevel"/>
     <w:tmpl w:val="C9C07FEC"/>
@@ -9370,31 +11320,37 @@
     </w:lvl>
   </w:abstractNum>
   <w:num w:numId="1" w16cid:durableId="584725436">
+    <w:abstractNumId w:val="7"/>
+  </w:num>
+  <w:num w:numId="2" w16cid:durableId="1695694305">
+    <w:abstractNumId w:val="4"/>
+  </w:num>
+  <w:num w:numId="3" w16cid:durableId="1130200362">
+    <w:abstractNumId w:val="2"/>
+  </w:num>
+  <w:num w:numId="4" w16cid:durableId="1356343130">
+    <w:abstractNumId w:val="9"/>
+  </w:num>
+  <w:num w:numId="5" w16cid:durableId="545070079">
+    <w:abstractNumId w:val="6"/>
+  </w:num>
+  <w:num w:numId="6" w16cid:durableId="582839300">
+    <w:abstractNumId w:val="3"/>
+  </w:num>
+  <w:num w:numId="7" w16cid:durableId="497236243">
+    <w:abstractNumId w:val="8"/>
+  </w:num>
+  <w:num w:numId="8" w16cid:durableId="287853767">
     <w:abstractNumId w:val="5"/>
   </w:num>
-  <w:num w:numId="2" w16cid:durableId="1695694305">
-    <w:abstractNumId w:val="2"/>
+  <w:num w:numId="9" w16cid:durableId="1018046469">
+    <w:abstractNumId w:val="10"/>
   </w:num>
-  <w:num w:numId="3" w16cid:durableId="1130200362">
+  <w:num w:numId="10" w16cid:durableId="1663117284">
     <w:abstractNumId w:val="0"/>
   </w:num>
-  <w:num w:numId="4" w16cid:durableId="1356343130">
-    <w:abstractNumId w:val="7"/>
-  </w:num>
-  <w:num w:numId="5" w16cid:durableId="545070079">
-    <w:abstractNumId w:val="4"/>
-  </w:num>
-  <w:num w:numId="6" w16cid:durableId="582839300">
+  <w:num w:numId="11" w16cid:durableId="906646603">
     <w:abstractNumId w:val="1"/>
-  </w:num>
-  <w:num w:numId="7" w16cid:durableId="497236243">
-    <w:abstractNumId w:val="6"/>
-  </w:num>
-  <w:num w:numId="8" w16cid:durableId="287853767">
-    <w:abstractNumId w:val="3"/>
-  </w:num>
-  <w:num w:numId="9" w16cid:durableId="1018046469">
-    <w:abstractNumId w:val="8"/>
   </w:num>
 </w:numbering>
 </file>

</xml_diff>

<commit_message>
modify assignment 3, 2c)
</commit_message>
<xml_diff>
--- a/assignment_3.docx
+++ b/assignment_3.docx
@@ -6229,13 +6229,25 @@
         <w:spacing w:after="0"/>
       </w:pPr>
       <w:r>
-        <w:t xml:space="preserve">We want to know if we can get from vertex X to vertex Y using exactly one transfer. First, we can run DFS in G1 and G2 </w:t>
+        <w:t xml:space="preserve">We want to know if we can get from vertex X to vertex Y using exactly one transfer. First, we can run </w:t>
+      </w:r>
+      <w:r>
+        <w:t xml:space="preserve">a modified version of </w:t>
+      </w:r>
+      <w:r>
+        <w:t xml:space="preserve">BFS </w:t>
+      </w:r>
+      <w:r>
+        <w:t xml:space="preserve">in G1 and G2 </w:t>
       </w:r>
       <w:r>
         <w:t>where X is the source node</w:t>
       </w:r>
       <w:r>
-        <w:t xml:space="preserve">. This gives us all the bus stops we can reach if we started on the red bus line or the on blue bus line. </w:t>
+        <w:t xml:space="preserve"> that returns all visited nodes.</w:t>
+      </w:r>
+      <w:r>
+        <w:t xml:space="preserve"> This gives us all the bus stops we can reach if we started on the red bus line or the on blue bus line. </w:t>
       </w:r>
     </w:p>
     <w:p>
@@ -6390,7 +6402,7 @@
         <w:t xml:space="preserve">redLineVerticesFromX = </w:t>
       </w:r>
       <w:r>
-        <w:t>DFS</w:t>
+        <w:t>BFS</w:t>
       </w:r>
       <w:r>
         <w:t>(G1)</w:t>
@@ -6508,7 +6520,13 @@
       </w:pPr>
       <w:r>
         <w:tab/>
-        <w:t>blueLineVerticesFromX = DFS(G2)</w:t>
+        <w:t xml:space="preserve">blueLineVerticesFromX = </w:t>
+      </w:r>
+      <w:r>
+        <w:t>BFS</w:t>
+      </w:r>
+      <w:r>
+        <w:t>(G2)</w:t>
       </w:r>
     </w:p>
     <w:p>
@@ -6653,7 +6671,13 @@
       </w:pPr>
       <w:r>
         <w:tab/>
-        <w:t>redLineVerticesToY = DFS(G1_T)</w:t>
+        <w:t xml:space="preserve">redLineVerticesToY = </w:t>
+      </w:r>
+      <w:r>
+        <w:t>BFS</w:t>
+      </w:r>
+      <w:r>
+        <w:t>(G1_T)</w:t>
       </w:r>
     </w:p>
     <w:p>
@@ -6815,7 +6839,13 @@
       </w:pPr>
       <w:r>
         <w:tab/>
-        <w:t>blueLineVerticesToY = DFS(G2_T)</w:t>
+        <w:t xml:space="preserve">blueLineVerticesToY = </w:t>
+      </w:r>
+      <w:r>
+        <w:t>BFS</w:t>
+      </w:r>
+      <w:r>
+        <w:t>(G2_T)</w:t>
       </w:r>
     </w:p>
     <w:p>
@@ -6944,6 +6974,438 @@
       </w:r>
       <w:r>
         <w:t xml:space="preserve"> return true</w:t>
+      </w:r>
+    </w:p>
+    <w:p>
+      <w:pPr>
+        <w:tabs>
+          <w:tab w:val="left" w:pos="720"/>
+          <w:tab w:val="left" w:pos="1440"/>
+          <w:tab w:val="left" w:pos="2160"/>
+          <w:tab w:val="left" w:pos="2880"/>
+          <w:tab w:val="left" w:pos="3675"/>
+        </w:tabs>
+        <w:spacing w:after="0"/>
+      </w:pPr>
+    </w:p>
+    <w:p>
+      <w:pPr>
+        <w:tabs>
+          <w:tab w:val="left" w:pos="720"/>
+          <w:tab w:val="left" w:pos="1440"/>
+          <w:tab w:val="left" w:pos="2160"/>
+          <w:tab w:val="left" w:pos="2880"/>
+          <w:tab w:val="left" w:pos="3675"/>
+        </w:tabs>
+        <w:spacing w:after="0"/>
+      </w:pPr>
+      <w:r>
+        <w:t>BFS</w:t>
+      </w:r>
+      <w:r>
+        <w:t>(G)</w:t>
+      </w:r>
+    </w:p>
+    <w:p>
+      <w:pPr>
+        <w:tabs>
+          <w:tab w:val="left" w:pos="720"/>
+          <w:tab w:val="left" w:pos="1440"/>
+          <w:tab w:val="left" w:pos="2160"/>
+          <w:tab w:val="left" w:pos="2880"/>
+          <w:tab w:val="left" w:pos="3675"/>
+        </w:tabs>
+        <w:spacing w:after="0"/>
+        <w:rPr>
+          <w:i/>
+          <w:iCs/>
+        </w:rPr>
+      </w:pPr>
+      <w:r>
+        <w:lastRenderedPageBreak/>
+        <w:tab/>
+      </w:r>
+      <w:r>
+        <w:rPr>
+          <w:i/>
+          <w:iCs/>
+        </w:rPr>
+        <w:t># visited nodes</w:t>
+      </w:r>
+    </w:p>
+    <w:p>
+      <w:pPr>
+        <w:tabs>
+          <w:tab w:val="left" w:pos="720"/>
+          <w:tab w:val="left" w:pos="1440"/>
+          <w:tab w:val="left" w:pos="2160"/>
+          <w:tab w:val="left" w:pos="2880"/>
+          <w:tab w:val="left" w:pos="3675"/>
+        </w:tabs>
+        <w:spacing w:after="0"/>
+      </w:pPr>
+      <w:r>
+        <w:rPr>
+          <w:i/>
+          <w:iCs/>
+        </w:rPr>
+        <w:tab/>
+      </w:r>
+      <w:r>
+        <w:t>visited = newList()</w:t>
+      </w:r>
+      <w:r>
+        <w:rPr>
+          <w:i/>
+          <w:iCs/>
+        </w:rPr>
+        <w:tab/>
+      </w:r>
+    </w:p>
+    <w:p>
+      <w:pPr>
+        <w:tabs>
+          <w:tab w:val="left" w:pos="720"/>
+          <w:tab w:val="left" w:pos="1440"/>
+          <w:tab w:val="left" w:pos="2160"/>
+          <w:tab w:val="left" w:pos="2880"/>
+          <w:tab w:val="left" w:pos="3675"/>
+        </w:tabs>
+        <w:spacing w:after="0"/>
+      </w:pPr>
+    </w:p>
+    <w:p>
+      <w:pPr>
+        <w:tabs>
+          <w:tab w:val="left" w:pos="720"/>
+          <w:tab w:val="left" w:pos="1440"/>
+          <w:tab w:val="left" w:pos="2160"/>
+          <w:tab w:val="left" w:pos="2880"/>
+          <w:tab w:val="left" w:pos="3675"/>
+        </w:tabs>
+        <w:spacing w:after="0"/>
+        <w:rPr>
+          <w:i/>
+          <w:iCs/>
+        </w:rPr>
+      </w:pPr>
+      <w:r>
+        <w:tab/>
+      </w:r>
+      <w:r>
+        <w:rPr>
+          <w:i/>
+          <w:iCs/>
+        </w:rPr>
+        <w:t># initialize graph</w:t>
+      </w:r>
+    </w:p>
+    <w:p>
+      <w:pPr>
+        <w:tabs>
+          <w:tab w:val="left" w:pos="720"/>
+          <w:tab w:val="left" w:pos="1440"/>
+          <w:tab w:val="left" w:pos="2160"/>
+          <w:tab w:val="left" w:pos="2880"/>
+          <w:tab w:val="left" w:pos="3675"/>
+        </w:tabs>
+        <w:spacing w:after="0"/>
+      </w:pPr>
+      <w:r>
+        <w:rPr>
+          <w:i/>
+          <w:iCs/>
+        </w:rPr>
+        <w:tab/>
+      </w:r>
+      <w:r>
+        <w:t>for v in G</w:t>
+      </w:r>
+    </w:p>
+    <w:p>
+      <w:pPr>
+        <w:tabs>
+          <w:tab w:val="left" w:pos="720"/>
+          <w:tab w:val="left" w:pos="1440"/>
+          <w:tab w:val="left" w:pos="2160"/>
+          <w:tab w:val="left" w:pos="2880"/>
+          <w:tab w:val="left" w:pos="3675"/>
+        </w:tabs>
+        <w:spacing w:after="0"/>
+      </w:pPr>
+      <w:r>
+        <w:tab/>
+      </w:r>
+      <w:r>
+        <w:tab/>
+        <w:t>v.visited = false</w:t>
+      </w:r>
+    </w:p>
+    <w:p>
+      <w:pPr>
+        <w:tabs>
+          <w:tab w:val="left" w:pos="720"/>
+          <w:tab w:val="left" w:pos="1440"/>
+          <w:tab w:val="left" w:pos="2160"/>
+          <w:tab w:val="left" w:pos="2880"/>
+          <w:tab w:val="left" w:pos="3675"/>
+        </w:tabs>
+        <w:spacing w:after="0"/>
+      </w:pPr>
+      <w:r>
+        <w:tab/>
+      </w:r>
+      <w:r>
+        <w:tab/>
+        <w:t>v.parent = nil</w:t>
+      </w:r>
+    </w:p>
+    <w:p>
+      <w:pPr>
+        <w:tabs>
+          <w:tab w:val="left" w:pos="720"/>
+          <w:tab w:val="left" w:pos="1440"/>
+          <w:tab w:val="left" w:pos="2160"/>
+          <w:tab w:val="left" w:pos="2880"/>
+          <w:tab w:val="left" w:pos="3675"/>
+        </w:tabs>
+        <w:spacing w:after="0"/>
+      </w:pPr>
+    </w:p>
+    <w:p>
+      <w:pPr>
+        <w:tabs>
+          <w:tab w:val="left" w:pos="720"/>
+          <w:tab w:val="left" w:pos="1440"/>
+          <w:tab w:val="left" w:pos="2160"/>
+          <w:tab w:val="left" w:pos="2880"/>
+          <w:tab w:val="left" w:pos="3675"/>
+        </w:tabs>
+        <w:spacing w:after="0"/>
+      </w:pPr>
+      <w:r>
+        <w:tab/>
+        <w:t>Q = new Queue()</w:t>
+      </w:r>
+    </w:p>
+    <w:p>
+      <w:pPr>
+        <w:tabs>
+          <w:tab w:val="left" w:pos="720"/>
+          <w:tab w:val="left" w:pos="1440"/>
+          <w:tab w:val="left" w:pos="2160"/>
+          <w:tab w:val="left" w:pos="2880"/>
+          <w:tab w:val="left" w:pos="3675"/>
+        </w:tabs>
+        <w:spacing w:after="0"/>
+      </w:pPr>
+      <w:r>
+        <w:tab/>
+        <w:t>s.visited = true</w:t>
+      </w:r>
+    </w:p>
+    <w:p>
+      <w:pPr>
+        <w:tabs>
+          <w:tab w:val="left" w:pos="720"/>
+          <w:tab w:val="left" w:pos="1440"/>
+          <w:tab w:val="left" w:pos="2160"/>
+          <w:tab w:val="left" w:pos="2880"/>
+          <w:tab w:val="left" w:pos="3675"/>
+        </w:tabs>
+        <w:spacing w:after="0"/>
+      </w:pPr>
+      <w:r>
+        <w:tab/>
+        <w:t>ENQUEUE(Q, s)</w:t>
+      </w:r>
+    </w:p>
+    <w:p>
+      <w:pPr>
+        <w:tabs>
+          <w:tab w:val="left" w:pos="720"/>
+          <w:tab w:val="left" w:pos="1440"/>
+          <w:tab w:val="left" w:pos="2160"/>
+          <w:tab w:val="left" w:pos="2880"/>
+          <w:tab w:val="left" w:pos="3675"/>
+        </w:tabs>
+        <w:spacing w:after="0"/>
+      </w:pPr>
+    </w:p>
+    <w:p>
+      <w:pPr>
+        <w:tabs>
+          <w:tab w:val="left" w:pos="720"/>
+          <w:tab w:val="left" w:pos="1440"/>
+          <w:tab w:val="left" w:pos="2160"/>
+          <w:tab w:val="left" w:pos="2880"/>
+          <w:tab w:val="left" w:pos="3675"/>
+        </w:tabs>
+        <w:spacing w:after="0"/>
+      </w:pPr>
+      <w:r>
+        <w:tab/>
+        <w:t>while Q is not empty:</w:t>
+      </w:r>
+    </w:p>
+    <w:p>
+      <w:pPr>
+        <w:tabs>
+          <w:tab w:val="left" w:pos="720"/>
+          <w:tab w:val="left" w:pos="1440"/>
+          <w:tab w:val="left" w:pos="2160"/>
+          <w:tab w:val="left" w:pos="2880"/>
+          <w:tab w:val="left" w:pos="3675"/>
+        </w:tabs>
+        <w:spacing w:after="0"/>
+      </w:pPr>
+      <w:r>
+        <w:tab/>
+      </w:r>
+      <w:r>
+        <w:tab/>
+        <w:t>u = DEQUEUE(Q)</w:t>
+      </w:r>
+    </w:p>
+    <w:p>
+      <w:pPr>
+        <w:tabs>
+          <w:tab w:val="left" w:pos="720"/>
+          <w:tab w:val="left" w:pos="1440"/>
+          <w:tab w:val="left" w:pos="2160"/>
+          <w:tab w:val="left" w:pos="2880"/>
+          <w:tab w:val="left" w:pos="3675"/>
+        </w:tabs>
+        <w:spacing w:after="0"/>
+      </w:pPr>
+      <w:r>
+        <w:tab/>
+      </w:r>
+      <w:r>
+        <w:tab/>
+        <w:t>u.visited = true</w:t>
+      </w:r>
+    </w:p>
+    <w:p>
+      <w:pPr>
+        <w:tabs>
+          <w:tab w:val="left" w:pos="720"/>
+          <w:tab w:val="left" w:pos="1440"/>
+          <w:tab w:val="left" w:pos="2160"/>
+          <w:tab w:val="left" w:pos="2880"/>
+          <w:tab w:val="left" w:pos="3675"/>
+        </w:tabs>
+        <w:spacing w:after="0"/>
+      </w:pPr>
+      <w:r>
+        <w:tab/>
+      </w:r>
+      <w:r>
+        <w:tab/>
+        <w:t>append(visited, u)</w:t>
+      </w:r>
+    </w:p>
+    <w:p>
+      <w:pPr>
+        <w:tabs>
+          <w:tab w:val="left" w:pos="720"/>
+          <w:tab w:val="left" w:pos="1440"/>
+          <w:tab w:val="left" w:pos="2160"/>
+          <w:tab w:val="left" w:pos="2880"/>
+          <w:tab w:val="left" w:pos="3675"/>
+        </w:tabs>
+        <w:spacing w:after="0"/>
+      </w:pPr>
+      <w:r>
+        <w:tab/>
+      </w:r>
+      <w:r>
+        <w:tab/>
+      </w:r>
+    </w:p>
+    <w:p>
+      <w:pPr>
+        <w:tabs>
+          <w:tab w:val="left" w:pos="720"/>
+          <w:tab w:val="left" w:pos="1440"/>
+          <w:tab w:val="left" w:pos="2160"/>
+          <w:tab w:val="left" w:pos="2880"/>
+          <w:tab w:val="left" w:pos="3675"/>
+        </w:tabs>
+        <w:spacing w:after="0"/>
+      </w:pPr>
+      <w:r>
+        <w:tab/>
+      </w:r>
+      <w:r>
+        <w:tab/>
+        <w:t>for v in Adj[u]</w:t>
+      </w:r>
+    </w:p>
+    <w:p>
+      <w:pPr>
+        <w:tabs>
+          <w:tab w:val="left" w:pos="720"/>
+          <w:tab w:val="left" w:pos="1440"/>
+          <w:tab w:val="left" w:pos="2160"/>
+          <w:tab w:val="left" w:pos="2880"/>
+          <w:tab w:val="left" w:pos="3675"/>
+        </w:tabs>
+        <w:spacing w:after="0"/>
+      </w:pPr>
+      <w:r>
+        <w:tab/>
+      </w:r>
+      <w:r>
+        <w:tab/>
+      </w:r>
+      <w:r>
+        <w:tab/>
+        <w:t>if v.visited = false</w:t>
+      </w:r>
+    </w:p>
+    <w:p>
+      <w:pPr>
+        <w:tabs>
+          <w:tab w:val="left" w:pos="720"/>
+          <w:tab w:val="left" w:pos="1440"/>
+          <w:tab w:val="left" w:pos="2160"/>
+          <w:tab w:val="left" w:pos="2880"/>
+          <w:tab w:val="left" w:pos="3675"/>
+        </w:tabs>
+        <w:spacing w:after="0"/>
+      </w:pPr>
+      <w:r>
+        <w:tab/>
+      </w:r>
+      <w:r>
+        <w:tab/>
+      </w:r>
+      <w:r>
+        <w:tab/>
+      </w:r>
+      <w:r>
+        <w:tab/>
+        <w:t>ENQUEUE(Q, v)</w:t>
+      </w:r>
+      <w:r>
+        <w:tab/>
+      </w:r>
+    </w:p>
+    <w:p>
+      <w:pPr>
+        <w:tabs>
+          <w:tab w:val="left" w:pos="720"/>
+          <w:tab w:val="left" w:pos="1440"/>
+          <w:tab w:val="left" w:pos="2160"/>
+          <w:tab w:val="left" w:pos="2880"/>
+          <w:tab w:val="left" w:pos="3675"/>
+        </w:tabs>
+        <w:spacing w:after="0"/>
+      </w:pPr>
+      <w:r>
+        <w:tab/>
+        <w:t>return visited</w:t>
       </w:r>
     </w:p>
     <w:p>
@@ -7010,7 +7472,6 @@
         <w:spacing w:after="0"/>
       </w:pPr>
       <w:r>
-        <w:lastRenderedPageBreak/>
         <w:t xml:space="preserve">The time it takes to run DFS is </w:t>
       </w:r>
       <m:oMath>
@@ -7490,390 +7951,6 @@
           <w:bCs/>
         </w:rPr>
       </w:pPr>
-    </w:p>
-    <w:p>
-      <w:pPr>
-        <w:tabs>
-          <w:tab w:val="left" w:pos="720"/>
-          <w:tab w:val="left" w:pos="1440"/>
-          <w:tab w:val="left" w:pos="2160"/>
-          <w:tab w:val="left" w:pos="2880"/>
-          <w:tab w:val="left" w:pos="3675"/>
-        </w:tabs>
-        <w:spacing w:after="0"/>
-        <w:rPr>
-          <w:b/>
-          <w:bCs/>
-        </w:rPr>
-      </w:pPr>
-    </w:p>
-    <w:p>
-      <w:pPr>
-        <w:tabs>
-          <w:tab w:val="left" w:pos="720"/>
-          <w:tab w:val="left" w:pos="1440"/>
-          <w:tab w:val="left" w:pos="2160"/>
-          <w:tab w:val="left" w:pos="2880"/>
-          <w:tab w:val="left" w:pos="3675"/>
-        </w:tabs>
-        <w:spacing w:after="0"/>
-        <w:rPr>
-          <w:b/>
-          <w:bCs/>
-        </w:rPr>
-      </w:pPr>
-    </w:p>
-    <w:p>
-      <w:pPr>
-        <w:tabs>
-          <w:tab w:val="left" w:pos="720"/>
-          <w:tab w:val="left" w:pos="1440"/>
-          <w:tab w:val="left" w:pos="2160"/>
-          <w:tab w:val="left" w:pos="2880"/>
-          <w:tab w:val="left" w:pos="3675"/>
-        </w:tabs>
-        <w:spacing w:after="0"/>
-        <w:rPr>
-          <w:b/>
-          <w:bCs/>
-        </w:rPr>
-      </w:pPr>
-    </w:p>
-    <w:p>
-      <w:pPr>
-        <w:tabs>
-          <w:tab w:val="left" w:pos="720"/>
-          <w:tab w:val="left" w:pos="1440"/>
-          <w:tab w:val="left" w:pos="2160"/>
-          <w:tab w:val="left" w:pos="2880"/>
-          <w:tab w:val="left" w:pos="3675"/>
-        </w:tabs>
-        <w:spacing w:after="0"/>
-        <w:rPr>
-          <w:b/>
-          <w:bCs/>
-        </w:rPr>
-      </w:pPr>
-    </w:p>
-    <w:p>
-      <w:pPr>
-        <w:tabs>
-          <w:tab w:val="left" w:pos="720"/>
-          <w:tab w:val="left" w:pos="1440"/>
-          <w:tab w:val="left" w:pos="2160"/>
-          <w:tab w:val="left" w:pos="2880"/>
-          <w:tab w:val="left" w:pos="3675"/>
-        </w:tabs>
-        <w:spacing w:after="0"/>
-        <w:rPr>
-          <w:b/>
-          <w:bCs/>
-        </w:rPr>
-      </w:pPr>
-    </w:p>
-    <w:p>
-      <w:pPr>
-        <w:tabs>
-          <w:tab w:val="left" w:pos="720"/>
-          <w:tab w:val="left" w:pos="1440"/>
-          <w:tab w:val="left" w:pos="2160"/>
-          <w:tab w:val="left" w:pos="2880"/>
-          <w:tab w:val="left" w:pos="3675"/>
-        </w:tabs>
-        <w:spacing w:after="0"/>
-        <w:rPr>
-          <w:b/>
-          <w:bCs/>
-        </w:rPr>
-      </w:pPr>
-    </w:p>
-    <w:p>
-      <w:pPr>
-        <w:tabs>
-          <w:tab w:val="left" w:pos="720"/>
-          <w:tab w:val="left" w:pos="1440"/>
-          <w:tab w:val="left" w:pos="2160"/>
-          <w:tab w:val="left" w:pos="2880"/>
-          <w:tab w:val="left" w:pos="3675"/>
-        </w:tabs>
-        <w:spacing w:after="0"/>
-        <w:rPr>
-          <w:b/>
-          <w:bCs/>
-        </w:rPr>
-      </w:pPr>
-    </w:p>
-    <w:p>
-      <w:pPr>
-        <w:tabs>
-          <w:tab w:val="left" w:pos="720"/>
-          <w:tab w:val="left" w:pos="1440"/>
-          <w:tab w:val="left" w:pos="2160"/>
-          <w:tab w:val="left" w:pos="2880"/>
-          <w:tab w:val="left" w:pos="3675"/>
-        </w:tabs>
-        <w:spacing w:after="0"/>
-        <w:rPr>
-          <w:b/>
-          <w:bCs/>
-        </w:rPr>
-      </w:pPr>
-    </w:p>
-    <w:p>
-      <w:pPr>
-        <w:tabs>
-          <w:tab w:val="left" w:pos="720"/>
-          <w:tab w:val="left" w:pos="1440"/>
-          <w:tab w:val="left" w:pos="2160"/>
-          <w:tab w:val="left" w:pos="2880"/>
-          <w:tab w:val="left" w:pos="3675"/>
-        </w:tabs>
-        <w:spacing w:after="0"/>
-        <w:rPr>
-          <w:b/>
-          <w:bCs/>
-        </w:rPr>
-      </w:pPr>
-    </w:p>
-    <w:p>
-      <w:pPr>
-        <w:tabs>
-          <w:tab w:val="left" w:pos="720"/>
-          <w:tab w:val="left" w:pos="1440"/>
-          <w:tab w:val="left" w:pos="2160"/>
-          <w:tab w:val="left" w:pos="2880"/>
-          <w:tab w:val="left" w:pos="3675"/>
-        </w:tabs>
-        <w:spacing w:after="0"/>
-        <w:rPr>
-          <w:b/>
-          <w:bCs/>
-        </w:rPr>
-      </w:pPr>
-    </w:p>
-    <w:p>
-      <w:pPr>
-        <w:tabs>
-          <w:tab w:val="left" w:pos="720"/>
-          <w:tab w:val="left" w:pos="1440"/>
-          <w:tab w:val="left" w:pos="2160"/>
-          <w:tab w:val="left" w:pos="2880"/>
-          <w:tab w:val="left" w:pos="3675"/>
-        </w:tabs>
-        <w:spacing w:after="0"/>
-        <w:rPr>
-          <w:b/>
-          <w:bCs/>
-        </w:rPr>
-      </w:pPr>
-    </w:p>
-    <w:p>
-      <w:pPr>
-        <w:tabs>
-          <w:tab w:val="left" w:pos="720"/>
-          <w:tab w:val="left" w:pos="1440"/>
-          <w:tab w:val="left" w:pos="2160"/>
-          <w:tab w:val="left" w:pos="2880"/>
-          <w:tab w:val="left" w:pos="3675"/>
-        </w:tabs>
-        <w:spacing w:after="0"/>
-        <w:rPr>
-          <w:b/>
-          <w:bCs/>
-        </w:rPr>
-      </w:pPr>
-    </w:p>
-    <w:p>
-      <w:pPr>
-        <w:tabs>
-          <w:tab w:val="left" w:pos="720"/>
-          <w:tab w:val="left" w:pos="1440"/>
-          <w:tab w:val="left" w:pos="2160"/>
-          <w:tab w:val="left" w:pos="2880"/>
-          <w:tab w:val="left" w:pos="3675"/>
-        </w:tabs>
-        <w:spacing w:after="0"/>
-        <w:rPr>
-          <w:b/>
-          <w:bCs/>
-        </w:rPr>
-      </w:pPr>
-    </w:p>
-    <w:p>
-      <w:pPr>
-        <w:tabs>
-          <w:tab w:val="left" w:pos="720"/>
-          <w:tab w:val="left" w:pos="1440"/>
-          <w:tab w:val="left" w:pos="2160"/>
-          <w:tab w:val="left" w:pos="2880"/>
-          <w:tab w:val="left" w:pos="3675"/>
-        </w:tabs>
-        <w:spacing w:after="0"/>
-        <w:rPr>
-          <w:b/>
-          <w:bCs/>
-        </w:rPr>
-      </w:pPr>
-    </w:p>
-    <w:p>
-      <w:pPr>
-        <w:tabs>
-          <w:tab w:val="left" w:pos="720"/>
-          <w:tab w:val="left" w:pos="1440"/>
-          <w:tab w:val="left" w:pos="2160"/>
-          <w:tab w:val="left" w:pos="2880"/>
-          <w:tab w:val="left" w:pos="3675"/>
-        </w:tabs>
-        <w:spacing w:after="0"/>
-        <w:rPr>
-          <w:b/>
-          <w:bCs/>
-        </w:rPr>
-      </w:pPr>
-    </w:p>
-    <w:p>
-      <w:pPr>
-        <w:tabs>
-          <w:tab w:val="left" w:pos="720"/>
-          <w:tab w:val="left" w:pos="1440"/>
-          <w:tab w:val="left" w:pos="2160"/>
-          <w:tab w:val="left" w:pos="2880"/>
-          <w:tab w:val="left" w:pos="3675"/>
-        </w:tabs>
-        <w:spacing w:after="0"/>
-        <w:rPr>
-          <w:b/>
-          <w:bCs/>
-        </w:rPr>
-      </w:pPr>
-    </w:p>
-    <w:p>
-      <w:pPr>
-        <w:tabs>
-          <w:tab w:val="left" w:pos="720"/>
-          <w:tab w:val="left" w:pos="1440"/>
-          <w:tab w:val="left" w:pos="2160"/>
-          <w:tab w:val="left" w:pos="2880"/>
-          <w:tab w:val="left" w:pos="3675"/>
-        </w:tabs>
-        <w:spacing w:after="0"/>
-        <w:rPr>
-          <w:b/>
-          <w:bCs/>
-        </w:rPr>
-      </w:pPr>
-    </w:p>
-    <w:p>
-      <w:pPr>
-        <w:tabs>
-          <w:tab w:val="left" w:pos="720"/>
-          <w:tab w:val="left" w:pos="1440"/>
-          <w:tab w:val="left" w:pos="2160"/>
-          <w:tab w:val="left" w:pos="2880"/>
-          <w:tab w:val="left" w:pos="3675"/>
-        </w:tabs>
-        <w:spacing w:after="0"/>
-        <w:rPr>
-          <w:b/>
-          <w:bCs/>
-        </w:rPr>
-      </w:pPr>
-    </w:p>
-    <w:p>
-      <w:pPr>
-        <w:tabs>
-          <w:tab w:val="left" w:pos="720"/>
-          <w:tab w:val="left" w:pos="1440"/>
-          <w:tab w:val="left" w:pos="2160"/>
-          <w:tab w:val="left" w:pos="2880"/>
-          <w:tab w:val="left" w:pos="3675"/>
-        </w:tabs>
-        <w:spacing w:after="0"/>
-        <w:rPr>
-          <w:b/>
-          <w:bCs/>
-        </w:rPr>
-      </w:pPr>
-    </w:p>
-    <w:p>
-      <w:pPr>
-        <w:tabs>
-          <w:tab w:val="left" w:pos="720"/>
-          <w:tab w:val="left" w:pos="1440"/>
-          <w:tab w:val="left" w:pos="2160"/>
-          <w:tab w:val="left" w:pos="2880"/>
-          <w:tab w:val="left" w:pos="3675"/>
-        </w:tabs>
-        <w:spacing w:after="0"/>
-        <w:rPr>
-          <w:b/>
-          <w:bCs/>
-        </w:rPr>
-      </w:pPr>
-    </w:p>
-    <w:p>
-      <w:pPr>
-        <w:tabs>
-          <w:tab w:val="left" w:pos="720"/>
-          <w:tab w:val="left" w:pos="1440"/>
-          <w:tab w:val="left" w:pos="2160"/>
-          <w:tab w:val="left" w:pos="2880"/>
-          <w:tab w:val="left" w:pos="3675"/>
-        </w:tabs>
-        <w:spacing w:after="0"/>
-        <w:rPr>
-          <w:b/>
-          <w:bCs/>
-        </w:rPr>
-      </w:pPr>
-    </w:p>
-    <w:p>
-      <w:pPr>
-        <w:tabs>
-          <w:tab w:val="left" w:pos="720"/>
-          <w:tab w:val="left" w:pos="1440"/>
-          <w:tab w:val="left" w:pos="2160"/>
-          <w:tab w:val="left" w:pos="2880"/>
-          <w:tab w:val="left" w:pos="3675"/>
-        </w:tabs>
-        <w:spacing w:after="0"/>
-        <w:rPr>
-          <w:b/>
-          <w:bCs/>
-        </w:rPr>
-      </w:pPr>
-    </w:p>
-    <w:p>
-      <w:pPr>
-        <w:tabs>
-          <w:tab w:val="left" w:pos="720"/>
-          <w:tab w:val="left" w:pos="1440"/>
-          <w:tab w:val="left" w:pos="2160"/>
-          <w:tab w:val="left" w:pos="2880"/>
-          <w:tab w:val="left" w:pos="3675"/>
-        </w:tabs>
-        <w:spacing w:after="0"/>
-        <w:rPr>
-          <w:b/>
-          <w:bCs/>
-        </w:rPr>
-      </w:pPr>
-    </w:p>
-    <w:p>
-      <w:pPr>
-        <w:tabs>
-          <w:tab w:val="left" w:pos="720"/>
-          <w:tab w:val="left" w:pos="1440"/>
-          <w:tab w:val="left" w:pos="2160"/>
-          <w:tab w:val="left" w:pos="2880"/>
-          <w:tab w:val="left" w:pos="3675"/>
-        </w:tabs>
-        <w:spacing w:after="0"/>
-        <w:rPr>
-          <w:b/>
-          <w:bCs/>
-        </w:rPr>
-      </w:pPr>
       <w:r>
         <w:rPr>
           <w:b/>
@@ -8263,15 +8340,7 @@
         <w:spacing w:after="0"/>
       </w:pPr>
       <w:r>
-        <w:t xml:space="preserve">Nodes A and C are now visited. Now we examine Node B. The distance from B to </w:t>
-      </w:r>
-      <w:proofErr w:type="spellStart"/>
-      <w:r>
-        <w:t>D</w:t>
-      </w:r>
-      <w:proofErr w:type="spellEnd"/>
-      <w:r>
-        <w:t xml:space="preserve"> is 1 + 1 = 2, which is less than the distance between A-C-D. </w:t>
+        <w:t xml:space="preserve">Nodes A and C are now visited. Now we examine Node B. The distance from B to D is 1 + 1 = 2, which is less than the distance between A-C-D. </w:t>
       </w:r>
       <w:r>
         <w:t>Therefore we do not update. However, the distance from B-C is now updated because it is larger:</w:t>

</xml_diff>

<commit_message>
latest assignment 3 changes
</commit_message>
<xml_diff>
--- a/assignment_3.docx
+++ b/assignment_3.docx
@@ -201,7 +201,13 @@
         <w:ind w:left="720"/>
       </w:pPr>
       <w:r>
-        <w:t>for each v in V</w:t>
+        <w:t xml:space="preserve">for each v in </w:t>
+      </w:r>
+      <w:r>
+        <w:t>G.</w:t>
+      </w:r>
+      <w:r>
+        <w:t>V</w:t>
       </w:r>
     </w:p>
     <w:p>
@@ -252,10 +258,7 @@
         <w:tab/>
       </w:r>
       <w:r>
-        <w:t>DFS-visit-with-print</w:t>
-      </w:r>
-      <w:r>
-        <w:t xml:space="preserve"> </w:t>
+        <w:t xml:space="preserve">DFS-visit-with-print </w:t>
       </w:r>
       <w:r>
         <w:t>(v)</w:t>
@@ -1563,25 +1566,13 @@
       </w:pPr>
       <w:r>
         <w:tab/>
-        <w:t>if (</w:t>
-      </w:r>
-      <w:r>
-        <w:t xml:space="preserve">shortestCycle </w:t>
-      </w:r>
-      <w:r>
-        <w:t xml:space="preserve">= </w:t>
+        <w:t xml:space="preserve">if (shortestCycle = </w:t>
       </w:r>
       <w:r>
         <w:rPr>
           <w:rFonts w:cstheme="minorHAnsi"/>
         </w:rPr>
-        <w:t>∞</w:t>
-      </w:r>
-      <w:r>
-        <w:rPr>
-          <w:rFonts w:cstheme="minorHAnsi"/>
-        </w:rPr>
-        <w:t>)</w:t>
+        <w:t>∞)</w:t>
       </w:r>
     </w:p>
     <w:p>
@@ -2435,6 +2426,23 @@
       <w:r>
         <w:t>s =  findStronglyConnectedComponents(G)</w:t>
       </w:r>
+      <w:r>
+        <w:t xml:space="preserve"> </w:t>
+      </w:r>
+      <w:r>
+        <w:rPr>
+          <w:i/>
+          <w:iCs/>
+        </w:rPr>
+        <w:t># write out algorithm here</w:t>
+      </w:r>
+      <w:r>
+        <w:rPr>
+          <w:i/>
+          <w:iCs/>
+        </w:rPr>
+        <w:t xml:space="preserve"> like printSCCs</w:t>
+      </w:r>
     </w:p>
     <w:p>
       <w:pPr>
@@ -2746,6 +2754,293 @@
       </w:pPr>
       <w:r>
         <w:tab/>
+      </w:r>
+    </w:p>
+    <w:p>
+      <w:pPr>
+        <w:tabs>
+          <w:tab w:val="left" w:pos="720"/>
+          <w:tab w:val="left" w:pos="1440"/>
+          <w:tab w:val="left" w:pos="2160"/>
+          <w:tab w:val="left" w:pos="2880"/>
+          <w:tab w:val="left" w:pos="3675"/>
+        </w:tabs>
+        <w:spacing w:after="0"/>
+      </w:pPr>
+      <w:r>
+        <w:t xml:space="preserve">i = 0 </w:t>
+      </w:r>
+    </w:p>
+    <w:p>
+      <w:pPr>
+        <w:tabs>
+          <w:tab w:val="left" w:pos="720"/>
+          <w:tab w:val="left" w:pos="1440"/>
+          <w:tab w:val="left" w:pos="2160"/>
+          <w:tab w:val="left" w:pos="2880"/>
+          <w:tab w:val="left" w:pos="3675"/>
+        </w:tabs>
+        <w:spacing w:after="0"/>
+      </w:pPr>
+      <w:r>
+        <w:t>j = 1</w:t>
+      </w:r>
+    </w:p>
+    <w:p>
+      <w:pPr>
+        <w:tabs>
+          <w:tab w:val="left" w:pos="720"/>
+          <w:tab w:val="left" w:pos="1440"/>
+          <w:tab w:val="left" w:pos="2160"/>
+          <w:tab w:val="left" w:pos="2880"/>
+          <w:tab w:val="left" w:pos="3675"/>
+        </w:tabs>
+        <w:spacing w:after="0"/>
+      </w:pPr>
+      <w:r>
+        <w:t>while j &lt; k</w:t>
+      </w:r>
+    </w:p>
+    <w:p>
+      <w:pPr>
+        <w:tabs>
+          <w:tab w:val="left" w:pos="720"/>
+          <w:tab w:val="left" w:pos="1440"/>
+          <w:tab w:val="left" w:pos="2160"/>
+          <w:tab w:val="left" w:pos="2880"/>
+          <w:tab w:val="left" w:pos="3675"/>
+        </w:tabs>
+        <w:spacing w:after="0"/>
+      </w:pPr>
+      <w:r>
+        <w:tab/>
+        <w:t>Adj[k[i]].append(k[j])</w:t>
+      </w:r>
+      <w:r>
+        <w:tab/>
+      </w:r>
+    </w:p>
+    <w:p>
+      <w:pPr>
+        <w:tabs>
+          <w:tab w:val="left" w:pos="720"/>
+          <w:tab w:val="left" w:pos="1440"/>
+          <w:tab w:val="left" w:pos="2160"/>
+          <w:tab w:val="left" w:pos="2880"/>
+          <w:tab w:val="left" w:pos="3675"/>
+        </w:tabs>
+        <w:spacing w:after="0"/>
+      </w:pPr>
+      <w:r>
+        <w:tab/>
+        <w:t>Adj[v] -&gt; all of v’s neighbors, to this list, append n</w:t>
+      </w:r>
+    </w:p>
+    <w:p>
+      <w:pPr>
+        <w:tabs>
+          <w:tab w:val="left" w:pos="720"/>
+          <w:tab w:val="left" w:pos="1440"/>
+          <w:tab w:val="left" w:pos="2160"/>
+          <w:tab w:val="left" w:pos="2880"/>
+          <w:tab w:val="left" w:pos="3675"/>
+        </w:tabs>
+        <w:spacing w:after="0"/>
+      </w:pPr>
+      <w:r>
+        <w:tab/>
+        <w:t>n.parent = v?</w:t>
+      </w:r>
+    </w:p>
+    <w:p>
+      <w:pPr>
+        <w:tabs>
+          <w:tab w:val="left" w:pos="720"/>
+          <w:tab w:val="left" w:pos="1440"/>
+          <w:tab w:val="left" w:pos="2160"/>
+          <w:tab w:val="left" w:pos="2880"/>
+          <w:tab w:val="left" w:pos="3675"/>
+        </w:tabs>
+        <w:spacing w:after="0"/>
+      </w:pPr>
+      <w:r>
+        <w:tab/>
+        <w:t>V.parent = n</w:t>
+      </w:r>
+    </w:p>
+    <w:p>
+      <w:pPr>
+        <w:tabs>
+          <w:tab w:val="left" w:pos="720"/>
+          <w:tab w:val="left" w:pos="1440"/>
+          <w:tab w:val="left" w:pos="2160"/>
+          <w:tab w:val="left" w:pos="2880"/>
+          <w:tab w:val="left" w:pos="3675"/>
+        </w:tabs>
+        <w:spacing w:after="0"/>
+      </w:pPr>
+    </w:p>
+    <w:p>
+      <w:pPr>
+        <w:tabs>
+          <w:tab w:val="left" w:pos="720"/>
+          <w:tab w:val="left" w:pos="1440"/>
+          <w:tab w:val="left" w:pos="2160"/>
+          <w:tab w:val="left" w:pos="2880"/>
+          <w:tab w:val="left" w:pos="3675"/>
+        </w:tabs>
+        <w:spacing w:after="0"/>
+      </w:pPr>
+      <w:r>
+        <w:t>For each v in L</w:t>
+      </w:r>
+    </w:p>
+    <w:p>
+      <w:pPr>
+        <w:tabs>
+          <w:tab w:val="left" w:pos="720"/>
+          <w:tab w:val="left" w:pos="1440"/>
+          <w:tab w:val="left" w:pos="2160"/>
+          <w:tab w:val="left" w:pos="2880"/>
+          <w:tab w:val="left" w:pos="3675"/>
+        </w:tabs>
+        <w:spacing w:after="0"/>
+      </w:pPr>
+      <w:r>
+        <w:tab/>
+        <w:t>If v.visited = false</w:t>
+      </w:r>
+    </w:p>
+    <w:p>
+      <w:pPr>
+        <w:tabs>
+          <w:tab w:val="left" w:pos="720"/>
+          <w:tab w:val="left" w:pos="1440"/>
+          <w:tab w:val="left" w:pos="2160"/>
+          <w:tab w:val="left" w:pos="2880"/>
+          <w:tab w:val="left" w:pos="3675"/>
+        </w:tabs>
+        <w:spacing w:after="0"/>
+      </w:pPr>
+      <w:r>
+        <w:tab/>
+      </w:r>
+      <w:r>
+        <w:tab/>
+        <w:t>DFS-visit-with-children(v) # add children to v</w:t>
+      </w:r>
+    </w:p>
+    <w:p>
+      <w:pPr>
+        <w:tabs>
+          <w:tab w:val="left" w:pos="720"/>
+          <w:tab w:val="left" w:pos="1440"/>
+          <w:tab w:val="left" w:pos="2160"/>
+          <w:tab w:val="left" w:pos="2880"/>
+          <w:tab w:val="left" w:pos="3675"/>
+        </w:tabs>
+        <w:spacing w:after="0"/>
+      </w:pPr>
+      <w:r>
+        <w:tab/>
+      </w:r>
+      <w:r>
+        <w:tab/>
+        <w:t>print DFS(v)</w:t>
+      </w:r>
+    </w:p>
+    <w:p>
+      <w:pPr>
+        <w:tabs>
+          <w:tab w:val="left" w:pos="720"/>
+          <w:tab w:val="left" w:pos="1440"/>
+          <w:tab w:val="left" w:pos="2160"/>
+          <w:tab w:val="left" w:pos="2880"/>
+          <w:tab w:val="left" w:pos="3675"/>
+        </w:tabs>
+        <w:spacing w:after="0"/>
+      </w:pPr>
+      <w:r>
+        <w:tab/>
+      </w:r>
+      <w:r>
+        <w:tab/>
+        <w:t>k.append(v)</w:t>
+      </w:r>
+    </w:p>
+    <w:p>
+      <w:pPr>
+        <w:tabs>
+          <w:tab w:val="left" w:pos="720"/>
+          <w:tab w:val="left" w:pos="1440"/>
+          <w:tab w:val="left" w:pos="2160"/>
+          <w:tab w:val="left" w:pos="2880"/>
+          <w:tab w:val="left" w:pos="3675"/>
+        </w:tabs>
+        <w:spacing w:after="0"/>
+      </w:pPr>
+      <w:r>
+        <w:t>k = [v]</w:t>
+      </w:r>
+    </w:p>
+    <w:p>
+      <w:pPr>
+        <w:tabs>
+          <w:tab w:val="left" w:pos="720"/>
+          <w:tab w:val="left" w:pos="1440"/>
+          <w:tab w:val="left" w:pos="2160"/>
+          <w:tab w:val="left" w:pos="2880"/>
+          <w:tab w:val="left" w:pos="3675"/>
+        </w:tabs>
+        <w:spacing w:after="0"/>
+      </w:pPr>
+      <w:r>
+        <w:t>k[0]</w:t>
+      </w:r>
+    </w:p>
+    <w:p>
+      <w:pPr>
+        <w:tabs>
+          <w:tab w:val="left" w:pos="720"/>
+          <w:tab w:val="left" w:pos="1440"/>
+          <w:tab w:val="left" w:pos="2160"/>
+          <w:tab w:val="left" w:pos="2880"/>
+          <w:tab w:val="left" w:pos="3675"/>
+        </w:tabs>
+        <w:spacing w:after="0"/>
+      </w:pPr>
+      <w:r>
+        <w:t>k = [v, n, m]</w:t>
+      </w:r>
+    </w:p>
+    <w:p>
+      <w:pPr>
+        <w:tabs>
+          <w:tab w:val="left" w:pos="720"/>
+          <w:tab w:val="left" w:pos="1440"/>
+          <w:tab w:val="left" w:pos="2160"/>
+          <w:tab w:val="left" w:pos="2880"/>
+          <w:tab w:val="left" w:pos="3675"/>
+        </w:tabs>
+        <w:spacing w:after="0"/>
+      </w:pPr>
+      <w:r>
+        <w:t>k[0] = v</w:t>
+      </w:r>
+    </w:p>
+    <w:p>
+      <w:pPr>
+        <w:tabs>
+          <w:tab w:val="left" w:pos="720"/>
+          <w:tab w:val="left" w:pos="1440"/>
+          <w:tab w:val="left" w:pos="2160"/>
+          <w:tab w:val="left" w:pos="2880"/>
+          <w:tab w:val="left" w:pos="3675"/>
+        </w:tabs>
+        <w:spacing w:after="0"/>
+      </w:pPr>
+      <w:r>
+        <w:t>k[1] = n etc.</w:t>
       </w:r>
     </w:p>
     <w:p>
@@ -2926,6 +3221,7 @@
         <w:spacing w:after="0"/>
       </w:pPr>
       <w:r>
+        <w:lastRenderedPageBreak/>
         <w:t xml:space="preserve">Once step 3 is complete, we have a bidirectional connection from the first SCC to all other SCC in the graph. By definition, each node within each SCC can be reached from all other nodes in the same SCC. With these new edges, each SCC can be reached from all other SCCs. </w:t>
       </w:r>
     </w:p>
@@ -3244,7 +3540,6 @@
           <w:b/>
           <w:bCs/>
         </w:rPr>
-        <w:lastRenderedPageBreak/>
         <w:t xml:space="preserve">e) </w:t>
       </w:r>
     </w:p>
@@ -3756,6 +4051,7 @@
           <w:i/>
           <w:iCs/>
         </w:rPr>
+        <w:lastRenderedPageBreak/>
         <w:tab/>
       </w:r>
       <w:r>
@@ -4136,7 +4432,6 @@
           <w:b/>
           <w:bCs/>
         </w:rPr>
-        <w:lastRenderedPageBreak/>
         <w:t>2.</w:t>
       </w:r>
     </w:p>
@@ -4337,16 +4632,7 @@
         <w:spacing w:after="0"/>
       </w:pPr>
       <w:r>
-        <w:t xml:space="preserve">Step </w:t>
-      </w:r>
-      <w:r>
-        <w:t>3</w:t>
-      </w:r>
-      <w:r>
-        <w:t xml:space="preserve">: Remove edge with weight </w:t>
-      </w:r>
-      <w:r>
-        <w:t>9</w:t>
+        <w:t>Step 3: Remove edge with weight 9</w:t>
       </w:r>
       <w:r>
         <w:tab/>
@@ -4463,43 +4749,26 @@
         <w:spacing w:after="0"/>
       </w:pPr>
       <w:r>
-        <w:t xml:space="preserve">Step </w:t>
-      </w:r>
-      <w:r>
-        <w:t>5</w:t>
-      </w:r>
-      <w:r>
-        <w:t xml:space="preserve">: Remove edge with weight </w:t>
-      </w:r>
-      <w:r>
-        <w:t>7</w:t>
-      </w:r>
-      <w:r>
-        <w:tab/>
-        <w:t xml:space="preserve">    Step </w:t>
-      </w:r>
-      <w:r>
-        <w:t>6</w:t>
-      </w:r>
-      <w:r>
-        <w:t xml:space="preserve">: Remove edge with weight </w:t>
-      </w:r>
-      <w:r>
-        <w:t>6</w:t>
-      </w:r>
-    </w:p>
-    <w:p>
-      <w:pPr>
-        <w:tabs>
-          <w:tab w:val="left" w:pos="720"/>
-          <w:tab w:val="left" w:pos="1440"/>
-          <w:tab w:val="left" w:pos="2160"/>
-          <w:tab w:val="left" w:pos="2880"/>
-          <w:tab w:val="left" w:pos="3675"/>
-        </w:tabs>
-        <w:spacing w:after="0"/>
-      </w:pPr>
-      <w:r>
+        <w:t>Step 5: Remove edge with weight 7</w:t>
+      </w:r>
+      <w:r>
+        <w:tab/>
+        <w:t xml:space="preserve">    Step 6: Remove edge with weight 6</w:t>
+      </w:r>
+    </w:p>
+    <w:p>
+      <w:pPr>
+        <w:tabs>
+          <w:tab w:val="left" w:pos="720"/>
+          <w:tab w:val="left" w:pos="1440"/>
+          <w:tab w:val="left" w:pos="2160"/>
+          <w:tab w:val="left" w:pos="2880"/>
+          <w:tab w:val="left" w:pos="3675"/>
+        </w:tabs>
+        <w:spacing w:after="0"/>
+      </w:pPr>
+      <w:r>
+        <w:lastRenderedPageBreak/>
         <w:drawing>
           <wp:inline distT="0" distB="0" distL="0" distR="0" wp14:anchorId="24079935" wp14:editId="2DD41DD6">
             <wp:extent cx="2343150" cy="1509681"/>
@@ -4586,86 +4855,64 @@
         <w:spacing w:after="0"/>
       </w:pPr>
       <w:r>
-        <w:t>Step 7</w:t>
-      </w:r>
-      <w:r>
-        <w:t>: Examine edge with weight 5. Removing would disconnect the graph, so do not remove.</w:t>
-      </w:r>
-    </w:p>
-    <w:p>
-      <w:pPr>
-        <w:tabs>
-          <w:tab w:val="left" w:pos="720"/>
-          <w:tab w:val="left" w:pos="1440"/>
-          <w:tab w:val="left" w:pos="2160"/>
-          <w:tab w:val="left" w:pos="2880"/>
-          <w:tab w:val="left" w:pos="3675"/>
-        </w:tabs>
-        <w:spacing w:after="0"/>
-      </w:pPr>
-    </w:p>
-    <w:p>
-      <w:pPr>
-        <w:tabs>
-          <w:tab w:val="left" w:pos="720"/>
-          <w:tab w:val="left" w:pos="1440"/>
-          <w:tab w:val="left" w:pos="2160"/>
-          <w:tab w:val="left" w:pos="2880"/>
-          <w:tab w:val="left" w:pos="3675"/>
-        </w:tabs>
-        <w:spacing w:after="0"/>
-      </w:pPr>
-      <w:r>
-        <w:t>Step</w:t>
-      </w:r>
-      <w:r>
-        <w:t xml:space="preserve"> 8</w:t>
-      </w:r>
-      <w:r>
-        <w:t xml:space="preserve">: Remove edge with weight </w:t>
-      </w:r>
-      <w:r>
-        <w:t>4</w:t>
-      </w:r>
-      <w:r>
-        <w:tab/>
-        <w:t xml:space="preserve">    Step </w:t>
-      </w:r>
-      <w:r>
-        <w:t>9</w:t>
-      </w:r>
-      <w:r>
-        <w:t xml:space="preserve">: Remove edge with weight </w:t>
-      </w:r>
-      <w:r>
-        <w:t>4</w:t>
-      </w:r>
-    </w:p>
-    <w:p>
-      <w:pPr>
-        <w:tabs>
-          <w:tab w:val="left" w:pos="720"/>
-          <w:tab w:val="left" w:pos="1440"/>
-          <w:tab w:val="left" w:pos="2160"/>
-          <w:tab w:val="left" w:pos="2880"/>
-          <w:tab w:val="left" w:pos="3675"/>
-        </w:tabs>
-        <w:spacing w:after="0"/>
-      </w:pPr>
-    </w:p>
-    <w:p>
-      <w:pPr>
-        <w:tabs>
-          <w:tab w:val="left" w:pos="720"/>
-          <w:tab w:val="left" w:pos="1440"/>
-          <w:tab w:val="left" w:pos="2160"/>
-          <w:tab w:val="left" w:pos="2880"/>
-          <w:tab w:val="left" w:pos="3675"/>
-        </w:tabs>
-        <w:spacing w:after="0"/>
-      </w:pPr>
-      <w:r>
-        <w:lastRenderedPageBreak/>
+        <w:t>Step 7: Examine edge with weight 5. Removing would disconnect the graph, so do not remove.</w:t>
+      </w:r>
+    </w:p>
+    <w:p>
+      <w:pPr>
+        <w:tabs>
+          <w:tab w:val="left" w:pos="720"/>
+          <w:tab w:val="left" w:pos="1440"/>
+          <w:tab w:val="left" w:pos="2160"/>
+          <w:tab w:val="left" w:pos="2880"/>
+          <w:tab w:val="left" w:pos="3675"/>
+        </w:tabs>
+        <w:spacing w:after="0"/>
+      </w:pPr>
+    </w:p>
+    <w:p>
+      <w:pPr>
+        <w:tabs>
+          <w:tab w:val="left" w:pos="720"/>
+          <w:tab w:val="left" w:pos="1440"/>
+          <w:tab w:val="left" w:pos="2160"/>
+          <w:tab w:val="left" w:pos="2880"/>
+          <w:tab w:val="left" w:pos="3675"/>
+        </w:tabs>
+        <w:spacing w:after="0"/>
+      </w:pPr>
+      <w:r>
+        <w:t>Step 8: Remove edge with weight 4</w:t>
+      </w:r>
+      <w:r>
+        <w:tab/>
+        <w:t xml:space="preserve">    Step 9: Remove edge with weight 4</w:t>
+      </w:r>
+    </w:p>
+    <w:p>
+      <w:pPr>
+        <w:tabs>
+          <w:tab w:val="left" w:pos="720"/>
+          <w:tab w:val="left" w:pos="1440"/>
+          <w:tab w:val="left" w:pos="2160"/>
+          <w:tab w:val="left" w:pos="2880"/>
+          <w:tab w:val="left" w:pos="3675"/>
+        </w:tabs>
+        <w:spacing w:after="0"/>
+      </w:pPr>
+    </w:p>
+    <w:p>
+      <w:pPr>
+        <w:tabs>
+          <w:tab w:val="left" w:pos="720"/>
+          <w:tab w:val="left" w:pos="1440"/>
+          <w:tab w:val="left" w:pos="2160"/>
+          <w:tab w:val="left" w:pos="2880"/>
+          <w:tab w:val="left" w:pos="3675"/>
+        </w:tabs>
+        <w:spacing w:after="0"/>
+      </w:pPr>
+      <w:r>
         <w:drawing>
           <wp:inline distT="0" distB="0" distL="0" distR="0" wp14:anchorId="36B7AEFE" wp14:editId="11295A29">
             <wp:extent cx="2352675" cy="1534032"/>
@@ -4752,70 +4999,43 @@
         <w:spacing w:after="0"/>
       </w:pPr>
       <w:r>
-        <w:t xml:space="preserve">Step </w:t>
-      </w:r>
-      <w:r>
-        <w:t>10</w:t>
-      </w:r>
-      <w:r>
-        <w:t xml:space="preserve">: Examine </w:t>
+        <w:t xml:space="preserve">Step 10: Examine </w:t>
       </w:r>
       <w:r>
         <w:t xml:space="preserve">rightmost </w:t>
       </w:r>
       <w:r>
-        <w:t xml:space="preserve">edge with weight </w:t>
-      </w:r>
-      <w:r>
-        <w:t>3</w:t>
-      </w:r>
-      <w:r>
-        <w:t>. Removing would disconnect the graph, so do not remove.</w:t>
-      </w:r>
-    </w:p>
-    <w:p>
-      <w:pPr>
-        <w:tabs>
-          <w:tab w:val="left" w:pos="720"/>
-          <w:tab w:val="left" w:pos="1440"/>
-          <w:tab w:val="left" w:pos="2160"/>
-          <w:tab w:val="left" w:pos="2880"/>
-          <w:tab w:val="left" w:pos="3675"/>
-        </w:tabs>
-        <w:spacing w:after="0"/>
-      </w:pPr>
-    </w:p>
-    <w:p>
-      <w:pPr>
-        <w:tabs>
-          <w:tab w:val="left" w:pos="720"/>
-          <w:tab w:val="left" w:pos="1440"/>
-          <w:tab w:val="left" w:pos="2160"/>
-          <w:tab w:val="left" w:pos="2880"/>
-          <w:tab w:val="left" w:pos="3675"/>
-        </w:tabs>
-        <w:spacing w:after="0"/>
-      </w:pPr>
-      <w:r>
-        <w:t>Step 1</w:t>
-      </w:r>
-      <w:r>
-        <w:t>1</w:t>
-      </w:r>
-      <w:r>
-        <w:t xml:space="preserve">: </w:t>
-      </w:r>
-      <w:r>
-        <w:t>Remove</w:t>
-      </w:r>
-      <w:r>
-        <w:t xml:space="preserve"> leftmost</w:t>
-      </w:r>
-      <w:r>
-        <w:t xml:space="preserve"> edge with weight </w:t>
-      </w:r>
-      <w:r>
-        <w:t>3.</w:t>
+        <w:t>edge with weight 3. Removing would disconnect the graph, so do not remove.</w:t>
+      </w:r>
+    </w:p>
+    <w:p>
+      <w:pPr>
+        <w:tabs>
+          <w:tab w:val="left" w:pos="720"/>
+          <w:tab w:val="left" w:pos="1440"/>
+          <w:tab w:val="left" w:pos="2160"/>
+          <w:tab w:val="left" w:pos="2880"/>
+          <w:tab w:val="left" w:pos="3675"/>
+        </w:tabs>
+        <w:spacing w:after="0"/>
+      </w:pPr>
+    </w:p>
+    <w:p>
+      <w:pPr>
+        <w:tabs>
+          <w:tab w:val="left" w:pos="720"/>
+          <w:tab w:val="left" w:pos="1440"/>
+          <w:tab w:val="left" w:pos="2160"/>
+          <w:tab w:val="left" w:pos="2880"/>
+          <w:tab w:val="left" w:pos="3675"/>
+        </w:tabs>
+        <w:spacing w:after="0"/>
+      </w:pPr>
+      <w:r>
+        <w:t xml:space="preserve">Step 11: </w:t>
+      </w:r>
+      <w:r>
+        <w:t>Remove leftmost edge with weight 3.</w:t>
       </w:r>
     </w:p>
     <w:p>
@@ -4918,7 +5138,14 @@
         <w:spacing w:after="0"/>
       </w:pPr>
       <w:r>
-        <w:t>The total of the weights is: 5+ 2 + 3 + 2 + 1 + 2 + 1 = 16</w:t>
+        <w:t xml:space="preserve">The total of the weights is: 5+ 2 + 3 + 2 + 1 + 2 + 1 = </w:t>
+      </w:r>
+      <w:r>
+        <w:rPr>
+          <w:b/>
+          <w:bCs/>
+        </w:rPr>
+        <w:t>16</w:t>
       </w:r>
     </w:p>
     <w:p>
@@ -4950,10 +5177,7 @@
         <w:spacing w:after="0"/>
       </w:pPr>
       <w:r>
-        <w:t xml:space="preserve">Kruskal’s algorithm would </w:t>
-      </w:r>
-      <w:r>
-        <w:t>produce the same MST.</w:t>
+        <w:t>Kruskal’s algorithm would produce the same MST.</w:t>
       </w:r>
     </w:p>
     <w:p>
@@ -5008,7 +5232,21 @@
           <w:b/>
           <w:bCs/>
         </w:rPr>
-        <w:t>MST(G)</w:t>
+        <w:t>MST</w:t>
+      </w:r>
+      <w:r>
+        <w:rPr>
+          <w:b/>
+          <w:bCs/>
+        </w:rPr>
+        <w:t>-Delete</w:t>
+      </w:r>
+      <w:r>
+        <w:rPr>
+          <w:b/>
+          <w:bCs/>
+        </w:rPr>
+        <w:t>(G)</w:t>
       </w:r>
     </w:p>
     <w:p>
@@ -5036,6 +5274,13 @@
         </w:rPr>
         <w:t># loop over all edges</w:t>
       </w:r>
+      <w:r>
+        <w:rPr>
+          <w:i/>
+          <w:iCs/>
+        </w:rPr>
+        <w:t>, adding them to a separate list</w:t>
+      </w:r>
     </w:p>
     <w:p>
       <w:pPr>
@@ -5065,6 +5310,7 @@
         <w:spacing w:after="0"/>
       </w:pPr>
       <w:r>
+        <w:lastRenderedPageBreak/>
         <w:tab/>
         <w:t>for e in G.E:</w:t>
       </w:r>
@@ -5142,177 +5388,909 @@
       </w:pPr>
       <w:r>
         <w:tab/>
-        <w:t>sort(edges)</w:t>
-      </w:r>
-    </w:p>
-    <w:p>
-      <w:pPr>
-        <w:tabs>
-          <w:tab w:val="left" w:pos="720"/>
-          <w:tab w:val="left" w:pos="1440"/>
-          <w:tab w:val="left" w:pos="2160"/>
-          <w:tab w:val="left" w:pos="2880"/>
-          <w:tab w:val="left" w:pos="3675"/>
-        </w:tabs>
-        <w:spacing w:after="0"/>
-      </w:pPr>
-    </w:p>
-    <w:p>
-      <w:pPr>
-        <w:tabs>
-          <w:tab w:val="left" w:pos="720"/>
-          <w:tab w:val="left" w:pos="1440"/>
-          <w:tab w:val="left" w:pos="2160"/>
-          <w:tab w:val="left" w:pos="2880"/>
-          <w:tab w:val="left" w:pos="3675"/>
-        </w:tabs>
-        <w:spacing w:after="0"/>
-        <w:rPr>
-          <w:i/>
-          <w:iCs/>
-        </w:rPr>
-      </w:pPr>
-      <w:r>
-        <w:tab/>
-      </w:r>
-      <w:r>
-        <w:rPr>
-          <w:i/>
-          <w:iCs/>
-        </w:rPr>
-        <w:t># determine all bridges in the</w:t>
-      </w:r>
-      <w:r>
-        <w:tab/>
-      </w:r>
-    </w:p>
-    <w:p>
-      <w:pPr>
-        <w:tabs>
-          <w:tab w:val="left" w:pos="720"/>
-          <w:tab w:val="left" w:pos="1440"/>
-          <w:tab w:val="left" w:pos="2160"/>
-          <w:tab w:val="left" w:pos="2880"/>
-          <w:tab w:val="left" w:pos="3675"/>
-        </w:tabs>
-        <w:spacing w:after="0"/>
-      </w:pPr>
-      <w:r>
-        <w:tab/>
-      </w:r>
-      <w:r>
-        <w:t>cutEdges</w:t>
-      </w:r>
-      <w:r>
-        <w:t xml:space="preserve"> = newList()</w:t>
-      </w:r>
-    </w:p>
-    <w:p>
-      <w:pPr>
-        <w:tabs>
-          <w:tab w:val="left" w:pos="720"/>
-          <w:tab w:val="left" w:pos="1440"/>
-          <w:tab w:val="left" w:pos="2160"/>
-          <w:tab w:val="left" w:pos="2880"/>
-          <w:tab w:val="left" w:pos="3675"/>
-        </w:tabs>
-        <w:spacing w:after="0"/>
-      </w:pPr>
-      <w:r>
-        <w:tab/>
-        <w:t>for e in G.E:</w:t>
-      </w:r>
-    </w:p>
-    <w:p>
-      <w:pPr>
-        <w:tabs>
-          <w:tab w:val="left" w:pos="720"/>
-          <w:tab w:val="left" w:pos="1440"/>
-          <w:tab w:val="left" w:pos="2160"/>
-          <w:tab w:val="left" w:pos="2880"/>
-          <w:tab w:val="left" w:pos="3675"/>
-        </w:tabs>
-        <w:spacing w:after="0"/>
-      </w:pPr>
-      <w:r>
-        <w:tab/>
-      </w:r>
-      <w:r>
-        <w:tab/>
-        <w:t>remove(G, e)</w:t>
-      </w:r>
-    </w:p>
-    <w:p>
-      <w:pPr>
-        <w:tabs>
-          <w:tab w:val="left" w:pos="720"/>
-          <w:tab w:val="left" w:pos="1440"/>
-          <w:tab w:val="left" w:pos="2160"/>
-          <w:tab w:val="left" w:pos="2880"/>
-          <w:tab w:val="left" w:pos="3675"/>
-        </w:tabs>
-        <w:spacing w:after="0"/>
-      </w:pPr>
-      <w:r>
-        <w:tab/>
-      </w:r>
-      <w:r>
-        <w:tab/>
-        <w:t>numVertices = DFS(G)</w:t>
-      </w:r>
-    </w:p>
-    <w:p>
-      <w:pPr>
-        <w:tabs>
-          <w:tab w:val="left" w:pos="720"/>
-          <w:tab w:val="left" w:pos="1440"/>
-          <w:tab w:val="left" w:pos="2160"/>
-          <w:tab w:val="left" w:pos="2880"/>
-          <w:tab w:val="left" w:pos="3675"/>
-        </w:tabs>
-        <w:spacing w:after="0"/>
-      </w:pPr>
-      <w:r>
-        <w:tab/>
-      </w:r>
-      <w:r>
-        <w:tab/>
-        <w:t>add(G, e)</w:t>
-      </w:r>
-    </w:p>
-    <w:p>
-      <w:pPr>
-        <w:tabs>
-          <w:tab w:val="left" w:pos="720"/>
-          <w:tab w:val="left" w:pos="1440"/>
-          <w:tab w:val="left" w:pos="2160"/>
-          <w:tab w:val="left" w:pos="2880"/>
-          <w:tab w:val="left" w:pos="3675"/>
-        </w:tabs>
-        <w:spacing w:after="0"/>
-      </w:pPr>
-      <w:r>
-        <w:tab/>
-      </w:r>
-      <w:r>
-        <w:tab/>
-        <w:t>if (numVertices != G.V.size)</w:t>
-      </w:r>
-    </w:p>
-    <w:p>
-      <w:pPr>
-        <w:tabs>
-          <w:tab w:val="left" w:pos="720"/>
-          <w:tab w:val="left" w:pos="1440"/>
-          <w:tab w:val="left" w:pos="2160"/>
-          <w:tab w:val="left" w:pos="2880"/>
-          <w:tab w:val="left" w:pos="3675"/>
-        </w:tabs>
-        <w:spacing w:after="0"/>
-        <w:rPr>
-          <w:i/>
-          <w:iCs/>
-        </w:rPr>
+      </w:r>
+      <w:r>
+        <w:t>s</w:t>
+      </w:r>
+      <w:r>
+        <w:t>ort</w:t>
+      </w:r>
+      <w:r>
+        <w:t>-descending</w:t>
+      </w:r>
+      <w:r>
+        <w:t>(edges)</w:t>
+      </w:r>
+    </w:p>
+    <w:p>
+      <w:pPr>
+        <w:tabs>
+          <w:tab w:val="left" w:pos="720"/>
+          <w:tab w:val="left" w:pos="1440"/>
+          <w:tab w:val="left" w:pos="2160"/>
+          <w:tab w:val="left" w:pos="2880"/>
+          <w:tab w:val="left" w:pos="3675"/>
+        </w:tabs>
+        <w:spacing w:after="0"/>
+      </w:pPr>
+    </w:p>
+    <w:p>
+      <w:pPr>
+        <w:tabs>
+          <w:tab w:val="left" w:pos="720"/>
+          <w:tab w:val="left" w:pos="1440"/>
+          <w:tab w:val="left" w:pos="2160"/>
+          <w:tab w:val="left" w:pos="2880"/>
+          <w:tab w:val="left" w:pos="3675"/>
+        </w:tabs>
+        <w:spacing w:after="0"/>
+        <w:rPr>
+          <w:i/>
+          <w:iCs/>
+        </w:rPr>
+      </w:pPr>
+      <w:r>
+        <w:rPr>
+          <w:i/>
+          <w:iCs/>
+        </w:rPr>
+        <w:tab/>
+        <w:t># loop through edges descending by weight, removing weights only if they are not cut edges</w:t>
+      </w:r>
+    </w:p>
+    <w:p>
+      <w:pPr>
+        <w:tabs>
+          <w:tab w:val="left" w:pos="720"/>
+          <w:tab w:val="left" w:pos="1440"/>
+          <w:tab w:val="left" w:pos="2160"/>
+          <w:tab w:val="left" w:pos="2880"/>
+          <w:tab w:val="left" w:pos="3675"/>
+        </w:tabs>
+        <w:spacing w:after="0"/>
+      </w:pPr>
+      <w:r>
+        <w:tab/>
+        <w:t>for e</w:t>
+      </w:r>
+      <w:r>
+        <w:t>dge</w:t>
+      </w:r>
+      <w:r>
+        <w:t xml:space="preserve"> in </w:t>
+      </w:r>
+      <w:r>
+        <w:t>edges</w:t>
+      </w:r>
+      <w:r>
+        <w:t>:</w:t>
+      </w:r>
+    </w:p>
+    <w:p>
+      <w:pPr>
+        <w:tabs>
+          <w:tab w:val="left" w:pos="720"/>
+          <w:tab w:val="left" w:pos="1440"/>
+          <w:tab w:val="left" w:pos="2160"/>
+          <w:tab w:val="left" w:pos="2880"/>
+          <w:tab w:val="left" w:pos="3675"/>
+        </w:tabs>
+        <w:spacing w:after="0"/>
+      </w:pPr>
+      <w:r>
+        <w:tab/>
+      </w:r>
+      <w:r>
+        <w:tab/>
+        <w:t># get nodes from edge</w:t>
+      </w:r>
+    </w:p>
+    <w:p>
+      <w:pPr>
+        <w:tabs>
+          <w:tab w:val="left" w:pos="720"/>
+          <w:tab w:val="left" w:pos="1440"/>
+          <w:tab w:val="left" w:pos="2160"/>
+          <w:tab w:val="left" w:pos="2880"/>
+          <w:tab w:val="left" w:pos="3675"/>
+        </w:tabs>
+        <w:spacing w:after="0"/>
+      </w:pPr>
+      <w:r>
+        <w:tab/>
+      </w:r>
+      <w:r>
+        <w:tab/>
+        <w:t>u = edge[0]</w:t>
+      </w:r>
+    </w:p>
+    <w:p>
+      <w:pPr>
+        <w:tabs>
+          <w:tab w:val="left" w:pos="720"/>
+          <w:tab w:val="left" w:pos="1440"/>
+          <w:tab w:val="left" w:pos="2160"/>
+          <w:tab w:val="left" w:pos="2880"/>
+          <w:tab w:val="left" w:pos="3675"/>
+        </w:tabs>
+        <w:spacing w:after="0"/>
+      </w:pPr>
+      <w:r>
+        <w:tab/>
+      </w:r>
+      <w:r>
+        <w:tab/>
+        <w:t>v = edge[1]</w:t>
+      </w:r>
+    </w:p>
+    <w:p>
+      <w:pPr>
+        <w:tabs>
+          <w:tab w:val="left" w:pos="720"/>
+          <w:tab w:val="left" w:pos="1440"/>
+          <w:tab w:val="left" w:pos="2160"/>
+          <w:tab w:val="left" w:pos="2880"/>
+          <w:tab w:val="left" w:pos="3675"/>
+        </w:tabs>
+        <w:spacing w:after="0"/>
+      </w:pPr>
+      <w:r>
+        <w:tab/>
+      </w:r>
+    </w:p>
+    <w:p>
+      <w:pPr>
+        <w:tabs>
+          <w:tab w:val="left" w:pos="720"/>
+          <w:tab w:val="left" w:pos="1440"/>
+          <w:tab w:val="left" w:pos="2160"/>
+          <w:tab w:val="left" w:pos="2880"/>
+          <w:tab w:val="left" w:pos="3675"/>
+        </w:tabs>
+        <w:spacing w:after="0"/>
+      </w:pPr>
+      <w:r>
+        <w:tab/>
+      </w:r>
+      <w:r>
+        <w:tab/>
+        <w:t>remove edge from graph</w:t>
+      </w:r>
+    </w:p>
+    <w:p>
+      <w:pPr>
+        <w:tabs>
+          <w:tab w:val="left" w:pos="720"/>
+          <w:tab w:val="left" w:pos="1440"/>
+          <w:tab w:val="left" w:pos="2160"/>
+          <w:tab w:val="left" w:pos="2880"/>
+          <w:tab w:val="left" w:pos="3675"/>
+        </w:tabs>
+        <w:spacing w:after="0"/>
+      </w:pPr>
+      <w:r>
+        <w:tab/>
+      </w:r>
+      <w:r>
+        <w:tab/>
+        <w:t>G.Adj[u].remove(v)</w:t>
+      </w:r>
+    </w:p>
+    <w:p>
+      <w:pPr>
+        <w:tabs>
+          <w:tab w:val="left" w:pos="720"/>
+          <w:tab w:val="left" w:pos="1440"/>
+          <w:tab w:val="left" w:pos="2160"/>
+          <w:tab w:val="left" w:pos="2880"/>
+          <w:tab w:val="left" w:pos="3675"/>
+        </w:tabs>
+        <w:spacing w:after="0"/>
+      </w:pPr>
+      <w:r>
+        <w:tab/>
+      </w:r>
+      <w:r>
+        <w:tab/>
+        <w:t>G.Adj[v].remove(u)</w:t>
+      </w:r>
+    </w:p>
+    <w:p>
+      <w:pPr>
+        <w:tabs>
+          <w:tab w:val="left" w:pos="720"/>
+          <w:tab w:val="left" w:pos="1440"/>
+          <w:tab w:val="left" w:pos="2160"/>
+          <w:tab w:val="left" w:pos="2880"/>
+          <w:tab w:val="left" w:pos="3675"/>
+        </w:tabs>
+        <w:spacing w:after="0"/>
+      </w:pPr>
+    </w:p>
+    <w:p>
+      <w:pPr>
+        <w:tabs>
+          <w:tab w:val="left" w:pos="720"/>
+          <w:tab w:val="left" w:pos="1440"/>
+          <w:tab w:val="left" w:pos="2160"/>
+          <w:tab w:val="left" w:pos="2880"/>
+          <w:tab w:val="left" w:pos="3675"/>
+        </w:tabs>
+        <w:spacing w:after="0"/>
+        <w:rPr>
+          <w:i/>
+          <w:iCs/>
+        </w:rPr>
+      </w:pPr>
+      <w:r>
+        <w:rPr>
+          <w:i/>
+          <w:iCs/>
+        </w:rPr>
+        <w:tab/>
+      </w:r>
+      <w:r>
+        <w:rPr>
+          <w:i/>
+          <w:iCs/>
+        </w:rPr>
+        <w:tab/>
+        <w:t xml:space="preserve"># check to see if the </w:t>
+      </w:r>
+      <w:r>
+        <w:rPr>
+          <w:i/>
+          <w:iCs/>
+        </w:rPr>
+        <w:t>graph is still connected after removing this edge</w:t>
+      </w:r>
+    </w:p>
+    <w:p>
+      <w:pPr>
+        <w:tabs>
+          <w:tab w:val="left" w:pos="720"/>
+          <w:tab w:val="left" w:pos="1440"/>
+          <w:tab w:val="left" w:pos="2160"/>
+          <w:tab w:val="left" w:pos="2880"/>
+          <w:tab w:val="left" w:pos="3675"/>
+        </w:tabs>
+        <w:spacing w:after="0"/>
+        <w:rPr>
+          <w:i/>
+          <w:iCs/>
+        </w:rPr>
+      </w:pPr>
+      <w:r>
+        <w:rPr>
+          <w:i/>
+          <w:iCs/>
+        </w:rPr>
+        <w:tab/>
+      </w:r>
+      <w:r>
+        <w:rPr>
+          <w:i/>
+          <w:iCs/>
+        </w:rPr>
+        <w:tab/>
+        <w:t># if not, add the add back in</w:t>
+      </w:r>
+    </w:p>
+    <w:p>
+      <w:pPr>
+        <w:tabs>
+          <w:tab w:val="left" w:pos="720"/>
+          <w:tab w:val="left" w:pos="1440"/>
+          <w:tab w:val="left" w:pos="2160"/>
+          <w:tab w:val="left" w:pos="2880"/>
+          <w:tab w:val="left" w:pos="3675"/>
+        </w:tabs>
+        <w:spacing w:after="0"/>
+      </w:pPr>
+      <w:r>
+        <w:tab/>
+      </w:r>
+      <w:r>
+        <w:tab/>
+        <w:t>if (All-connected(G) = false)</w:t>
+      </w:r>
+    </w:p>
+    <w:p>
+      <w:pPr>
+        <w:tabs>
+          <w:tab w:val="left" w:pos="720"/>
+          <w:tab w:val="left" w:pos="1440"/>
+          <w:tab w:val="left" w:pos="2160"/>
+          <w:tab w:val="left" w:pos="2880"/>
+          <w:tab w:val="left" w:pos="3675"/>
+        </w:tabs>
+        <w:spacing w:after="0"/>
+      </w:pPr>
+      <w:r>
+        <w:tab/>
+      </w:r>
+      <w:r>
+        <w:tab/>
+      </w:r>
+      <w:r>
+        <w:tab/>
+      </w:r>
+      <w:r>
+        <w:t>G.Adj[u].</w:t>
+      </w:r>
+      <w:r>
+        <w:t>append</w:t>
+      </w:r>
+      <w:r>
+        <w:t>(v)</w:t>
+      </w:r>
+    </w:p>
+    <w:p>
+      <w:pPr>
+        <w:tabs>
+          <w:tab w:val="left" w:pos="720"/>
+          <w:tab w:val="left" w:pos="1440"/>
+          <w:tab w:val="left" w:pos="2160"/>
+          <w:tab w:val="left" w:pos="2880"/>
+          <w:tab w:val="left" w:pos="3675"/>
+        </w:tabs>
+        <w:spacing w:after="0"/>
+      </w:pPr>
+      <w:r>
+        <w:tab/>
+      </w:r>
+      <w:r>
+        <w:tab/>
+      </w:r>
+      <w:r>
+        <w:tab/>
+      </w:r>
+      <w:r>
+        <w:t>G.Adj[v].</w:t>
+      </w:r>
+      <w:r>
+        <w:t>append</w:t>
+      </w:r>
+      <w:r>
+        <w:t>(u)</w:t>
+      </w:r>
+    </w:p>
+    <w:p>
+      <w:pPr>
+        <w:tabs>
+          <w:tab w:val="left" w:pos="720"/>
+          <w:tab w:val="left" w:pos="1440"/>
+          <w:tab w:val="left" w:pos="2160"/>
+          <w:tab w:val="left" w:pos="2880"/>
+          <w:tab w:val="left" w:pos="3675"/>
+        </w:tabs>
+        <w:spacing w:after="0"/>
+      </w:pPr>
+      <w:r>
+        <w:tab/>
+      </w:r>
+    </w:p>
+    <w:p>
+      <w:pPr>
+        <w:tabs>
+          <w:tab w:val="left" w:pos="720"/>
+          <w:tab w:val="left" w:pos="1440"/>
+          <w:tab w:val="left" w:pos="2160"/>
+          <w:tab w:val="left" w:pos="2880"/>
+          <w:tab w:val="left" w:pos="3675"/>
+        </w:tabs>
+        <w:spacing w:after="0"/>
+      </w:pPr>
+      <w:r>
+        <w:t># check if all vertices in the graph are connected</w:t>
+      </w:r>
+    </w:p>
+    <w:p>
+      <w:pPr>
+        <w:tabs>
+          <w:tab w:val="left" w:pos="720"/>
+          <w:tab w:val="left" w:pos="1440"/>
+          <w:tab w:val="left" w:pos="2160"/>
+          <w:tab w:val="left" w:pos="2880"/>
+          <w:tab w:val="left" w:pos="3675"/>
+        </w:tabs>
+        <w:spacing w:after="0"/>
+      </w:pPr>
+      <w:r>
+        <w:rPr>
+          <w:b/>
+          <w:bCs/>
+        </w:rPr>
+        <w:t>All-c</w:t>
+      </w:r>
+      <w:r>
+        <w:rPr>
+          <w:b/>
+          <w:bCs/>
+        </w:rPr>
+        <w:t>onnected(G)</w:t>
+      </w:r>
+      <w:r>
+        <w:t>:</w:t>
+      </w:r>
+    </w:p>
+    <w:p>
+      <w:pPr>
+        <w:tabs>
+          <w:tab w:val="left" w:pos="720"/>
+          <w:tab w:val="left" w:pos="1440"/>
+          <w:tab w:val="left" w:pos="2160"/>
+          <w:tab w:val="left" w:pos="2880"/>
+          <w:tab w:val="left" w:pos="3675"/>
+        </w:tabs>
+        <w:spacing w:after="0"/>
+        <w:rPr>
+          <w:i/>
+          <w:iCs/>
+        </w:rPr>
+      </w:pPr>
+      <w:r>
+        <w:rPr>
+          <w:i/>
+          <w:iCs/>
+        </w:rPr>
+        <w:tab/>
+        <w:t># initialize all vertices in the graph as unvisited</w:t>
+      </w:r>
+    </w:p>
+    <w:p>
+      <w:pPr>
+        <w:tabs>
+          <w:tab w:val="left" w:pos="720"/>
+          <w:tab w:val="left" w:pos="1440"/>
+          <w:tab w:val="left" w:pos="2160"/>
+          <w:tab w:val="left" w:pos="2880"/>
+          <w:tab w:val="left" w:pos="3675"/>
+        </w:tabs>
+        <w:spacing w:after="0"/>
+      </w:pPr>
+      <w:r>
+        <w:tab/>
+        <w:t>for each v in G.V:</w:t>
+      </w:r>
+    </w:p>
+    <w:p>
+      <w:pPr>
+        <w:tabs>
+          <w:tab w:val="left" w:pos="720"/>
+          <w:tab w:val="left" w:pos="1440"/>
+          <w:tab w:val="left" w:pos="2160"/>
+          <w:tab w:val="left" w:pos="2880"/>
+          <w:tab w:val="left" w:pos="3675"/>
+        </w:tabs>
+        <w:spacing w:after="0"/>
+      </w:pPr>
+      <w:r>
+        <w:tab/>
+      </w:r>
+      <w:r>
+        <w:tab/>
+        <w:t>v.visited = false</w:t>
+      </w:r>
+    </w:p>
+    <w:p>
+      <w:pPr>
+        <w:tabs>
+          <w:tab w:val="left" w:pos="720"/>
+          <w:tab w:val="left" w:pos="1440"/>
+          <w:tab w:val="left" w:pos="2160"/>
+          <w:tab w:val="left" w:pos="2880"/>
+          <w:tab w:val="left" w:pos="3675"/>
+        </w:tabs>
+        <w:spacing w:after="0"/>
+      </w:pPr>
+    </w:p>
+    <w:p>
+      <w:pPr>
+        <w:tabs>
+          <w:tab w:val="left" w:pos="720"/>
+          <w:tab w:val="left" w:pos="1440"/>
+          <w:tab w:val="left" w:pos="2160"/>
+          <w:tab w:val="left" w:pos="2880"/>
+          <w:tab w:val="left" w:pos="3675"/>
+        </w:tabs>
+        <w:spacing w:after="0"/>
+      </w:pPr>
+      <w:r>
+        <w:tab/>
+      </w:r>
+      <w:r>
+        <w:rPr>
+          <w:i/>
+          <w:iCs/>
+        </w:rPr>
+        <w:t>#</w:t>
+      </w:r>
+      <w:r>
+        <w:t xml:space="preserve"> </w:t>
+      </w:r>
+      <w:r>
+        <w:rPr>
+          <w:i/>
+          <w:iCs/>
+        </w:rPr>
+        <w:t>pick source vertex</w:t>
+      </w:r>
+    </w:p>
+    <w:p>
+      <w:pPr>
+        <w:tabs>
+          <w:tab w:val="left" w:pos="720"/>
+          <w:tab w:val="left" w:pos="1440"/>
+          <w:tab w:val="left" w:pos="2160"/>
+          <w:tab w:val="left" w:pos="2880"/>
+          <w:tab w:val="left" w:pos="3675"/>
+        </w:tabs>
+        <w:spacing w:after="0"/>
+      </w:pPr>
+      <w:r>
+        <w:tab/>
+        <w:t>s = G.V[0]</w:t>
+      </w:r>
+    </w:p>
+    <w:p>
+      <w:pPr>
+        <w:tabs>
+          <w:tab w:val="left" w:pos="720"/>
+          <w:tab w:val="left" w:pos="1440"/>
+          <w:tab w:val="left" w:pos="2160"/>
+          <w:tab w:val="left" w:pos="2880"/>
+          <w:tab w:val="left" w:pos="3675"/>
+        </w:tabs>
+        <w:spacing w:after="0"/>
+      </w:pPr>
+    </w:p>
+    <w:p>
+      <w:pPr>
+        <w:tabs>
+          <w:tab w:val="left" w:pos="720"/>
+          <w:tab w:val="left" w:pos="1440"/>
+          <w:tab w:val="left" w:pos="2160"/>
+          <w:tab w:val="left" w:pos="2880"/>
+          <w:tab w:val="left" w:pos="3675"/>
+        </w:tabs>
+        <w:spacing w:after="0"/>
+        <w:rPr>
+          <w:i/>
+          <w:iCs/>
+        </w:rPr>
+      </w:pPr>
+      <w:r>
+        <w:rPr>
+          <w:i/>
+          <w:iCs/>
+        </w:rPr>
+        <w:tab/>
+        <w:t xml:space="preserve"># </w:t>
+      </w:r>
+      <w:r>
+        <w:rPr>
+          <w:i/>
+          <w:iCs/>
+        </w:rPr>
+        <w:t>run DFS to help determine</w:t>
+      </w:r>
+      <w:r>
+        <w:rPr>
+          <w:i/>
+          <w:iCs/>
+        </w:rPr>
+        <w:t xml:space="preserve"> </w:t>
+      </w:r>
+      <w:r>
+        <w:rPr>
+          <w:i/>
+          <w:iCs/>
+        </w:rPr>
+        <w:t xml:space="preserve">whether </w:t>
+      </w:r>
+      <w:r>
+        <w:rPr>
+          <w:i/>
+          <w:iCs/>
+        </w:rPr>
+        <w:t xml:space="preserve"> all vertices are reachable from any vertex in the graph</w:t>
+      </w:r>
+    </w:p>
+    <w:p>
+      <w:pPr>
+        <w:tabs>
+          <w:tab w:val="left" w:pos="720"/>
+          <w:tab w:val="left" w:pos="1440"/>
+          <w:tab w:val="left" w:pos="2160"/>
+          <w:tab w:val="left" w:pos="2880"/>
+          <w:tab w:val="left" w:pos="3675"/>
+        </w:tabs>
+        <w:spacing w:after="0"/>
+      </w:pPr>
+      <w:r>
+        <w:tab/>
+        <w:t>DFS</w:t>
+      </w:r>
+      <w:r>
+        <w:t>-helper</w:t>
+      </w:r>
+      <w:r>
+        <w:t>(</w:t>
+      </w:r>
+      <w:r>
+        <w:t>s</w:t>
+      </w:r>
+      <w:r>
+        <w:t>)</w:t>
+      </w:r>
+      <w:r>
+        <w:tab/>
+      </w:r>
+    </w:p>
+    <w:p>
+      <w:pPr>
+        <w:tabs>
+          <w:tab w:val="left" w:pos="720"/>
+          <w:tab w:val="left" w:pos="1440"/>
+          <w:tab w:val="left" w:pos="2160"/>
+          <w:tab w:val="left" w:pos="2880"/>
+          <w:tab w:val="left" w:pos="3675"/>
+        </w:tabs>
+        <w:spacing w:after="0"/>
+      </w:pPr>
+      <w:r>
+        <w:tab/>
+      </w:r>
+    </w:p>
+    <w:p>
+      <w:pPr>
+        <w:spacing w:after="0"/>
+        <w:ind w:left="720"/>
+        <w:rPr>
+          <w:i/>
+          <w:iCs/>
+        </w:rPr>
+      </w:pPr>
+      <w:r>
+        <w:rPr>
+          <w:i/>
+          <w:iCs/>
+        </w:rPr>
+        <w:t xml:space="preserve"># check to see if all vertices have been visited; if not return false </w:t>
+      </w:r>
+      <w:r>
+        <w:rPr>
+          <w:i/>
+          <w:iCs/>
+        </w:rPr>
+        <w:t>since</w:t>
+      </w:r>
+      <w:r>
+        <w:rPr>
+          <w:i/>
+          <w:iCs/>
+        </w:rPr>
+        <w:t xml:space="preserve"> the graph is</w:t>
+      </w:r>
+      <w:r>
+        <w:rPr>
+          <w:i/>
+          <w:iCs/>
+        </w:rPr>
+        <w:t xml:space="preserve"> </w:t>
+      </w:r>
+      <w:r>
+        <w:rPr>
+          <w:i/>
+          <w:iCs/>
+        </w:rPr>
+        <w:t>unconnected</w:t>
+      </w:r>
+    </w:p>
+    <w:p>
+      <w:pPr>
+        <w:tabs>
+          <w:tab w:val="left" w:pos="720"/>
+          <w:tab w:val="left" w:pos="1440"/>
+          <w:tab w:val="left" w:pos="2160"/>
+          <w:tab w:val="left" w:pos="2880"/>
+          <w:tab w:val="left" w:pos="3675"/>
+        </w:tabs>
+        <w:spacing w:after="0"/>
+      </w:pPr>
+      <w:r>
+        <w:tab/>
+        <w:t>for each v in G.V:</w:t>
+      </w:r>
+    </w:p>
+    <w:p>
+      <w:pPr>
+        <w:tabs>
+          <w:tab w:val="left" w:pos="720"/>
+          <w:tab w:val="left" w:pos="1440"/>
+          <w:tab w:val="left" w:pos="2160"/>
+          <w:tab w:val="left" w:pos="2880"/>
+          <w:tab w:val="left" w:pos="3675"/>
+        </w:tabs>
+        <w:spacing w:after="0"/>
+      </w:pPr>
+      <w:r>
+        <w:tab/>
+      </w:r>
+      <w:r>
+        <w:tab/>
+        <w:t>if v.visited = false</w:t>
+      </w:r>
+    </w:p>
+    <w:p>
+      <w:pPr>
+        <w:tabs>
+          <w:tab w:val="left" w:pos="720"/>
+          <w:tab w:val="left" w:pos="1440"/>
+          <w:tab w:val="left" w:pos="2160"/>
+          <w:tab w:val="left" w:pos="2880"/>
+          <w:tab w:val="left" w:pos="3675"/>
+        </w:tabs>
+        <w:spacing w:after="0"/>
+      </w:pPr>
+      <w:r>
+        <w:tab/>
+      </w:r>
+      <w:r>
+        <w:tab/>
+      </w:r>
+      <w:r>
+        <w:tab/>
+        <w:t>return false</w:t>
+      </w:r>
+    </w:p>
+    <w:p>
+      <w:pPr>
+        <w:tabs>
+          <w:tab w:val="left" w:pos="720"/>
+          <w:tab w:val="left" w:pos="1440"/>
+          <w:tab w:val="left" w:pos="2160"/>
+          <w:tab w:val="left" w:pos="2880"/>
+          <w:tab w:val="left" w:pos="3675"/>
+        </w:tabs>
+        <w:spacing w:after="0"/>
+      </w:pPr>
+      <w:r>
+        <w:tab/>
+        <w:t>return true</w:t>
+      </w:r>
+    </w:p>
+    <w:p>
+      <w:pPr>
+        <w:tabs>
+          <w:tab w:val="left" w:pos="720"/>
+          <w:tab w:val="left" w:pos="1440"/>
+          <w:tab w:val="left" w:pos="2160"/>
+          <w:tab w:val="left" w:pos="2880"/>
+          <w:tab w:val="left" w:pos="3675"/>
+        </w:tabs>
+        <w:spacing w:after="0"/>
+      </w:pPr>
+    </w:p>
+    <w:p>
+      <w:pPr>
+        <w:tabs>
+          <w:tab w:val="left" w:pos="720"/>
+          <w:tab w:val="left" w:pos="1440"/>
+          <w:tab w:val="left" w:pos="2160"/>
+          <w:tab w:val="left" w:pos="2880"/>
+          <w:tab w:val="left" w:pos="3675"/>
+        </w:tabs>
+        <w:spacing w:after="0"/>
+      </w:pPr>
+      <w:r>
+        <w:rPr>
+          <w:b/>
+          <w:bCs/>
+        </w:rPr>
+        <w:t>DFS</w:t>
+      </w:r>
+      <w:r>
+        <w:rPr>
+          <w:b/>
+          <w:bCs/>
+        </w:rPr>
+        <w:t>-helper</w:t>
+      </w:r>
+      <w:r>
+        <w:rPr>
+          <w:b/>
+          <w:bCs/>
+        </w:rPr>
+        <w:t>(</w:t>
+      </w:r>
+      <w:r>
+        <w:rPr>
+          <w:b/>
+          <w:bCs/>
+        </w:rPr>
+        <w:t>u</w:t>
+      </w:r>
+      <w:r>
+        <w:rPr>
+          <w:b/>
+          <w:bCs/>
+        </w:rPr>
+        <w:t>):</w:t>
+      </w:r>
+      <w:r>
+        <w:tab/>
+      </w:r>
+      <w:r>
+        <w:tab/>
+      </w:r>
+    </w:p>
+    <w:p>
+      <w:pPr>
+        <w:tabs>
+          <w:tab w:val="left" w:pos="720"/>
+          <w:tab w:val="left" w:pos="1440"/>
+          <w:tab w:val="left" w:pos="2160"/>
+          <w:tab w:val="left" w:pos="2880"/>
+          <w:tab w:val="left" w:pos="3675"/>
+        </w:tabs>
+        <w:spacing w:after="0"/>
+        <w:rPr>
+          <w:b/>
+          <w:bCs/>
+        </w:rPr>
+      </w:pPr>
+      <w:r>
+        <w:tab/>
+        <w:t>u.visited = true</w:t>
+      </w:r>
+    </w:p>
+    <w:p>
+      <w:pPr>
+        <w:tabs>
+          <w:tab w:val="left" w:pos="720"/>
+          <w:tab w:val="left" w:pos="1440"/>
+          <w:tab w:val="left" w:pos="2160"/>
+          <w:tab w:val="left" w:pos="2880"/>
+          <w:tab w:val="left" w:pos="3675"/>
+        </w:tabs>
+        <w:spacing w:after="0"/>
+      </w:pPr>
+      <w:r>
+        <w:tab/>
+        <w:t>for each v in G.Adj[u]:</w:t>
+      </w:r>
+    </w:p>
+    <w:p>
+      <w:pPr>
+        <w:tabs>
+          <w:tab w:val="left" w:pos="720"/>
+          <w:tab w:val="left" w:pos="1440"/>
+          <w:tab w:val="left" w:pos="2160"/>
+          <w:tab w:val="left" w:pos="2880"/>
+          <w:tab w:val="left" w:pos="3675"/>
+        </w:tabs>
+        <w:spacing w:after="0"/>
+      </w:pPr>
+      <w:r>
+        <w:tab/>
+      </w:r>
+      <w:r>
+        <w:tab/>
+        <w:t>if v.visited = false</w:t>
+      </w:r>
+    </w:p>
+    <w:p>
+      <w:pPr>
+        <w:tabs>
+          <w:tab w:val="left" w:pos="720"/>
+          <w:tab w:val="left" w:pos="1440"/>
+          <w:tab w:val="left" w:pos="2160"/>
+          <w:tab w:val="left" w:pos="2880"/>
+          <w:tab w:val="left" w:pos="3675"/>
+        </w:tabs>
+        <w:spacing w:after="0"/>
       </w:pPr>
       <w:r>
         <w:lastRenderedPageBreak/>
@@ -5323,172 +6301,7 @@
       </w:r>
       <w:r>
         <w:tab/>
-      </w:r>
-      <w:r>
-        <w:rPr>
-          <w:i/>
-          <w:iCs/>
-        </w:rPr>
-        <w:t># this is a cut edge</w:t>
-      </w:r>
-    </w:p>
-    <w:p>
-      <w:pPr>
-        <w:tabs>
-          <w:tab w:val="left" w:pos="720"/>
-          <w:tab w:val="left" w:pos="1440"/>
-          <w:tab w:val="left" w:pos="2160"/>
-          <w:tab w:val="left" w:pos="2880"/>
-          <w:tab w:val="left" w:pos="3675"/>
-        </w:tabs>
-        <w:spacing w:after="0"/>
-      </w:pPr>
-      <w:r>
-        <w:rPr>
-          <w:i/>
-          <w:iCs/>
-        </w:rPr>
-        <w:tab/>
-      </w:r>
-      <w:r>
-        <w:rPr>
-          <w:i/>
-          <w:iCs/>
-        </w:rPr>
-        <w:tab/>
-      </w:r>
-      <w:r>
-        <w:rPr>
-          <w:i/>
-          <w:iCs/>
-        </w:rPr>
-        <w:tab/>
-      </w:r>
-      <w:r>
-        <w:t>append(cutEdges, e)</w:t>
-      </w:r>
-    </w:p>
-    <w:p>
-      <w:pPr>
-        <w:tabs>
-          <w:tab w:val="left" w:pos="720"/>
-          <w:tab w:val="left" w:pos="1440"/>
-          <w:tab w:val="left" w:pos="2160"/>
-          <w:tab w:val="left" w:pos="2880"/>
-          <w:tab w:val="left" w:pos="3675"/>
-        </w:tabs>
-        <w:spacing w:after="0"/>
-      </w:pPr>
-      <w:r>
-        <w:tab/>
-      </w:r>
-    </w:p>
-    <w:p>
-      <w:pPr>
-        <w:tabs>
-          <w:tab w:val="left" w:pos="720"/>
-          <w:tab w:val="left" w:pos="1440"/>
-          <w:tab w:val="left" w:pos="2160"/>
-          <w:tab w:val="left" w:pos="2880"/>
-          <w:tab w:val="left" w:pos="3675"/>
-        </w:tabs>
-        <w:spacing w:after="0"/>
-        <w:rPr>
-          <w:i/>
-          <w:iCs/>
-        </w:rPr>
-      </w:pPr>
-      <w:r>
-        <w:rPr>
-          <w:i/>
-          <w:iCs/>
-        </w:rPr>
-        <w:tab/>
-        <w:t># loop through edges descending by weight, removing weights only if they are not cut edges</w:t>
-      </w:r>
-    </w:p>
-    <w:p>
-      <w:pPr>
-        <w:tabs>
-          <w:tab w:val="left" w:pos="720"/>
-          <w:tab w:val="left" w:pos="1440"/>
-          <w:tab w:val="left" w:pos="2160"/>
-          <w:tab w:val="left" w:pos="2880"/>
-          <w:tab w:val="left" w:pos="3675"/>
-        </w:tabs>
-        <w:spacing w:after="0"/>
-      </w:pPr>
-      <w:r>
-        <w:tab/>
-      </w:r>
-      <w:r>
-        <w:t xml:space="preserve">for e in </w:t>
-      </w:r>
-      <w:r>
-        <w:t>edges</w:t>
-      </w:r>
-      <w:r>
-        <w:t>:</w:t>
-      </w:r>
-    </w:p>
-    <w:p>
-      <w:pPr>
-        <w:tabs>
-          <w:tab w:val="left" w:pos="720"/>
-          <w:tab w:val="left" w:pos="1440"/>
-          <w:tab w:val="left" w:pos="2160"/>
-          <w:tab w:val="left" w:pos="2880"/>
-        </w:tabs>
-        <w:spacing w:after="0"/>
-      </w:pPr>
-      <w:r>
-        <w:tab/>
-      </w:r>
-      <w:r>
-        <w:tab/>
-        <w:t>cutEdge = find(cutEdges, e)</w:t>
-      </w:r>
-    </w:p>
-    <w:p>
-      <w:pPr>
-        <w:tabs>
-          <w:tab w:val="left" w:pos="720"/>
-          <w:tab w:val="left" w:pos="1440"/>
-          <w:tab w:val="left" w:pos="2160"/>
-          <w:tab w:val="left" w:pos="2880"/>
-        </w:tabs>
-        <w:spacing w:after="0"/>
-      </w:pPr>
-      <w:r>
-        <w:tab/>
-      </w:r>
-      <w:r>
-        <w:tab/>
-        <w:t>if (cutEdge == nil):</w:t>
-      </w:r>
-    </w:p>
-    <w:p>
-      <w:pPr>
-        <w:tabs>
-          <w:tab w:val="left" w:pos="720"/>
-          <w:tab w:val="left" w:pos="1440"/>
-          <w:tab w:val="left" w:pos="2160"/>
-          <w:tab w:val="left" w:pos="2880"/>
-        </w:tabs>
-        <w:spacing w:after="0"/>
-      </w:pPr>
-      <w:r>
-        <w:tab/>
-      </w:r>
-      <w:r>
-        <w:tab/>
-      </w:r>
-      <w:r>
-        <w:tab/>
-        <w:t xml:space="preserve">remove(G, e) </w:t>
-      </w:r>
-      <w:r>
-        <w:tab/>
+        <w:t>DFS-helper(v)</w:t>
       </w:r>
     </w:p>
     <w:p>
@@ -5641,7 +6454,19 @@
         <w:rPr>
           <w:rFonts w:eastAsiaTheme="minorEastAsia"/>
         </w:rPr>
-        <w:t xml:space="preserve">The second step is to find all the cut edges. We have to loop through each edge, remove it from the Graph, run DFS on the resulting graph to determine the number of reachable vertices), and add it back into the graph. The time complexity of DFS is </w:t>
+        <w:t xml:space="preserve">The second step is to find all the cut edges. We have to loop through each edge, remove it from the Graph, run DFS on the resulting graph to determine the number of reachable vertices), and </w:t>
+      </w:r>
+      <w:r>
+        <w:rPr>
+          <w:rFonts w:eastAsiaTheme="minorEastAsia"/>
+        </w:rPr>
+        <w:t xml:space="preserve">if necessary, </w:t>
+      </w:r>
+      <w:r>
+        <w:rPr>
+          <w:rFonts w:eastAsiaTheme="minorEastAsia"/>
+        </w:rPr>
+        <w:t xml:space="preserve">add it back into the graph. The time complexity of DFS is </w:t>
       </w:r>
       <m:oMath>
         <m:r>
@@ -6007,162 +6832,6 @@
           <w:tab w:val="left" w:pos="3675"/>
         </w:tabs>
         <w:spacing w:after="0"/>
-      </w:pPr>
-    </w:p>
-    <w:p>
-      <w:pPr>
-        <w:tabs>
-          <w:tab w:val="left" w:pos="720"/>
-          <w:tab w:val="left" w:pos="1440"/>
-          <w:tab w:val="left" w:pos="2160"/>
-          <w:tab w:val="left" w:pos="2880"/>
-          <w:tab w:val="left" w:pos="3675"/>
-        </w:tabs>
-        <w:spacing w:after="0"/>
-      </w:pPr>
-    </w:p>
-    <w:p>
-      <w:pPr>
-        <w:tabs>
-          <w:tab w:val="left" w:pos="720"/>
-          <w:tab w:val="left" w:pos="1440"/>
-          <w:tab w:val="left" w:pos="2160"/>
-          <w:tab w:val="left" w:pos="2880"/>
-          <w:tab w:val="left" w:pos="3675"/>
-        </w:tabs>
-        <w:spacing w:after="0"/>
-      </w:pPr>
-    </w:p>
-    <w:p>
-      <w:pPr>
-        <w:tabs>
-          <w:tab w:val="left" w:pos="720"/>
-          <w:tab w:val="left" w:pos="1440"/>
-          <w:tab w:val="left" w:pos="2160"/>
-          <w:tab w:val="left" w:pos="2880"/>
-          <w:tab w:val="left" w:pos="3675"/>
-        </w:tabs>
-        <w:spacing w:after="0"/>
-      </w:pPr>
-    </w:p>
-    <w:p>
-      <w:pPr>
-        <w:tabs>
-          <w:tab w:val="left" w:pos="720"/>
-          <w:tab w:val="left" w:pos="1440"/>
-          <w:tab w:val="left" w:pos="2160"/>
-          <w:tab w:val="left" w:pos="2880"/>
-          <w:tab w:val="left" w:pos="3675"/>
-        </w:tabs>
-        <w:spacing w:after="0"/>
-      </w:pPr>
-    </w:p>
-    <w:p>
-      <w:pPr>
-        <w:tabs>
-          <w:tab w:val="left" w:pos="720"/>
-          <w:tab w:val="left" w:pos="1440"/>
-          <w:tab w:val="left" w:pos="2160"/>
-          <w:tab w:val="left" w:pos="2880"/>
-          <w:tab w:val="left" w:pos="3675"/>
-        </w:tabs>
-        <w:spacing w:after="0"/>
-      </w:pPr>
-    </w:p>
-    <w:p>
-      <w:pPr>
-        <w:tabs>
-          <w:tab w:val="left" w:pos="720"/>
-          <w:tab w:val="left" w:pos="1440"/>
-          <w:tab w:val="left" w:pos="2160"/>
-          <w:tab w:val="left" w:pos="2880"/>
-          <w:tab w:val="left" w:pos="3675"/>
-        </w:tabs>
-        <w:spacing w:after="0"/>
-      </w:pPr>
-    </w:p>
-    <w:p>
-      <w:pPr>
-        <w:tabs>
-          <w:tab w:val="left" w:pos="720"/>
-          <w:tab w:val="left" w:pos="1440"/>
-          <w:tab w:val="left" w:pos="2160"/>
-          <w:tab w:val="left" w:pos="2880"/>
-          <w:tab w:val="left" w:pos="3675"/>
-        </w:tabs>
-        <w:spacing w:after="0"/>
-      </w:pPr>
-    </w:p>
-    <w:p>
-      <w:pPr>
-        <w:tabs>
-          <w:tab w:val="left" w:pos="720"/>
-          <w:tab w:val="left" w:pos="1440"/>
-          <w:tab w:val="left" w:pos="2160"/>
-          <w:tab w:val="left" w:pos="2880"/>
-          <w:tab w:val="left" w:pos="3675"/>
-        </w:tabs>
-        <w:spacing w:after="0"/>
-      </w:pPr>
-    </w:p>
-    <w:p>
-      <w:pPr>
-        <w:tabs>
-          <w:tab w:val="left" w:pos="720"/>
-          <w:tab w:val="left" w:pos="1440"/>
-          <w:tab w:val="left" w:pos="2160"/>
-          <w:tab w:val="left" w:pos="2880"/>
-          <w:tab w:val="left" w:pos="3675"/>
-        </w:tabs>
-        <w:spacing w:after="0"/>
-      </w:pPr>
-    </w:p>
-    <w:p>
-      <w:pPr>
-        <w:tabs>
-          <w:tab w:val="left" w:pos="720"/>
-          <w:tab w:val="left" w:pos="1440"/>
-          <w:tab w:val="left" w:pos="2160"/>
-          <w:tab w:val="left" w:pos="2880"/>
-          <w:tab w:val="left" w:pos="3675"/>
-        </w:tabs>
-        <w:spacing w:after="0"/>
-      </w:pPr>
-    </w:p>
-    <w:p>
-      <w:pPr>
-        <w:tabs>
-          <w:tab w:val="left" w:pos="720"/>
-          <w:tab w:val="left" w:pos="1440"/>
-          <w:tab w:val="left" w:pos="2160"/>
-          <w:tab w:val="left" w:pos="2880"/>
-          <w:tab w:val="left" w:pos="3675"/>
-        </w:tabs>
-        <w:spacing w:after="0"/>
-      </w:pPr>
-    </w:p>
-    <w:p>
-      <w:pPr>
-        <w:tabs>
-          <w:tab w:val="left" w:pos="720"/>
-          <w:tab w:val="left" w:pos="1440"/>
-          <w:tab w:val="left" w:pos="2160"/>
-          <w:tab w:val="left" w:pos="2880"/>
-          <w:tab w:val="left" w:pos="3675"/>
-        </w:tabs>
-        <w:spacing w:after="0"/>
-      </w:pPr>
-    </w:p>
-    <w:p>
-      <w:pPr>
-        <w:tabs>
-          <w:tab w:val="left" w:pos="720"/>
-          <w:tab w:val="left" w:pos="1440"/>
-          <w:tab w:val="left" w:pos="2160"/>
-          <w:tab w:val="left" w:pos="2880"/>
-          <w:tab w:val="left" w:pos="3675"/>
-        </w:tabs>
-        <w:spacing w:after="0"/>
         <w:rPr>
           <w:b/>
           <w:bCs/>
@@ -6173,7 +6842,1325 @@
           <w:b/>
           <w:bCs/>
         </w:rPr>
+        <w:t xml:space="preserve">b) </w:t>
+      </w:r>
+    </w:p>
+    <w:p>
+      <w:pPr>
+        <w:tabs>
+          <w:tab w:val="left" w:pos="720"/>
+          <w:tab w:val="left" w:pos="1440"/>
+          <w:tab w:val="left" w:pos="2160"/>
+          <w:tab w:val="left" w:pos="2880"/>
+          <w:tab w:val="left" w:pos="3675"/>
+        </w:tabs>
+        <w:spacing w:after="0"/>
+      </w:pPr>
+    </w:p>
+    <w:p>
+      <w:pPr>
+        <w:tabs>
+          <w:tab w:val="left" w:pos="720"/>
+          <w:tab w:val="left" w:pos="1440"/>
+          <w:tab w:val="left" w:pos="2160"/>
+          <w:tab w:val="left" w:pos="2880"/>
+          <w:tab w:val="left" w:pos="3675"/>
+        </w:tabs>
+        <w:spacing w:after="0"/>
+        <w:rPr>
+          <w:b/>
+          <w:bCs/>
+        </w:rPr>
+      </w:pPr>
+      <w:r>
+        <w:rPr>
+          <w:b/>
+          <w:bCs/>
+        </w:rPr>
+        <w:t xml:space="preserve">FindClusters(G, </w:t>
+      </w:r>
+      <w:r>
+        <w:rPr>
+          <w:b/>
+          <w:bCs/>
+          <w:i/>
+          <w:iCs/>
+        </w:rPr>
+        <w:t>k</w:t>
+      </w:r>
+      <w:r>
+        <w:rPr>
+          <w:b/>
+          <w:bCs/>
+        </w:rPr>
+        <w:t>):</w:t>
+      </w:r>
+    </w:p>
+    <w:p>
+      <w:pPr>
+        <w:tabs>
+          <w:tab w:val="left" w:pos="720"/>
+          <w:tab w:val="left" w:pos="1440"/>
+          <w:tab w:val="left" w:pos="2160"/>
+          <w:tab w:val="left" w:pos="2880"/>
+          <w:tab w:val="left" w:pos="3675"/>
+        </w:tabs>
+        <w:spacing w:after="0"/>
+        <w:rPr>
+          <w:i/>
+          <w:iCs/>
+        </w:rPr>
+      </w:pPr>
+      <w:r>
+        <w:rPr>
+          <w:b/>
+          <w:bCs/>
+        </w:rPr>
+        <w:tab/>
+      </w:r>
+      <w:r>
+        <w:rPr>
+          <w:i/>
+          <w:iCs/>
+        </w:rPr>
+        <w:t># initialize all vertices to put in the graph, assigning x and y coordinate values for each</w:t>
+      </w:r>
+    </w:p>
+    <w:p>
+      <w:pPr>
+        <w:tabs>
+          <w:tab w:val="left" w:pos="720"/>
+          <w:tab w:val="left" w:pos="1440"/>
+          <w:tab w:val="left" w:pos="2160"/>
+          <w:tab w:val="left" w:pos="2880"/>
+          <w:tab w:val="left" w:pos="3675"/>
+        </w:tabs>
+        <w:spacing w:after="0"/>
+      </w:pPr>
+      <w:r>
+        <w:tab/>
+        <w:t>V = newList();</w:t>
+      </w:r>
+    </w:p>
+    <w:p>
+      <w:pPr>
+        <w:tabs>
+          <w:tab w:val="left" w:pos="720"/>
+          <w:tab w:val="left" w:pos="1440"/>
+          <w:tab w:val="left" w:pos="2160"/>
+          <w:tab w:val="left" w:pos="2880"/>
+          <w:tab w:val="left" w:pos="3675"/>
+        </w:tabs>
+        <w:spacing w:after="0"/>
+      </w:pPr>
+      <w:r>
+        <w:tab/>
+        <w:t>for i = 0 to n:</w:t>
+      </w:r>
+    </w:p>
+    <w:p>
+      <w:pPr>
+        <w:tabs>
+          <w:tab w:val="left" w:pos="720"/>
+          <w:tab w:val="left" w:pos="1440"/>
+          <w:tab w:val="left" w:pos="2160"/>
+          <w:tab w:val="left" w:pos="2880"/>
+          <w:tab w:val="left" w:pos="3675"/>
+        </w:tabs>
+        <w:spacing w:after="0"/>
+      </w:pPr>
+      <w:r>
+        <w:tab/>
+      </w:r>
+      <w:r>
+        <w:tab/>
+      </w:r>
+      <w:r>
+        <w:t>v = new Vertex</w:t>
+      </w:r>
+      <w:r>
+        <w:t>()</w:t>
+      </w:r>
+    </w:p>
+    <w:p>
+      <w:pPr>
+        <w:tabs>
+          <w:tab w:val="left" w:pos="720"/>
+          <w:tab w:val="left" w:pos="1440"/>
+          <w:tab w:val="left" w:pos="2160"/>
+          <w:tab w:val="left" w:pos="2880"/>
+          <w:tab w:val="left" w:pos="3675"/>
+        </w:tabs>
+        <w:spacing w:after="0"/>
+      </w:pPr>
+      <w:r>
+        <w:tab/>
+      </w:r>
+      <w:r>
+        <w:tab/>
+        <w:t>v.x = p[i].x</w:t>
+      </w:r>
+    </w:p>
+    <w:p>
+      <w:pPr>
+        <w:tabs>
+          <w:tab w:val="left" w:pos="720"/>
+          <w:tab w:val="left" w:pos="1440"/>
+          <w:tab w:val="left" w:pos="2160"/>
+          <w:tab w:val="left" w:pos="2880"/>
+          <w:tab w:val="left" w:pos="3675"/>
+        </w:tabs>
+        <w:spacing w:after="0"/>
+      </w:pPr>
+      <w:r>
+        <w:tab/>
+      </w:r>
+      <w:r>
+        <w:tab/>
+        <w:t>v.y = p[i].y</w:t>
+      </w:r>
+    </w:p>
+    <w:p>
+      <w:pPr>
+        <w:tabs>
+          <w:tab w:val="left" w:pos="720"/>
+          <w:tab w:val="left" w:pos="1440"/>
+          <w:tab w:val="left" w:pos="2160"/>
+          <w:tab w:val="left" w:pos="2880"/>
+          <w:tab w:val="left" w:pos="3675"/>
+        </w:tabs>
+        <w:spacing w:after="0"/>
+      </w:pPr>
+      <w:r>
+        <w:tab/>
+      </w:r>
+      <w:r>
+        <w:tab/>
+        <w:t>V.append(v)</w:t>
+      </w:r>
+    </w:p>
+    <w:p>
+      <w:pPr>
+        <w:tabs>
+          <w:tab w:val="left" w:pos="720"/>
+          <w:tab w:val="left" w:pos="1440"/>
+          <w:tab w:val="left" w:pos="2160"/>
+          <w:tab w:val="left" w:pos="2880"/>
+          <w:tab w:val="left" w:pos="3675"/>
+        </w:tabs>
+        <w:spacing w:after="0"/>
+      </w:pPr>
+    </w:p>
+    <w:p>
+      <w:pPr>
+        <w:tabs>
+          <w:tab w:val="left" w:pos="720"/>
+          <w:tab w:val="left" w:pos="1440"/>
+          <w:tab w:val="left" w:pos="2160"/>
+          <w:tab w:val="left" w:pos="2880"/>
+          <w:tab w:val="left" w:pos="3675"/>
+        </w:tabs>
+        <w:spacing w:after="0"/>
+        <w:rPr>
+          <w:i/>
+          <w:iCs/>
+        </w:rPr>
+      </w:pPr>
+      <w:r>
+        <w:rPr>
+          <w:i/>
+          <w:iCs/>
+        </w:rPr>
+        <w:tab/>
+        <w:t xml:space="preserve"># now we have to </w:t>
+      </w:r>
+      <w:r>
+        <w:rPr>
+          <w:i/>
+          <w:iCs/>
+        </w:rPr>
+        <w:t>create</w:t>
+      </w:r>
+      <w:r>
+        <w:rPr>
+          <w:i/>
+          <w:iCs/>
+        </w:rPr>
+        <w:t xml:space="preserve"> edges</w:t>
+      </w:r>
+    </w:p>
+    <w:p>
+      <w:pPr>
+        <w:tabs>
+          <w:tab w:val="left" w:pos="720"/>
+          <w:tab w:val="left" w:pos="1440"/>
+          <w:tab w:val="left" w:pos="2160"/>
+          <w:tab w:val="left" w:pos="2880"/>
+          <w:tab w:val="left" w:pos="3675"/>
+        </w:tabs>
+        <w:spacing w:after="0"/>
+      </w:pPr>
+      <w:r>
+        <w:tab/>
+        <w:t>E = newList()</w:t>
+      </w:r>
+    </w:p>
+    <w:p>
+      <w:pPr>
+        <w:tabs>
+          <w:tab w:val="left" w:pos="720"/>
+          <w:tab w:val="left" w:pos="1440"/>
+          <w:tab w:val="left" w:pos="2160"/>
+          <w:tab w:val="left" w:pos="2880"/>
+          <w:tab w:val="left" w:pos="3675"/>
+        </w:tabs>
+        <w:spacing w:after="0"/>
+      </w:pPr>
+      <w:r>
+        <w:tab/>
+        <w:t>Adj = new</w:t>
+      </w:r>
+      <w:r>
+        <w:t>AdjacencyList</w:t>
+      </w:r>
+      <w:r>
+        <w:t>()</w:t>
+      </w:r>
+    </w:p>
+    <w:p>
+      <w:pPr>
+        <w:tabs>
+          <w:tab w:val="left" w:pos="720"/>
+          <w:tab w:val="left" w:pos="1440"/>
+          <w:tab w:val="left" w:pos="2160"/>
+          <w:tab w:val="left" w:pos="2880"/>
+          <w:tab w:val="left" w:pos="3675"/>
+        </w:tabs>
+        <w:spacing w:after="0"/>
+      </w:pPr>
+      <w:r>
+        <w:tab/>
+      </w:r>
+    </w:p>
+    <w:p>
+      <w:pPr>
+        <w:tabs>
+          <w:tab w:val="left" w:pos="720"/>
+          <w:tab w:val="left" w:pos="1440"/>
+          <w:tab w:val="left" w:pos="2160"/>
+          <w:tab w:val="left" w:pos="2880"/>
+          <w:tab w:val="left" w:pos="3675"/>
+        </w:tabs>
+        <w:spacing w:after="0"/>
+        <w:rPr>
+          <w:i/>
+          <w:iCs/>
+        </w:rPr>
+      </w:pPr>
+      <w:r>
+        <w:tab/>
+      </w:r>
+      <w:r>
+        <w:rPr>
+          <w:i/>
+          <w:iCs/>
+        </w:rPr>
+        <w:t>#</w:t>
+      </w:r>
+      <w:r>
+        <w:rPr>
+          <w:i/>
+          <w:iCs/>
+        </w:rPr>
+        <w:t xml:space="preserve"> create an edge between every pair of vertices in the graph</w:t>
+      </w:r>
+      <w:r>
+        <w:rPr>
+          <w:i/>
+          <w:iCs/>
+        </w:rPr>
+        <w:t xml:space="preserve">  </w:t>
+      </w:r>
+    </w:p>
+    <w:p>
+      <w:pPr>
+        <w:tabs>
+          <w:tab w:val="left" w:pos="720"/>
+          <w:tab w:val="left" w:pos="1440"/>
+          <w:tab w:val="left" w:pos="2160"/>
+          <w:tab w:val="left" w:pos="2880"/>
+          <w:tab w:val="left" w:pos="3675"/>
+        </w:tabs>
+        <w:spacing w:after="0"/>
+      </w:pPr>
+      <w:r>
+        <w:tab/>
+      </w:r>
+      <w:r>
+        <w:t>for each v in V</w:t>
+      </w:r>
+      <w:r>
+        <w:tab/>
+      </w:r>
+    </w:p>
+    <w:p>
+      <w:pPr>
+        <w:tabs>
+          <w:tab w:val="left" w:pos="720"/>
+          <w:tab w:val="left" w:pos="1440"/>
+          <w:tab w:val="left" w:pos="2160"/>
+          <w:tab w:val="left" w:pos="2880"/>
+          <w:tab w:val="left" w:pos="3675"/>
+        </w:tabs>
+        <w:spacing w:after="0"/>
+      </w:pPr>
+      <w:r>
+        <w:tab/>
+      </w:r>
+      <w:r>
+        <w:tab/>
+        <w:t>for each u in V</w:t>
+      </w:r>
+    </w:p>
+    <w:p>
+      <w:pPr>
+        <w:tabs>
+          <w:tab w:val="left" w:pos="720"/>
+          <w:tab w:val="left" w:pos="1440"/>
+          <w:tab w:val="left" w:pos="2160"/>
+          <w:tab w:val="left" w:pos="2880"/>
+          <w:tab w:val="left" w:pos="3675"/>
+        </w:tabs>
+        <w:spacing w:after="0"/>
+      </w:pPr>
+      <w:r>
+        <w:tab/>
+      </w:r>
+      <w:r>
+        <w:tab/>
+      </w:r>
+      <w:r>
+        <w:tab/>
+        <w:t>if u != v</w:t>
+      </w:r>
+    </w:p>
+    <w:p>
+      <w:pPr>
+        <w:tabs>
+          <w:tab w:val="left" w:pos="720"/>
+          <w:tab w:val="left" w:pos="1440"/>
+          <w:tab w:val="left" w:pos="2160"/>
+          <w:tab w:val="left" w:pos="2880"/>
+          <w:tab w:val="left" w:pos="3675"/>
+        </w:tabs>
+        <w:spacing w:after="0"/>
+      </w:pPr>
+      <w:r>
+        <w:tab/>
+      </w:r>
+      <w:r>
+        <w:tab/>
+      </w:r>
+      <w:r>
+        <w:tab/>
+      </w:r>
+      <w:r>
+        <w:tab/>
+        <w:t xml:space="preserve">d = </w:t>
+      </w:r>
+      <w:r>
+        <w:t>Compute-distance</w:t>
+      </w:r>
+      <w:r>
+        <w:t>(v, u)</w:t>
+      </w:r>
+    </w:p>
+    <w:p>
+      <w:pPr>
+        <w:tabs>
+          <w:tab w:val="left" w:pos="720"/>
+          <w:tab w:val="left" w:pos="1440"/>
+          <w:tab w:val="left" w:pos="2160"/>
+          <w:tab w:val="left" w:pos="2880"/>
+          <w:tab w:val="left" w:pos="3675"/>
+        </w:tabs>
+        <w:spacing w:after="0"/>
+      </w:pPr>
+      <w:r>
         <w:lastRenderedPageBreak/>
+        <w:tab/>
+      </w:r>
+      <w:r>
+        <w:tab/>
+      </w:r>
+      <w:r>
+        <w:tab/>
+      </w:r>
+      <w:r>
+        <w:tab/>
+        <w:t>e = newEdge(v, u, d)</w:t>
+      </w:r>
+    </w:p>
+    <w:p>
+      <w:pPr>
+        <w:tabs>
+          <w:tab w:val="left" w:pos="720"/>
+          <w:tab w:val="left" w:pos="1440"/>
+          <w:tab w:val="left" w:pos="2160"/>
+          <w:tab w:val="left" w:pos="2880"/>
+          <w:tab w:val="left" w:pos="3675"/>
+        </w:tabs>
+        <w:spacing w:after="0"/>
+      </w:pPr>
+      <w:r>
+        <w:tab/>
+      </w:r>
+      <w:r>
+        <w:tab/>
+      </w:r>
+      <w:r>
+        <w:tab/>
+      </w:r>
+      <w:r>
+        <w:tab/>
+        <w:t>E.append(e)</w:t>
+      </w:r>
+    </w:p>
+    <w:p>
+      <w:pPr>
+        <w:tabs>
+          <w:tab w:val="left" w:pos="720"/>
+          <w:tab w:val="left" w:pos="1440"/>
+          <w:tab w:val="left" w:pos="2160"/>
+          <w:tab w:val="left" w:pos="2880"/>
+          <w:tab w:val="left" w:pos="3675"/>
+        </w:tabs>
+        <w:spacing w:after="0"/>
+      </w:pPr>
+      <w:r>
+        <w:tab/>
+      </w:r>
+      <w:r>
+        <w:tab/>
+      </w:r>
+      <w:r>
+        <w:tab/>
+      </w:r>
+      <w:r>
+        <w:tab/>
+        <w:t>Adj[v].append(u)</w:t>
+      </w:r>
+    </w:p>
+    <w:p>
+      <w:pPr>
+        <w:tabs>
+          <w:tab w:val="left" w:pos="720"/>
+          <w:tab w:val="left" w:pos="1440"/>
+          <w:tab w:val="left" w:pos="2160"/>
+          <w:tab w:val="left" w:pos="2880"/>
+          <w:tab w:val="left" w:pos="3675"/>
+        </w:tabs>
+        <w:spacing w:after="0"/>
+      </w:pPr>
+      <w:r>
+        <w:tab/>
+      </w:r>
+      <w:r>
+        <w:tab/>
+      </w:r>
+      <w:r>
+        <w:tab/>
+      </w:r>
+      <w:r>
+        <w:tab/>
+        <w:t>Adj[u].append(v)</w:t>
+      </w:r>
+    </w:p>
+    <w:p>
+      <w:pPr>
+        <w:tabs>
+          <w:tab w:val="left" w:pos="720"/>
+          <w:tab w:val="left" w:pos="1440"/>
+          <w:tab w:val="left" w:pos="2160"/>
+          <w:tab w:val="left" w:pos="2880"/>
+          <w:tab w:val="left" w:pos="3675"/>
+        </w:tabs>
+        <w:spacing w:after="0"/>
+      </w:pPr>
+    </w:p>
+    <w:p>
+      <w:pPr>
+        <w:tabs>
+          <w:tab w:val="left" w:pos="720"/>
+          <w:tab w:val="left" w:pos="1440"/>
+          <w:tab w:val="left" w:pos="2160"/>
+          <w:tab w:val="left" w:pos="2880"/>
+          <w:tab w:val="left" w:pos="3675"/>
+        </w:tabs>
+        <w:spacing w:after="0"/>
+        <w:rPr>
+          <w:i/>
+          <w:iCs/>
+        </w:rPr>
+      </w:pPr>
+      <w:r>
+        <w:tab/>
+      </w:r>
+      <w:r>
+        <w:rPr>
+          <w:i/>
+          <w:iCs/>
+        </w:rPr>
+        <w:t># initialize a new graph with these vertices, edges and adjacency list</w:t>
+      </w:r>
+    </w:p>
+    <w:p>
+      <w:pPr>
+        <w:tabs>
+          <w:tab w:val="left" w:pos="720"/>
+          <w:tab w:val="left" w:pos="1440"/>
+          <w:tab w:val="left" w:pos="2160"/>
+          <w:tab w:val="left" w:pos="2880"/>
+          <w:tab w:val="left" w:pos="3675"/>
+        </w:tabs>
+        <w:spacing w:after="0"/>
+      </w:pPr>
+      <w:r>
+        <w:tab/>
+        <w:t>G = new Graph(V, E, Adj)</w:t>
+      </w:r>
+    </w:p>
+    <w:p>
+      <w:pPr>
+        <w:tabs>
+          <w:tab w:val="left" w:pos="720"/>
+          <w:tab w:val="left" w:pos="1440"/>
+          <w:tab w:val="left" w:pos="2160"/>
+          <w:tab w:val="left" w:pos="2880"/>
+          <w:tab w:val="left" w:pos="3675"/>
+        </w:tabs>
+        <w:spacing w:after="0"/>
+      </w:pPr>
+    </w:p>
+    <w:p>
+      <w:pPr>
+        <w:tabs>
+          <w:tab w:val="left" w:pos="720"/>
+          <w:tab w:val="left" w:pos="1440"/>
+          <w:tab w:val="left" w:pos="2160"/>
+          <w:tab w:val="left" w:pos="2880"/>
+          <w:tab w:val="left" w:pos="3675"/>
+        </w:tabs>
+        <w:spacing w:after="0"/>
+        <w:rPr>
+          <w:i/>
+          <w:iCs/>
+        </w:rPr>
+      </w:pPr>
+      <w:r>
+        <w:rPr>
+          <w:i/>
+          <w:iCs/>
+        </w:rPr>
+        <w:tab/>
+        <w:t xml:space="preserve"># run </w:t>
+      </w:r>
+      <w:r>
+        <w:rPr>
+          <w:i/>
+          <w:iCs/>
+        </w:rPr>
+        <w:t>the student’s MST-Delete algorithm</w:t>
+      </w:r>
+      <w:r>
+        <w:rPr>
+          <w:i/>
+          <w:iCs/>
+        </w:rPr>
+        <w:t xml:space="preserve"> on G</w:t>
+      </w:r>
+      <w:r>
+        <w:rPr>
+          <w:i/>
+          <w:iCs/>
+        </w:rPr>
+        <w:t>; this will remove all edges until only</w:t>
+      </w:r>
+    </w:p>
+    <w:p>
+      <w:pPr>
+        <w:tabs>
+          <w:tab w:val="left" w:pos="720"/>
+          <w:tab w:val="left" w:pos="1440"/>
+          <w:tab w:val="left" w:pos="2160"/>
+          <w:tab w:val="left" w:pos="2880"/>
+          <w:tab w:val="left" w:pos="3675"/>
+        </w:tabs>
+        <w:spacing w:after="0"/>
+        <w:rPr>
+          <w:i/>
+          <w:iCs/>
+        </w:rPr>
+      </w:pPr>
+      <w:r>
+        <w:rPr>
+          <w:i/>
+          <w:iCs/>
+        </w:rPr>
+        <w:tab/>
+        <w:t># a minimum spanning tree is left that connects the graph</w:t>
+      </w:r>
+    </w:p>
+    <w:p>
+      <w:pPr>
+        <w:tabs>
+          <w:tab w:val="left" w:pos="720"/>
+          <w:tab w:val="left" w:pos="1440"/>
+          <w:tab w:val="left" w:pos="2160"/>
+          <w:tab w:val="left" w:pos="2880"/>
+          <w:tab w:val="left" w:pos="3675"/>
+        </w:tabs>
+        <w:spacing w:after="0"/>
+      </w:pPr>
+      <w:r>
+        <w:tab/>
+        <w:t>MST</w:t>
+      </w:r>
+      <w:r>
+        <w:t>-Delete</w:t>
+      </w:r>
+      <w:r>
+        <w:t xml:space="preserve">(G) </w:t>
+      </w:r>
+    </w:p>
+    <w:p>
+      <w:pPr>
+        <w:tabs>
+          <w:tab w:val="left" w:pos="720"/>
+          <w:tab w:val="left" w:pos="1440"/>
+          <w:tab w:val="left" w:pos="2160"/>
+          <w:tab w:val="left" w:pos="2880"/>
+          <w:tab w:val="left" w:pos="3675"/>
+        </w:tabs>
+        <w:spacing w:after="0"/>
+      </w:pPr>
+      <w:r>
+        <w:tab/>
+      </w:r>
+    </w:p>
+    <w:p>
+      <w:pPr>
+        <w:tabs>
+          <w:tab w:val="left" w:pos="720"/>
+          <w:tab w:val="left" w:pos="1440"/>
+          <w:tab w:val="left" w:pos="2160"/>
+          <w:tab w:val="left" w:pos="2880"/>
+          <w:tab w:val="left" w:pos="3675"/>
+        </w:tabs>
+        <w:spacing w:after="0"/>
+        <w:rPr>
+          <w:i/>
+          <w:iCs/>
+        </w:rPr>
+      </w:pPr>
+      <w:r>
+        <w:rPr>
+          <w:i/>
+          <w:iCs/>
+        </w:rPr>
+        <w:tab/>
+        <w:t># sort edges in decreasing order</w:t>
+      </w:r>
+      <w:r>
+        <w:rPr>
+          <w:i/>
+          <w:iCs/>
+        </w:rPr>
+        <w:t>; edges with the highest weights will be first</w:t>
+      </w:r>
+    </w:p>
+    <w:p>
+      <w:pPr>
+        <w:tabs>
+          <w:tab w:val="left" w:pos="720"/>
+          <w:tab w:val="left" w:pos="1440"/>
+          <w:tab w:val="left" w:pos="2160"/>
+          <w:tab w:val="left" w:pos="2880"/>
+          <w:tab w:val="left" w:pos="3675"/>
+        </w:tabs>
+        <w:spacing w:after="0"/>
+      </w:pPr>
+      <w:r>
+        <w:tab/>
+      </w:r>
+      <w:r>
+        <w:t>edges = newList()</w:t>
+      </w:r>
+    </w:p>
+    <w:p>
+      <w:pPr>
+        <w:tabs>
+          <w:tab w:val="left" w:pos="720"/>
+          <w:tab w:val="left" w:pos="1440"/>
+          <w:tab w:val="left" w:pos="2160"/>
+          <w:tab w:val="left" w:pos="2880"/>
+          <w:tab w:val="left" w:pos="3675"/>
+        </w:tabs>
+        <w:spacing w:after="0"/>
+      </w:pPr>
+      <w:r>
+        <w:tab/>
+        <w:t>for each edge in G.E:</w:t>
+      </w:r>
+    </w:p>
+    <w:p>
+      <w:pPr>
+        <w:tabs>
+          <w:tab w:val="left" w:pos="720"/>
+          <w:tab w:val="left" w:pos="1440"/>
+          <w:tab w:val="left" w:pos="2160"/>
+          <w:tab w:val="left" w:pos="2880"/>
+          <w:tab w:val="left" w:pos="3675"/>
+        </w:tabs>
+        <w:spacing w:after="0"/>
+      </w:pPr>
+      <w:r>
+        <w:tab/>
+      </w:r>
+      <w:r>
+        <w:tab/>
+        <w:t>edges.append(edge)</w:t>
+      </w:r>
+    </w:p>
+    <w:p>
+      <w:pPr>
+        <w:tabs>
+          <w:tab w:val="left" w:pos="720"/>
+          <w:tab w:val="left" w:pos="1440"/>
+          <w:tab w:val="left" w:pos="2160"/>
+          <w:tab w:val="left" w:pos="2880"/>
+          <w:tab w:val="left" w:pos="3675"/>
+        </w:tabs>
+        <w:spacing w:after="0"/>
+      </w:pPr>
+    </w:p>
+    <w:p>
+      <w:pPr>
+        <w:tabs>
+          <w:tab w:val="left" w:pos="720"/>
+          <w:tab w:val="left" w:pos="1440"/>
+          <w:tab w:val="left" w:pos="2160"/>
+          <w:tab w:val="left" w:pos="2880"/>
+          <w:tab w:val="left" w:pos="3675"/>
+        </w:tabs>
+        <w:spacing w:after="0"/>
+      </w:pPr>
+      <w:r>
+        <w:tab/>
+      </w:r>
+      <w:r>
+        <w:t>sort</w:t>
+      </w:r>
+      <w:r>
+        <w:t>-decreasing</w:t>
+      </w:r>
+      <w:r>
+        <w:t>(</w:t>
+      </w:r>
+      <w:r>
+        <w:t>edges</w:t>
+      </w:r>
+      <w:r>
+        <w:t>)</w:t>
+      </w:r>
+    </w:p>
+    <w:p>
+      <w:pPr>
+        <w:tabs>
+          <w:tab w:val="left" w:pos="720"/>
+          <w:tab w:val="left" w:pos="1440"/>
+          <w:tab w:val="left" w:pos="2160"/>
+          <w:tab w:val="left" w:pos="2880"/>
+          <w:tab w:val="left" w:pos="3675"/>
+        </w:tabs>
+        <w:spacing w:after="0"/>
+      </w:pPr>
+    </w:p>
+    <w:p>
+      <w:pPr>
+        <w:tabs>
+          <w:tab w:val="left" w:pos="720"/>
+          <w:tab w:val="left" w:pos="1440"/>
+          <w:tab w:val="left" w:pos="2160"/>
+          <w:tab w:val="left" w:pos="2880"/>
+          <w:tab w:val="left" w:pos="3675"/>
+        </w:tabs>
+        <w:spacing w:after="0"/>
+        <w:rPr>
+          <w:i/>
+          <w:iCs/>
+        </w:rPr>
+      </w:pPr>
+      <w:r>
+        <w:tab/>
+      </w:r>
+      <w:r>
+        <w:rPr>
+          <w:i/>
+          <w:iCs/>
+        </w:rPr>
+        <w:t>#</w:t>
+      </w:r>
+      <w:r>
+        <w:t xml:space="preserve"> </w:t>
+      </w:r>
+      <w:r>
+        <w:rPr>
+          <w:i/>
+          <w:iCs/>
+        </w:rPr>
+        <w:t xml:space="preserve">remove k – 1 edges to disconnect the clusters; by definition the clusters are connected by the </w:t>
+      </w:r>
+      <w:r>
+        <w:rPr>
+          <w:i/>
+          <w:iCs/>
+        </w:rPr>
+        <w:tab/>
+        <w:t># longest remaining edges</w:t>
+      </w:r>
+    </w:p>
+    <w:p>
+      <w:pPr>
+        <w:tabs>
+          <w:tab w:val="left" w:pos="720"/>
+          <w:tab w:val="left" w:pos="1440"/>
+          <w:tab w:val="left" w:pos="2160"/>
+          <w:tab w:val="left" w:pos="2880"/>
+          <w:tab w:val="left" w:pos="3675"/>
+        </w:tabs>
+        <w:spacing w:after="0"/>
+      </w:pPr>
+      <w:r>
+        <w:tab/>
+        <w:t xml:space="preserve">for i = 1 to k </w:t>
+      </w:r>
+      <w:r>
+        <w:tab/>
+      </w:r>
+    </w:p>
+    <w:p>
+      <w:pPr>
+        <w:tabs>
+          <w:tab w:val="left" w:pos="720"/>
+          <w:tab w:val="left" w:pos="1440"/>
+          <w:tab w:val="left" w:pos="2160"/>
+          <w:tab w:val="left" w:pos="2880"/>
+          <w:tab w:val="left" w:pos="3675"/>
+        </w:tabs>
+        <w:spacing w:after="0"/>
+      </w:pPr>
+      <w:r>
+        <w:tab/>
+      </w:r>
+      <w:r>
+        <w:tab/>
+      </w:r>
+      <w:r>
+        <w:t>e = edges[i]</w:t>
+      </w:r>
+    </w:p>
+    <w:p>
+      <w:pPr>
+        <w:tabs>
+          <w:tab w:val="left" w:pos="720"/>
+          <w:tab w:val="left" w:pos="1440"/>
+          <w:tab w:val="left" w:pos="2160"/>
+          <w:tab w:val="left" w:pos="2880"/>
+          <w:tab w:val="left" w:pos="3675"/>
+        </w:tabs>
+        <w:spacing w:after="0"/>
+      </w:pPr>
+      <w:r>
+        <w:tab/>
+      </w:r>
+      <w:r>
+        <w:tab/>
+        <w:t>u = e[0]</w:t>
+      </w:r>
+    </w:p>
+    <w:p>
+      <w:pPr>
+        <w:tabs>
+          <w:tab w:val="left" w:pos="720"/>
+          <w:tab w:val="left" w:pos="1440"/>
+          <w:tab w:val="left" w:pos="2160"/>
+          <w:tab w:val="left" w:pos="2880"/>
+          <w:tab w:val="left" w:pos="3675"/>
+        </w:tabs>
+        <w:spacing w:after="0"/>
+      </w:pPr>
+      <w:r>
+        <w:tab/>
+      </w:r>
+      <w:r>
+        <w:tab/>
+        <w:t>v = e[1]</w:t>
+      </w:r>
+    </w:p>
+    <w:p>
+      <w:pPr>
+        <w:tabs>
+          <w:tab w:val="left" w:pos="720"/>
+          <w:tab w:val="left" w:pos="1440"/>
+          <w:tab w:val="left" w:pos="2160"/>
+          <w:tab w:val="left" w:pos="2880"/>
+          <w:tab w:val="left" w:pos="3675"/>
+        </w:tabs>
+        <w:spacing w:after="0"/>
+      </w:pPr>
+      <w:r>
+        <w:tab/>
+      </w:r>
+      <w:r>
+        <w:tab/>
+        <w:t>G.Adj[u].remove(v)</w:t>
+      </w:r>
+    </w:p>
+    <w:p>
+      <w:pPr>
+        <w:tabs>
+          <w:tab w:val="left" w:pos="720"/>
+          <w:tab w:val="left" w:pos="1440"/>
+          <w:tab w:val="left" w:pos="2160"/>
+          <w:tab w:val="left" w:pos="2880"/>
+          <w:tab w:val="left" w:pos="3675"/>
+        </w:tabs>
+        <w:spacing w:after="0"/>
+      </w:pPr>
+      <w:r>
+        <w:tab/>
+      </w:r>
+      <w:r>
+        <w:tab/>
+        <w:t>G.Adj[v].remove(u)</w:t>
+      </w:r>
+    </w:p>
+    <w:p>
+      <w:pPr>
+        <w:tabs>
+          <w:tab w:val="left" w:pos="720"/>
+          <w:tab w:val="left" w:pos="1440"/>
+          <w:tab w:val="left" w:pos="2160"/>
+          <w:tab w:val="left" w:pos="2880"/>
+          <w:tab w:val="left" w:pos="3675"/>
+        </w:tabs>
+        <w:spacing w:after="0"/>
+      </w:pPr>
+      <w:r>
+        <w:tab/>
+      </w:r>
+      <w:r>
+        <w:tab/>
+        <w:t>G.E.remove(e)</w:t>
+      </w:r>
+    </w:p>
+    <w:p>
+      <w:pPr>
+        <w:tabs>
+          <w:tab w:val="left" w:pos="720"/>
+          <w:tab w:val="left" w:pos="1440"/>
+          <w:tab w:val="left" w:pos="2160"/>
+          <w:tab w:val="left" w:pos="2880"/>
+          <w:tab w:val="left" w:pos="3675"/>
+        </w:tabs>
+        <w:spacing w:after="0"/>
+      </w:pPr>
+    </w:p>
+    <w:p>
+      <w:pPr>
+        <w:tabs>
+          <w:tab w:val="left" w:pos="720"/>
+          <w:tab w:val="left" w:pos="1440"/>
+          <w:tab w:val="left" w:pos="2160"/>
+          <w:tab w:val="left" w:pos="2880"/>
+          <w:tab w:val="left" w:pos="3675"/>
+        </w:tabs>
+        <w:spacing w:after="0"/>
+        <w:rPr>
+          <w:i/>
+          <w:iCs/>
+        </w:rPr>
+      </w:pPr>
+      <w:r>
+        <w:rPr>
+          <w:i/>
+          <w:iCs/>
+        </w:rPr>
+        <w:tab/>
+        <w:t># print remaining clusters</w:t>
+      </w:r>
+    </w:p>
+    <w:p>
+      <w:pPr>
+        <w:tabs>
+          <w:tab w:val="left" w:pos="720"/>
+          <w:tab w:val="left" w:pos="1440"/>
+          <w:tab w:val="left" w:pos="2160"/>
+          <w:tab w:val="left" w:pos="2880"/>
+          <w:tab w:val="left" w:pos="3675"/>
+        </w:tabs>
+        <w:spacing w:after="0"/>
+      </w:pPr>
+      <w:r>
+        <w:tab/>
+        <w:t>printSCC(G)</w:t>
+      </w:r>
+    </w:p>
+    <w:p>
+      <w:pPr>
+        <w:tabs>
+          <w:tab w:val="left" w:pos="720"/>
+          <w:tab w:val="left" w:pos="1440"/>
+          <w:tab w:val="left" w:pos="2160"/>
+          <w:tab w:val="left" w:pos="2880"/>
+          <w:tab w:val="left" w:pos="3675"/>
+        </w:tabs>
+        <w:spacing w:after="0"/>
+      </w:pPr>
+      <w:r>
+        <w:tab/>
+      </w:r>
+    </w:p>
+    <w:p>
+      <w:pPr>
+        <w:tabs>
+          <w:tab w:val="left" w:pos="720"/>
+          <w:tab w:val="left" w:pos="1440"/>
+          <w:tab w:val="left" w:pos="2160"/>
+          <w:tab w:val="left" w:pos="2880"/>
+          <w:tab w:val="left" w:pos="3675"/>
+        </w:tabs>
+        <w:spacing w:after="0"/>
+        <w:rPr>
+          <w:b/>
+          <w:bCs/>
+        </w:rPr>
+      </w:pPr>
+      <w:r>
+        <w:rPr>
+          <w:b/>
+          <w:bCs/>
+        </w:rPr>
+        <w:t>Compute-distance(v, u):</w:t>
+      </w:r>
+    </w:p>
+    <w:p>
+      <w:pPr>
+        <w:tabs>
+          <w:tab w:val="left" w:pos="720"/>
+          <w:tab w:val="left" w:pos="1440"/>
+          <w:tab w:val="left" w:pos="2160"/>
+          <w:tab w:val="left" w:pos="2880"/>
+          <w:tab w:val="left" w:pos="3675"/>
+        </w:tabs>
+        <w:spacing w:after="0"/>
+        <w:rPr>
+          <w:i/>
+          <w:iCs/>
+        </w:rPr>
+      </w:pPr>
+      <w:r>
+        <w:tab/>
+      </w:r>
+      <w:r>
+        <w:rPr>
+          <w:i/>
+          <w:iCs/>
+        </w:rPr>
+        <w:t>#</w:t>
+      </w:r>
+      <w:r>
+        <w:t xml:space="preserve"> </w:t>
+      </w:r>
+      <w:r>
+        <w:rPr>
+          <w:i/>
+          <w:iCs/>
+        </w:rPr>
+        <w:t>use the distance formula</w:t>
+      </w:r>
+    </w:p>
+    <w:p>
+      <w:pPr>
+        <w:tabs>
+          <w:tab w:val="left" w:pos="720"/>
+          <w:tab w:val="left" w:pos="1440"/>
+          <w:tab w:val="left" w:pos="2160"/>
+          <w:tab w:val="left" w:pos="2880"/>
+          <w:tab w:val="left" w:pos="3675"/>
+        </w:tabs>
+        <w:spacing w:after="0"/>
+      </w:pPr>
+      <w:r>
+        <w:tab/>
+        <w:t>a = (v.x – u.x) * (v.x – u.x)</w:t>
+      </w:r>
+    </w:p>
+    <w:p>
+      <w:pPr>
+        <w:tabs>
+          <w:tab w:val="left" w:pos="720"/>
+          <w:tab w:val="left" w:pos="1440"/>
+          <w:tab w:val="left" w:pos="2160"/>
+          <w:tab w:val="left" w:pos="2880"/>
+          <w:tab w:val="left" w:pos="3675"/>
+        </w:tabs>
+        <w:spacing w:after="0"/>
+      </w:pPr>
+      <w:r>
+        <w:tab/>
+        <w:t>b = (v.y – u.y) * (v.y – u.y)</w:t>
+      </w:r>
+    </w:p>
+    <w:p>
+      <w:pPr>
+        <w:tabs>
+          <w:tab w:val="left" w:pos="720"/>
+          <w:tab w:val="left" w:pos="1440"/>
+          <w:tab w:val="left" w:pos="2160"/>
+          <w:tab w:val="left" w:pos="2880"/>
+          <w:tab w:val="left" w:pos="3675"/>
+        </w:tabs>
+        <w:spacing w:after="0"/>
+      </w:pPr>
+      <w:r>
+        <w:tab/>
+        <w:t>return sqrt(a + b)</w:t>
+      </w:r>
+    </w:p>
+    <w:p>
+      <w:pPr>
+        <w:tabs>
+          <w:tab w:val="left" w:pos="720"/>
+          <w:tab w:val="left" w:pos="1440"/>
+          <w:tab w:val="left" w:pos="2160"/>
+          <w:tab w:val="left" w:pos="2880"/>
+          <w:tab w:val="left" w:pos="3675"/>
+        </w:tabs>
+        <w:spacing w:after="0"/>
+      </w:pPr>
+      <w:r>
+        <w:tab/>
+      </w:r>
+    </w:p>
+    <w:p>
+      <w:pPr>
+        <w:tabs>
+          <w:tab w:val="left" w:pos="720"/>
+          <w:tab w:val="left" w:pos="1440"/>
+          <w:tab w:val="left" w:pos="2160"/>
+          <w:tab w:val="left" w:pos="2880"/>
+          <w:tab w:val="left" w:pos="3675"/>
+        </w:tabs>
+        <w:spacing w:after="0"/>
+      </w:pPr>
+      <w:r>
+        <w:tab/>
+      </w:r>
+    </w:p>
+    <w:p>
+      <w:pPr>
+        <w:tabs>
+          <w:tab w:val="left" w:pos="720"/>
+          <w:tab w:val="left" w:pos="1440"/>
+          <w:tab w:val="left" w:pos="2160"/>
+          <w:tab w:val="left" w:pos="2880"/>
+          <w:tab w:val="left" w:pos="3675"/>
+        </w:tabs>
+        <w:spacing w:after="0"/>
+      </w:pPr>
+    </w:p>
+    <w:p>
+      <w:pPr>
+        <w:tabs>
+          <w:tab w:val="left" w:pos="720"/>
+          <w:tab w:val="left" w:pos="1440"/>
+          <w:tab w:val="left" w:pos="2160"/>
+          <w:tab w:val="left" w:pos="2880"/>
+          <w:tab w:val="left" w:pos="3675"/>
+        </w:tabs>
+        <w:spacing w:after="0"/>
+      </w:pPr>
+    </w:p>
+    <w:p>
+      <w:pPr>
+        <w:tabs>
+          <w:tab w:val="left" w:pos="720"/>
+          <w:tab w:val="left" w:pos="1440"/>
+          <w:tab w:val="left" w:pos="2160"/>
+          <w:tab w:val="left" w:pos="2880"/>
+          <w:tab w:val="left" w:pos="3675"/>
+        </w:tabs>
+        <w:spacing w:after="0"/>
+      </w:pPr>
+    </w:p>
+    <w:p>
+      <w:pPr>
+        <w:tabs>
+          <w:tab w:val="left" w:pos="720"/>
+          <w:tab w:val="left" w:pos="1440"/>
+          <w:tab w:val="left" w:pos="2160"/>
+          <w:tab w:val="left" w:pos="2880"/>
+          <w:tab w:val="left" w:pos="3675"/>
+        </w:tabs>
+        <w:spacing w:after="0"/>
+      </w:pPr>
+    </w:p>
+    <w:p>
+      <w:pPr>
+        <w:tabs>
+          <w:tab w:val="left" w:pos="720"/>
+          <w:tab w:val="left" w:pos="1440"/>
+          <w:tab w:val="left" w:pos="2160"/>
+          <w:tab w:val="left" w:pos="2880"/>
+          <w:tab w:val="left" w:pos="3675"/>
+        </w:tabs>
+        <w:spacing w:after="0"/>
+      </w:pPr>
+    </w:p>
+    <w:p>
+      <w:pPr>
+        <w:tabs>
+          <w:tab w:val="left" w:pos="720"/>
+          <w:tab w:val="left" w:pos="1440"/>
+          <w:tab w:val="left" w:pos="2160"/>
+          <w:tab w:val="left" w:pos="2880"/>
+          <w:tab w:val="left" w:pos="3675"/>
+        </w:tabs>
+        <w:spacing w:after="0"/>
+      </w:pPr>
+    </w:p>
+    <w:p>
+      <w:pPr>
+        <w:tabs>
+          <w:tab w:val="left" w:pos="720"/>
+          <w:tab w:val="left" w:pos="1440"/>
+          <w:tab w:val="left" w:pos="2160"/>
+          <w:tab w:val="left" w:pos="2880"/>
+          <w:tab w:val="left" w:pos="3675"/>
+        </w:tabs>
+        <w:spacing w:after="0"/>
+        <w:rPr>
+          <w:b/>
+          <w:bCs/>
+        </w:rPr>
+      </w:pPr>
+      <w:r>
+        <w:rPr>
+          <w:b/>
+          <w:bCs/>
+        </w:rPr>
         <w:t xml:space="preserve">c) </w:t>
       </w:r>
     </w:p>
@@ -6232,16 +8219,10 @@
         <w:t xml:space="preserve">We want to know if we can get from vertex X to vertex Y using exactly one transfer. First, we can run </w:t>
       </w:r>
       <w:r>
-        <w:t xml:space="preserve">a modified version of </w:t>
-      </w:r>
-      <w:r>
-        <w:t xml:space="preserve">BFS </w:t>
-      </w:r>
-      <w:r>
-        <w:t xml:space="preserve">in G1 and G2 </w:t>
-      </w:r>
-      <w:r>
-        <w:t>where X is the source node</w:t>
+        <w:t xml:space="preserve">a modified version of BFS </w:t>
+      </w:r>
+      <w:r>
+        <w:t>in G1 and G2 where X is the source node</w:t>
       </w:r>
       <w:r>
         <w:t xml:space="preserve"> that returns all visited nodes.</w:t>
@@ -6421,56 +8402,36 @@
       </w:pPr>
       <w:r>
         <w:tab/>
-        <w:t xml:space="preserve">for each v in </w:t>
-      </w:r>
-      <w:r>
-        <w:t>redLineVerticesFromX</w:t>
-      </w:r>
-      <w:r>
-        <w:t>:</w:t>
-      </w:r>
-    </w:p>
-    <w:p>
-      <w:pPr>
-        <w:tabs>
-          <w:tab w:val="left" w:pos="720"/>
-          <w:tab w:val="left" w:pos="1440"/>
-          <w:tab w:val="left" w:pos="2160"/>
-          <w:tab w:val="left" w:pos="2880"/>
-          <w:tab w:val="left" w:pos="3675"/>
-        </w:tabs>
-        <w:spacing w:after="0"/>
-        <w:rPr>
-          <w:i/>
-          <w:iCs/>
-        </w:rPr>
-      </w:pPr>
-      <w:r>
-        <w:tab/>
-      </w:r>
-      <w:r>
-        <w:tab/>
-      </w:r>
-      <w:r>
-        <w:rPr>
-          <w:i/>
-          <w:iCs/>
-        </w:rPr>
-        <w:t xml:space="preserve"># if we can reach Y along just the </w:t>
-      </w:r>
-      <w:r>
-        <w:rPr>
-          <w:i/>
-          <w:iCs/>
-        </w:rPr>
-        <w:t>red</w:t>
-      </w:r>
-      <w:r>
-        <w:rPr>
-          <w:i/>
-          <w:iCs/>
-        </w:rPr>
-        <w:t xml:space="preserve"> line</w:t>
+        <w:t>for each v in redLineVerticesFromX:</w:t>
+      </w:r>
+    </w:p>
+    <w:p>
+      <w:pPr>
+        <w:tabs>
+          <w:tab w:val="left" w:pos="720"/>
+          <w:tab w:val="left" w:pos="1440"/>
+          <w:tab w:val="left" w:pos="2160"/>
+          <w:tab w:val="left" w:pos="2880"/>
+          <w:tab w:val="left" w:pos="3675"/>
+        </w:tabs>
+        <w:spacing w:after="0"/>
+        <w:rPr>
+          <w:i/>
+          <w:iCs/>
+        </w:rPr>
+      </w:pPr>
+      <w:r>
+        <w:tab/>
+      </w:r>
+      <w:r>
+        <w:tab/>
+      </w:r>
+      <w:r>
+        <w:rPr>
+          <w:i/>
+          <w:iCs/>
+        </w:rPr>
+        <w:t># if we can reach Y along just the red line</w:t>
       </w:r>
     </w:p>
     <w:p>
@@ -6544,56 +8505,36 @@
         <w:tab/>
       </w:r>
       <w:r>
-        <w:t xml:space="preserve">for each v in </w:t>
-      </w:r>
-      <w:r>
-        <w:t>blueLineVerticesFromX</w:t>
-      </w:r>
-      <w:r>
-        <w:t>:</w:t>
-      </w:r>
-    </w:p>
-    <w:p>
-      <w:pPr>
-        <w:tabs>
-          <w:tab w:val="left" w:pos="720"/>
-          <w:tab w:val="left" w:pos="1440"/>
-          <w:tab w:val="left" w:pos="2160"/>
-          <w:tab w:val="left" w:pos="2880"/>
-          <w:tab w:val="left" w:pos="3675"/>
-        </w:tabs>
-        <w:spacing w:after="0"/>
-        <w:rPr>
-          <w:i/>
-          <w:iCs/>
-        </w:rPr>
-      </w:pPr>
-      <w:r>
-        <w:tab/>
-      </w:r>
-      <w:r>
-        <w:tab/>
-      </w:r>
-      <w:r>
-        <w:rPr>
-          <w:i/>
-          <w:iCs/>
-        </w:rPr>
-        <w:t xml:space="preserve"># </w:t>
-      </w:r>
-      <w:r>
-        <w:rPr>
-          <w:i/>
-          <w:iCs/>
-        </w:rPr>
-        <w:t xml:space="preserve">if </w:t>
-      </w:r>
-      <w:r>
-        <w:rPr>
-          <w:i/>
-          <w:iCs/>
-        </w:rPr>
-        <w:t>we can reach Y along just the blue line</w:t>
+        <w:t>for each v in blueLineVerticesFromX:</w:t>
+      </w:r>
+    </w:p>
+    <w:p>
+      <w:pPr>
+        <w:tabs>
+          <w:tab w:val="left" w:pos="720"/>
+          <w:tab w:val="left" w:pos="1440"/>
+          <w:tab w:val="left" w:pos="2160"/>
+          <w:tab w:val="left" w:pos="2880"/>
+          <w:tab w:val="left" w:pos="3675"/>
+        </w:tabs>
+        <w:spacing w:after="0"/>
+        <w:rPr>
+          <w:i/>
+          <w:iCs/>
+        </w:rPr>
+      </w:pPr>
+      <w:r>
+        <w:tab/>
+      </w:r>
+      <w:r>
+        <w:tab/>
+      </w:r>
+      <w:r>
+        <w:rPr>
+          <w:i/>
+          <w:iCs/>
+        </w:rPr>
+        <w:t># if we can reach Y along just the blue line</w:t>
       </w:r>
     </w:p>
     <w:p>
@@ -6693,38 +8634,26 @@
       </w:pPr>
       <w:r>
         <w:tab/>
-        <w:t xml:space="preserve">for each v1 in </w:t>
-      </w:r>
-      <w:r>
-        <w:t>blueLineVerticesFromX</w:t>
-      </w:r>
-      <w:r>
-        <w:t>:</w:t>
-      </w:r>
-    </w:p>
-    <w:p>
-      <w:pPr>
-        <w:tabs>
-          <w:tab w:val="left" w:pos="720"/>
-          <w:tab w:val="left" w:pos="1440"/>
-          <w:tab w:val="left" w:pos="2160"/>
-          <w:tab w:val="left" w:pos="2880"/>
-          <w:tab w:val="left" w:pos="3675"/>
-        </w:tabs>
-        <w:spacing w:after="0"/>
-      </w:pPr>
-      <w:r>
-        <w:tab/>
-      </w:r>
-      <w:r>
-        <w:tab/>
-        <w:t xml:space="preserve">for each v2 in </w:t>
-      </w:r>
-      <w:r>
-        <w:t>redLineVerticesToY</w:t>
-      </w:r>
-      <w:r>
-        <w:t>:</w:t>
+        <w:t>for each v1 in blueLineVerticesFromX:</w:t>
+      </w:r>
+    </w:p>
+    <w:p>
+      <w:pPr>
+        <w:tabs>
+          <w:tab w:val="left" w:pos="720"/>
+          <w:tab w:val="left" w:pos="1440"/>
+          <w:tab w:val="left" w:pos="2160"/>
+          <w:tab w:val="left" w:pos="2880"/>
+          <w:tab w:val="left" w:pos="3675"/>
+        </w:tabs>
+        <w:spacing w:after="0"/>
+      </w:pPr>
+      <w:r>
+        <w:tab/>
+      </w:r>
+      <w:r>
+        <w:tab/>
+        <w:t>for each v2 in redLineVerticesToY:</w:t>
       </w:r>
     </w:p>
     <w:p>
@@ -6806,8 +8735,6 @@
       </w:pPr>
       <w:r>
         <w:tab/>
-      </w:r>
-      <w:r>
         <w:t>G2_T = transpose(G2)</w:t>
       </w:r>
     </w:p>
@@ -6880,126 +8807,88 @@
       </w:r>
       <w:r>
         <w:tab/>
-        <w:t xml:space="preserve">for each v4 in </w:t>
-      </w:r>
-      <w:r>
-        <w:t>blueLineVerticesToY</w:t>
-      </w:r>
-      <w:r>
-        <w:t>:</w:t>
-      </w:r>
-    </w:p>
-    <w:p>
-      <w:pPr>
-        <w:tabs>
-          <w:tab w:val="left" w:pos="720"/>
-          <w:tab w:val="left" w:pos="1440"/>
-          <w:tab w:val="left" w:pos="2160"/>
-          <w:tab w:val="left" w:pos="2880"/>
-          <w:tab w:val="left" w:pos="3675"/>
-        </w:tabs>
-        <w:spacing w:after="0"/>
-        <w:rPr>
-          <w:i/>
-          <w:iCs/>
-        </w:rPr>
-      </w:pPr>
-      <w:r>
-        <w:tab/>
-      </w:r>
-      <w:r>
-        <w:tab/>
-      </w:r>
-      <w:r>
-        <w:tab/>
-      </w:r>
-      <w:r>
-        <w:rPr>
-          <w:i/>
-          <w:iCs/>
-        </w:rPr>
-        <w:t xml:space="preserve"># can reach Y by transferring from </w:t>
-      </w:r>
-      <w:r>
-        <w:rPr>
-          <w:i/>
-          <w:iCs/>
-        </w:rPr>
-        <w:t>red</w:t>
-      </w:r>
-      <w:r>
-        <w:rPr>
-          <w:i/>
-          <w:iCs/>
-        </w:rPr>
-        <w:t xml:space="preserve"> to </w:t>
-      </w:r>
-      <w:r>
-        <w:rPr>
-          <w:i/>
-          <w:iCs/>
-        </w:rPr>
-        <w:t>blue</w:t>
-      </w:r>
-    </w:p>
-    <w:p>
-      <w:pPr>
-        <w:tabs>
-          <w:tab w:val="left" w:pos="720"/>
-          <w:tab w:val="left" w:pos="1440"/>
-          <w:tab w:val="left" w:pos="2160"/>
-          <w:tab w:val="left" w:pos="2880"/>
-          <w:tab w:val="left" w:pos="3675"/>
-        </w:tabs>
-        <w:spacing w:after="0"/>
-      </w:pPr>
-      <w:r>
-        <w:tab/>
-      </w:r>
-      <w:r>
-        <w:tab/>
-      </w:r>
-      <w:r>
-        <w:tab/>
-        <w:t>if v</w:t>
-      </w:r>
-      <w:r>
-        <w:t>3</w:t>
-      </w:r>
-      <w:r>
-        <w:t xml:space="preserve"> = v</w:t>
-      </w:r>
-      <w:r>
-        <w:t>4</w:t>
-      </w:r>
-      <w:r>
-        <w:t xml:space="preserve"> return true</w:t>
-      </w:r>
-    </w:p>
-    <w:p>
-      <w:pPr>
-        <w:tabs>
-          <w:tab w:val="left" w:pos="720"/>
-          <w:tab w:val="left" w:pos="1440"/>
-          <w:tab w:val="left" w:pos="2160"/>
-          <w:tab w:val="left" w:pos="2880"/>
-          <w:tab w:val="left" w:pos="3675"/>
-        </w:tabs>
-        <w:spacing w:after="0"/>
-      </w:pPr>
-    </w:p>
-    <w:p>
-      <w:pPr>
-        <w:tabs>
-          <w:tab w:val="left" w:pos="720"/>
-          <w:tab w:val="left" w:pos="1440"/>
-          <w:tab w:val="left" w:pos="2160"/>
-          <w:tab w:val="left" w:pos="2880"/>
-          <w:tab w:val="left" w:pos="3675"/>
-        </w:tabs>
-        <w:spacing w:after="0"/>
-      </w:pPr>
-      <w:r>
+        <w:t>for each v4 in blueLineVerticesToY:</w:t>
+      </w:r>
+    </w:p>
+    <w:p>
+      <w:pPr>
+        <w:tabs>
+          <w:tab w:val="left" w:pos="720"/>
+          <w:tab w:val="left" w:pos="1440"/>
+          <w:tab w:val="left" w:pos="2160"/>
+          <w:tab w:val="left" w:pos="2880"/>
+          <w:tab w:val="left" w:pos="3675"/>
+        </w:tabs>
+        <w:spacing w:after="0"/>
+        <w:rPr>
+          <w:i/>
+          <w:iCs/>
+        </w:rPr>
+      </w:pPr>
+      <w:r>
+        <w:tab/>
+      </w:r>
+      <w:r>
+        <w:tab/>
+      </w:r>
+      <w:r>
+        <w:tab/>
+      </w:r>
+      <w:r>
+        <w:rPr>
+          <w:i/>
+          <w:iCs/>
+        </w:rPr>
+        <w:t># can reach Y by transferring from red to blue</w:t>
+      </w:r>
+    </w:p>
+    <w:p>
+      <w:pPr>
+        <w:tabs>
+          <w:tab w:val="left" w:pos="720"/>
+          <w:tab w:val="left" w:pos="1440"/>
+          <w:tab w:val="left" w:pos="2160"/>
+          <w:tab w:val="left" w:pos="2880"/>
+          <w:tab w:val="left" w:pos="3675"/>
+        </w:tabs>
+        <w:spacing w:after="0"/>
+      </w:pPr>
+      <w:r>
+        <w:tab/>
+      </w:r>
+      <w:r>
+        <w:tab/>
+      </w:r>
+      <w:r>
+        <w:tab/>
+        <w:t>if v3 = v4 return true</w:t>
+      </w:r>
+    </w:p>
+    <w:p>
+      <w:pPr>
+        <w:tabs>
+          <w:tab w:val="left" w:pos="720"/>
+          <w:tab w:val="left" w:pos="1440"/>
+          <w:tab w:val="left" w:pos="2160"/>
+          <w:tab w:val="left" w:pos="2880"/>
+          <w:tab w:val="left" w:pos="3675"/>
+        </w:tabs>
+        <w:spacing w:after="0"/>
+      </w:pPr>
+    </w:p>
+    <w:p>
+      <w:pPr>
+        <w:tabs>
+          <w:tab w:val="left" w:pos="720"/>
+          <w:tab w:val="left" w:pos="1440"/>
+          <w:tab w:val="left" w:pos="2160"/>
+          <w:tab w:val="left" w:pos="2880"/>
+          <w:tab w:val="left" w:pos="3675"/>
+        </w:tabs>
+        <w:spacing w:after="0"/>
+      </w:pPr>
+      <w:r>
+        <w:lastRenderedPageBreak/>
         <w:t>BFS</w:t>
       </w:r>
       <w:r>
@@ -7022,7 +8911,6 @@
         </w:rPr>
       </w:pPr>
       <w:r>
-        <w:lastRenderedPageBreak/>
         <w:tab/>
       </w:r>
       <w:r>
@@ -7956,7 +9844,6 @@
           <w:b/>
           <w:bCs/>
         </w:rPr>
-        <w:lastRenderedPageBreak/>
         <w:t>d)</w:t>
       </w:r>
     </w:p>
@@ -8962,7 +10849,19 @@
         <w:rPr>
           <w:rFonts w:eastAsiaTheme="minorEastAsia"/>
         </w:rPr>
-        <w:t xml:space="preserve">. Furthermore, each point is connected to every other point (“every pair of points has an edge between them). Therefore this is a complete graph and the number of edges is given by </w:t>
+        <w:t>. Furthermore, each point is connected to every other point (“every pair of points has an edge between them). Therefore this is a complete graph and the number of edges is given by</w:t>
+      </w:r>
+      <w:r>
+        <w:rPr>
+          <w:rFonts w:eastAsiaTheme="minorEastAsia"/>
+        </w:rPr>
+        <w:t xml:space="preserve"> </w:t>
+      </w:r>
+      <w:r>
+        <w:rPr>
+          <w:rFonts w:eastAsiaTheme="minorEastAsia"/>
+        </w:rPr>
+        <w:t xml:space="preserve"> </w:t>
       </w:r>
       <m:oMath>
         <m:f>
@@ -9121,6 +11020,9 @@
       </w:r>
       <m:oMath>
         <m:r>
+          <m:rPr>
+            <m:sty m:val="bi"/>
+          </m:rPr>
           <w:rPr>
             <w:rFonts w:ascii="Cambria Math" w:eastAsiaTheme="minorEastAsia" w:hAnsi="Cambria Math"/>
           </w:rPr>
@@ -9131,12 +11033,17 @@
             <m:ctrlPr>
               <w:rPr>
                 <w:rFonts w:ascii="Cambria Math" w:eastAsiaTheme="minorEastAsia" w:hAnsi="Cambria Math"/>
+                <w:b/>
+                <w:bCs/>
                 <w:i/>
               </w:rPr>
             </m:ctrlPr>
           </m:sSupPr>
           <m:e>
             <m:r>
+              <m:rPr>
+                <m:sty m:val="bi"/>
+              </m:rPr>
               <w:rPr>
                 <w:rFonts w:ascii="Cambria Math" w:eastAsiaTheme="minorEastAsia" w:hAnsi="Cambria Math"/>
               </w:rPr>
@@ -9145,6 +11052,9 @@
           </m:e>
           <m:sup>
             <m:r>
+              <m:rPr>
+                <m:sty m:val="bi"/>
+              </m:rPr>
               <w:rPr>
                 <w:rFonts w:ascii="Cambria Math" w:eastAsiaTheme="minorEastAsia" w:hAnsi="Cambria Math"/>
               </w:rPr>
@@ -9157,6 +11067,8 @@
             <m:ctrlPr>
               <w:rPr>
                 <w:rFonts w:ascii="Cambria Math" w:eastAsiaTheme="minorEastAsia" w:hAnsi="Cambria Math"/>
+                <w:b/>
+                <w:bCs/>
                 <w:i/>
               </w:rPr>
             </m:ctrlPr>
@@ -9164,7 +11076,7 @@
           <m:fName>
             <m:r>
               <m:rPr>
-                <m:sty m:val="p"/>
+                <m:sty m:val="b"/>
               </m:rPr>
               <w:rPr>
                 <w:rFonts w:ascii="Cambria Math" w:eastAsiaTheme="minorEastAsia" w:hAnsi="Cambria Math"/>
@@ -9174,6 +11086,9 @@
           </m:fName>
           <m:e>
             <m:r>
+              <m:rPr>
+                <m:sty m:val="bi"/>
+              </m:rPr>
               <w:rPr>
                 <w:rFonts w:ascii="Cambria Math" w:eastAsiaTheme="minorEastAsia" w:hAnsi="Cambria Math"/>
               </w:rPr>
@@ -9182,6 +11097,9 @@
           </m:e>
         </m:func>
         <m:r>
+          <m:rPr>
+            <m:sty m:val="bi"/>
+          </m:rPr>
           <w:rPr>
             <w:rFonts w:ascii="Cambria Math" w:eastAsiaTheme="minorEastAsia" w:hAnsi="Cambria Math"/>
           </w:rPr>
@@ -9557,31 +11475,7 @@
           <w:rFonts w:eastAsiaTheme="minorEastAsia"/>
         </w:rPr>
         <w:tab/>
-        <w:t>while (</w:t>
-      </w:r>
-      <w:r>
-        <w:rPr>
-          <w:rFonts w:eastAsiaTheme="minorEastAsia"/>
-        </w:rPr>
-        <w:t>totalVerticesVisited</w:t>
-      </w:r>
-      <w:r>
-        <w:rPr>
-          <w:rFonts w:eastAsiaTheme="minorEastAsia"/>
-        </w:rPr>
-        <w:t xml:space="preserve"> != </w:t>
-      </w:r>
-      <w:r>
-        <w:rPr>
-          <w:rFonts w:eastAsiaTheme="minorEastAsia"/>
-        </w:rPr>
-        <w:t>totalNumVertices</w:t>
-      </w:r>
-      <w:r>
-        <w:rPr>
-          <w:rFonts w:eastAsiaTheme="minorEastAsia"/>
-        </w:rPr>
-        <w:t>)</w:t>
+        <w:t>while (totalVerticesVisited != totalNumVertices)</w:t>
       </w:r>
     </w:p>
     <w:p>
@@ -9749,35 +11643,35 @@
           <w:rFonts w:eastAsiaTheme="minorEastAsia"/>
         </w:rPr>
         <w:tab/>
-        <w:t>minDistance = v.dis</w:t>
-      </w:r>
-      <w:r>
+        <w:t>minDistance = v.distance</w:t>
+      </w:r>
+    </w:p>
+    <w:p>
+      <w:pPr>
+        <w:tabs>
+          <w:tab w:val="left" w:pos="720"/>
+          <w:tab w:val="left" w:pos="1440"/>
+          <w:tab w:val="left" w:pos="2160"/>
+          <w:tab w:val="left" w:pos="2880"/>
+          <w:tab w:val="left" w:pos="3675"/>
+        </w:tabs>
+        <w:spacing w:after="0"/>
         <w:rPr>
           <w:rFonts w:eastAsiaTheme="minorEastAsia"/>
         </w:rPr>
-        <w:t>t</w:t>
-      </w:r>
+      </w:pPr>
       <w:r>
         <w:rPr>
           <w:rFonts w:eastAsiaTheme="minorEastAsia"/>
         </w:rPr>
-        <w:t>ance</w:t>
-      </w:r>
-    </w:p>
-    <w:p>
-      <w:pPr>
-        <w:tabs>
-          <w:tab w:val="left" w:pos="720"/>
-          <w:tab w:val="left" w:pos="1440"/>
-          <w:tab w:val="left" w:pos="2160"/>
-          <w:tab w:val="left" w:pos="2880"/>
-          <w:tab w:val="left" w:pos="3675"/>
-        </w:tabs>
-        <w:spacing w:after="0"/>
+        <w:tab/>
+      </w:r>
+      <w:r>
         <w:rPr>
           <w:rFonts w:eastAsiaTheme="minorEastAsia"/>
         </w:rPr>
-      </w:pPr>
+        <w:tab/>
+      </w:r>
       <w:r>
         <w:rPr>
           <w:rFonts w:eastAsiaTheme="minorEastAsia"/>
@@ -9789,108 +11683,102 @@
           <w:rFonts w:eastAsiaTheme="minorEastAsia"/>
         </w:rPr>
         <w:tab/>
-      </w:r>
-      <w:r>
+        <w:t>u = v</w:t>
+      </w:r>
+    </w:p>
+    <w:p>
+      <w:pPr>
+        <w:tabs>
+          <w:tab w:val="left" w:pos="720"/>
+          <w:tab w:val="left" w:pos="1440"/>
+          <w:tab w:val="left" w:pos="2160"/>
+          <w:tab w:val="left" w:pos="2880"/>
+          <w:tab w:val="left" w:pos="3675"/>
+        </w:tabs>
+        <w:spacing w:after="0"/>
         <w:rPr>
           <w:rFonts w:eastAsiaTheme="minorEastAsia"/>
         </w:rPr>
-        <w:tab/>
-      </w:r>
+      </w:pPr>
       <w:r>
         <w:rPr>
           <w:rFonts w:eastAsiaTheme="minorEastAsia"/>
         </w:rPr>
         <w:tab/>
-        <w:t>u = v</w:t>
-      </w:r>
-    </w:p>
-    <w:p>
-      <w:pPr>
-        <w:tabs>
-          <w:tab w:val="left" w:pos="720"/>
-          <w:tab w:val="left" w:pos="1440"/>
-          <w:tab w:val="left" w:pos="2160"/>
-          <w:tab w:val="left" w:pos="2880"/>
-          <w:tab w:val="left" w:pos="3675"/>
-        </w:tabs>
-        <w:spacing w:after="0"/>
+      </w:r>
+      <w:r>
         <w:rPr>
           <w:rFonts w:eastAsiaTheme="minorEastAsia"/>
         </w:rPr>
-      </w:pPr>
-      <w:r>
+        <w:tab/>
+      </w:r>
+    </w:p>
+    <w:p>
+      <w:pPr>
+        <w:tabs>
+          <w:tab w:val="left" w:pos="720"/>
+          <w:tab w:val="left" w:pos="1440"/>
+          <w:tab w:val="left" w:pos="2160"/>
+          <w:tab w:val="left" w:pos="2880"/>
+          <w:tab w:val="left" w:pos="3675"/>
+        </w:tabs>
+        <w:spacing w:after="0"/>
         <w:rPr>
           <w:rFonts w:eastAsiaTheme="minorEastAsia"/>
         </w:rPr>
-        <w:tab/>
-      </w:r>
+      </w:pPr>
       <w:r>
         <w:rPr>
           <w:rFonts w:eastAsiaTheme="minorEastAsia"/>
         </w:rPr>
         <w:tab/>
       </w:r>
-    </w:p>
-    <w:p>
-      <w:pPr>
-        <w:tabs>
-          <w:tab w:val="left" w:pos="720"/>
-          <w:tab w:val="left" w:pos="1440"/>
-          <w:tab w:val="left" w:pos="2160"/>
-          <w:tab w:val="left" w:pos="2880"/>
-          <w:tab w:val="left" w:pos="3675"/>
-        </w:tabs>
-        <w:spacing w:after="0"/>
+      <w:r>
         <w:rPr>
           <w:rFonts w:eastAsiaTheme="minorEastAsia"/>
         </w:rPr>
-      </w:pPr>
-      <w:r>
+        <w:tab/>
+        <w:t>for each t in Adj[u]</w:t>
+      </w:r>
+    </w:p>
+    <w:p>
+      <w:pPr>
+        <w:tabs>
+          <w:tab w:val="left" w:pos="720"/>
+          <w:tab w:val="left" w:pos="1440"/>
+          <w:tab w:val="left" w:pos="2160"/>
+          <w:tab w:val="left" w:pos="2880"/>
+          <w:tab w:val="left" w:pos="3675"/>
+        </w:tabs>
+        <w:spacing w:after="0"/>
         <w:rPr>
           <w:rFonts w:eastAsiaTheme="minorEastAsia"/>
         </w:rPr>
-        <w:tab/>
-      </w:r>
+      </w:pPr>
       <w:r>
         <w:rPr>
           <w:rFonts w:eastAsiaTheme="minorEastAsia"/>
         </w:rPr>
         <w:tab/>
-        <w:t>for each t in Adj[u]</w:t>
-      </w:r>
-    </w:p>
-    <w:p>
-      <w:pPr>
-        <w:tabs>
-          <w:tab w:val="left" w:pos="720"/>
-          <w:tab w:val="left" w:pos="1440"/>
-          <w:tab w:val="left" w:pos="2160"/>
-          <w:tab w:val="left" w:pos="2880"/>
-          <w:tab w:val="left" w:pos="3675"/>
-        </w:tabs>
-        <w:spacing w:after="0"/>
+      </w:r>
+      <w:r>
         <w:rPr>
           <w:rFonts w:eastAsiaTheme="minorEastAsia"/>
         </w:rPr>
-      </w:pPr>
+        <w:tab/>
+      </w:r>
       <w:r>
         <w:rPr>
           <w:rFonts w:eastAsiaTheme="minorEastAsia"/>
         </w:rPr>
         <w:tab/>
+        <w:t>t.distance = min(t.distance, u.distance + w[u, t</w:t>
       </w:r>
       <w:r>
         <w:rPr>
           <w:rFonts w:eastAsiaTheme="minorEastAsia"/>
         </w:rPr>
-        <w:tab/>
-      </w:r>
-      <w:r>
-        <w:rPr>
-          <w:rFonts w:eastAsiaTheme="minorEastAsia"/>
-        </w:rPr>
-        <w:tab/>
-        <w:t>t.distance = min(t.distance, u.distance + w[u, t)</w:t>
+        <w:t>]</w:t>
       </w:r>
     </w:p>
     <w:p>
@@ -12176,6 +14064,12 @@
 </file>
 
 <file path=customXml/item1.xml><?xml version="1.0" encoding="utf-8"?>
+<p:properties xmlns:p="http://schemas.microsoft.com/office/2006/metadata/properties" xmlns:xsi="http://www.w3.org/2001/XMLSchema-instance" xmlns:pc="http://schemas.microsoft.com/office/infopath/2007/PartnerControls">
+  <documentManagement/>
+</p:properties>
+</file>
+
+<file path=customXml/item2.xml><?xml version="1.0" encoding="utf-8"?>
 <ct:contentTypeSchema xmlns:ct="http://schemas.microsoft.com/office/2006/metadata/contentType" xmlns:ma="http://schemas.microsoft.com/office/2006/metadata/properties/metaAttributes" ct:_="" ma:_="" ma:contentTypeName="Document" ma:contentTypeID="0x0101004FC1A4DD65AEC24393E28C98CB164C1B" ma:contentTypeVersion="4" ma:contentTypeDescription="Create a new document." ma:contentTypeScope="" ma:versionID="c9ab37008404e2d2accdcb42fe118f87">
   <xsd:schema xmlns:xsd="http://www.w3.org/2001/XMLSchema" xmlns:xs="http://www.w3.org/2001/XMLSchema" xmlns:p="http://schemas.microsoft.com/office/2006/metadata/properties" xmlns:ns3="0c2bd712-b135-4d04-b27d-3650a584c5ce" targetNamespace="http://schemas.microsoft.com/office/2006/metadata/properties" ma:root="true" ma:fieldsID="4d79014326dd21cfe9008dea8f8a5049" ns3:_="">
     <xsd:import namespace="0c2bd712-b135-4d04-b27d-3650a584c5ce"/>
@@ -12321,7 +14215,7 @@
 </ct:contentTypeSchema>
 </file>
 
-<file path=customXml/item2.xml><?xml version="1.0" encoding="utf-8"?>
+<file path=customXml/item3.xml><?xml version="1.0" encoding="utf-8"?>
 <?mso-contentType ?>
 <FormTemplates xmlns="http://schemas.microsoft.com/sharepoint/v3/contenttype/forms">
   <Display>DocumentLibraryForm</Display>
@@ -12330,13 +14224,16 @@
 </FormTemplates>
 </file>
 
-<file path=customXml/item3.xml><?xml version="1.0" encoding="utf-8"?>
-<p:properties xmlns:p="http://schemas.microsoft.com/office/2006/metadata/properties" xmlns:xsi="http://www.w3.org/2001/XMLSchema-instance" xmlns:pc="http://schemas.microsoft.com/office/infopath/2007/PartnerControls">
-  <documentManagement/>
-</p:properties>
+<file path=customXml/itemProps1.xml><?xml version="1.0" encoding="utf-8"?>
+<ds:datastoreItem xmlns:ds="http://schemas.openxmlformats.org/officeDocument/2006/customXml" ds:itemID="{5173F000-E909-4431-837C-68067E46E52E}">
+  <ds:schemaRefs>
+    <ds:schemaRef ds:uri="http://schemas.microsoft.com/office/2006/metadata/properties"/>
+    <ds:schemaRef ds:uri="http://schemas.microsoft.com/office/infopath/2007/PartnerControls"/>
+  </ds:schemaRefs>
+</ds:datastoreItem>
 </file>
 
-<file path=customXml/itemProps1.xml><?xml version="1.0" encoding="utf-8"?>
+<file path=customXml/itemProps2.xml><?xml version="1.0" encoding="utf-8"?>
 <ds:datastoreItem xmlns:ds="http://schemas.openxmlformats.org/officeDocument/2006/customXml" ds:itemID="{A346EF4E-C20B-4466-8C38-B1214D9C7B12}">
   <ds:schemaRefs>
     <ds:schemaRef ds:uri="http://schemas.microsoft.com/office/2006/metadata/contentType"/>
@@ -12354,19 +14251,10 @@
 </ds:datastoreItem>
 </file>
 
-<file path=customXml/itemProps2.xml><?xml version="1.0" encoding="utf-8"?>
+<file path=customXml/itemProps3.xml><?xml version="1.0" encoding="utf-8"?>
 <ds:datastoreItem xmlns:ds="http://schemas.openxmlformats.org/officeDocument/2006/customXml" ds:itemID="{CB52949E-11D5-495D-9471-E59E9787FC4D}">
   <ds:schemaRefs>
     <ds:schemaRef ds:uri="http://schemas.microsoft.com/sharepoint/v3/contenttype/forms"/>
   </ds:schemaRefs>
 </ds:datastoreItem>
-</file>
-
-<file path=customXml/itemProps3.xml><?xml version="1.0" encoding="utf-8"?>
-<ds:datastoreItem xmlns:ds="http://schemas.openxmlformats.org/officeDocument/2006/customXml" ds:itemID="{5173F000-E909-4431-837C-68067E46E52E}">
-  <ds:schemaRefs>
-    <ds:schemaRef ds:uri="http://schemas.microsoft.com/office/2006/metadata/properties"/>
-    <ds:schemaRef ds:uri="http://schemas.microsoft.com/office/infopath/2007/PartnerControls"/>
-  </ds:schemaRefs>
-</ds:datastoreItem>
 </file>
</xml_diff>